<commit_message>
change color binning to 32
</commit_message>
<xml_diff>
--- a/Writeup_Avernethy_Francisco.docx
+++ b/Writeup_Avernethy_Francisco.docx
@@ -223,7 +223,7 @@
                     <pic:cNvPicPr/>
                   </pic:nvPicPr>
                   <pic:blipFill>
-                    <a:blip r:embed="rId5">
+                    <a:blip r:embed="rId7">
                       <a:extLst>
                         <a:ext uri="{28A0092B-C50C-407E-A947-70E740481C1C}">
                           <a14:useLocalDpi xmlns:a14="http://schemas.microsoft.com/office/drawing/2010/main" val="0"/>
@@ -295,7 +295,7 @@
                     <pic:cNvPicPr/>
                   </pic:nvPicPr>
                   <pic:blipFill>
-                    <a:blip r:embed="rId6">
+                    <a:blip r:embed="rId8">
                       <a:extLst>
                         <a:ext uri="{28A0092B-C50C-407E-A947-70E740481C1C}">
                           <a14:useLocalDpi xmlns:a14="http://schemas.microsoft.com/office/drawing/2010/main" val="0"/>
@@ -498,7 +498,288 @@
         <w:t>1</w:t>
       </w:r>
       <w:r>
-        <w:t>-channel HOG features plus spatially binned color and histograms of color in the feature vector, which provided a nice result.  Here are some example images:</w:t>
+        <w:t xml:space="preserve">-channel HOG features plus spatially binned color and histograms of color in the feature vector, which provided a nice result.  </w:t>
+      </w:r>
+      <w:r>
+        <w:t xml:space="preserve">I played around with </w:t>
+      </w:r>
+      <w:proofErr w:type="gramStart"/>
+      <w:r>
+        <w:t>different color</w:t>
+      </w:r>
+      <w:proofErr w:type="gramEnd"/>
+      <w:r>
+        <w:t xml:space="preserve"> spaces, HOG parameters and color histograms and spatial binning.  I tried to visualize each step so that I could tune the parameters.  </w:t>
+      </w:r>
+    </w:p>
+    <w:p>
+      <w:r>
+        <w:t xml:space="preserve">For example, in cell 10, I looked at what the different layers of the color transformations might look like.  I knew that the HOG features worked best on a grayscale image so HLS, YUV, or </w:t>
+      </w:r>
+      <w:proofErr w:type="spellStart"/>
+      <w:r>
+        <w:t>YCrCb</w:t>
+      </w:r>
+      <w:proofErr w:type="spellEnd"/>
+      <w:r>
+        <w:t xml:space="preserve"> might be good choices since the H or Y channels provided this kind of image.  Visualization is shown below. </w:t>
+      </w:r>
+    </w:p>
+    <w:p>
+      <w:pPr>
+        <w:keepNext/>
+        <w:jc w:val="center"/>
+      </w:pPr>
+      <w:r>
+        <w:rPr>
+          <w:noProof/>
+        </w:rPr>
+        <w:lastRenderedPageBreak/>
+        <w:drawing>
+          <wp:inline distT="0" distB="0" distL="0" distR="0">
+            <wp:extent cx="3028950" cy="2400300"/>
+            <wp:effectExtent l="0" t="0" r="0" b="0"/>
+            <wp:docPr id="8" name="Picture 8"/>
+            <wp:cNvGraphicFramePr>
+              <a:graphicFrameLocks xmlns:a="http://schemas.openxmlformats.org/drawingml/2006/main" noChangeAspect="1"/>
+            </wp:cNvGraphicFramePr>
+            <a:graphic xmlns:a="http://schemas.openxmlformats.org/drawingml/2006/main">
+              <a:graphicData uri="http://schemas.openxmlformats.org/drawingml/2006/picture">
+                <pic:pic xmlns:pic="http://schemas.openxmlformats.org/drawingml/2006/picture">
+                  <pic:nvPicPr>
+                    <pic:cNvPr id="8" name="layers.png"/>
+                    <pic:cNvPicPr/>
+                  </pic:nvPicPr>
+                  <pic:blipFill>
+                    <a:blip r:embed="rId9">
+                      <a:extLst>
+                        <a:ext uri="{28A0092B-C50C-407E-A947-70E740481C1C}">
+                          <a14:useLocalDpi xmlns:a14="http://schemas.microsoft.com/office/drawing/2010/main" val="0"/>
+                        </a:ext>
+                      </a:extLst>
+                    </a:blip>
+                    <a:stretch>
+                      <a:fillRect/>
+                    </a:stretch>
+                  </pic:blipFill>
+                  <pic:spPr>
+                    <a:xfrm>
+                      <a:off x="0" y="0"/>
+                      <a:ext cx="3028950" cy="2400300"/>
+                    </a:xfrm>
+                    <a:prstGeom prst="rect">
+                      <a:avLst/>
+                    </a:prstGeom>
+                  </pic:spPr>
+                </pic:pic>
+              </a:graphicData>
+            </a:graphic>
+          </wp:inline>
+        </w:drawing>
+      </w:r>
+    </w:p>
+    <w:p>
+      <w:pPr>
+        <w:pStyle w:val="Caption"/>
+        <w:jc w:val="center"/>
+      </w:pPr>
+      <w:r>
+        <w:t xml:space="preserve">Figure </w:t>
+      </w:r>
+      <w:fldSimple w:instr=" SEQ Figure \* ARABIC ">
+        <w:r>
+          <w:rPr>
+            <w:noProof/>
+          </w:rPr>
+          <w:t>3</w:t>
+        </w:r>
+      </w:fldSimple>
+      <w:r>
+        <w:t>.  Image layer visualization</w:t>
+      </w:r>
+    </w:p>
+    <w:p>
+      <w:r>
+        <w:t>I also wanted to understand how spatial images varied using the parameters and what the feature vector might look like. In Cell 14 I explored what these images and vectors looked like so I could choose the dimension for spatial binning</w:t>
+      </w:r>
+    </w:p>
+    <w:p>
+      <w:pPr>
+        <w:keepNext/>
+        <w:jc w:val="center"/>
+      </w:pPr>
+      <w:r>
+        <w:rPr>
+          <w:noProof/>
+        </w:rPr>
+        <w:drawing>
+          <wp:inline distT="0" distB="0" distL="0" distR="0">
+            <wp:extent cx="5943600" cy="1264285"/>
+            <wp:effectExtent l="0" t="0" r="0" b="0"/>
+            <wp:docPr id="9" name="Picture 9" descr="A close up of a logo&#10;&#10;Description generated with high confidence"/>
+            <wp:cNvGraphicFramePr>
+              <a:graphicFrameLocks xmlns:a="http://schemas.openxmlformats.org/drawingml/2006/main" noChangeAspect="1"/>
+            </wp:cNvGraphicFramePr>
+            <a:graphic xmlns:a="http://schemas.openxmlformats.org/drawingml/2006/main">
+              <a:graphicData uri="http://schemas.openxmlformats.org/drawingml/2006/picture">
+                <pic:pic xmlns:pic="http://schemas.openxmlformats.org/drawingml/2006/picture">
+                  <pic:nvPicPr>
+                    <pic:cNvPr id="9" name="spatial.png"/>
+                    <pic:cNvPicPr/>
+                  </pic:nvPicPr>
+                  <pic:blipFill>
+                    <a:blip r:embed="rId10">
+                      <a:extLst>
+                        <a:ext uri="{28A0092B-C50C-407E-A947-70E740481C1C}">
+                          <a14:useLocalDpi xmlns:a14="http://schemas.microsoft.com/office/drawing/2010/main" val="0"/>
+                        </a:ext>
+                      </a:extLst>
+                    </a:blip>
+                    <a:stretch>
+                      <a:fillRect/>
+                    </a:stretch>
+                  </pic:blipFill>
+                  <pic:spPr>
+                    <a:xfrm>
+                      <a:off x="0" y="0"/>
+                      <a:ext cx="5943600" cy="1264285"/>
+                    </a:xfrm>
+                    <a:prstGeom prst="rect">
+                      <a:avLst/>
+                    </a:prstGeom>
+                  </pic:spPr>
+                </pic:pic>
+              </a:graphicData>
+            </a:graphic>
+          </wp:inline>
+        </w:drawing>
+      </w:r>
+    </w:p>
+    <w:p>
+      <w:pPr>
+        <w:pStyle w:val="Caption"/>
+        <w:jc w:val="center"/>
+      </w:pPr>
+      <w:r>
+        <w:t xml:space="preserve">Figure </w:t>
+      </w:r>
+      <w:fldSimple w:instr=" SEQ Figure \* ARABIC ">
+        <w:r>
+          <w:rPr>
+            <w:noProof/>
+          </w:rPr>
+          <w:t>4</w:t>
+        </w:r>
+      </w:fldSimple>
+      <w:r>
+        <w:t>. Spatial Binning Visualization</w:t>
+      </w:r>
+    </w:p>
+    <w:p>
+      <w:proofErr w:type="gramStart"/>
+      <w:r>
+        <w:t>Finally</w:t>
+      </w:r>
+      <w:proofErr w:type="gramEnd"/>
+      <w:r>
+        <w:t xml:space="preserve"> I wanted to see what HOG features looked like for each of the image channels and wanted to see which channel might contribute the most for image classification.  In cell 16, I attempted to do this and saw that </w:t>
+      </w:r>
+      <w:r>
+        <w:t xml:space="preserve">the H channel of an HLS image seemed to be visually different than the H channel of a </w:t>
+      </w:r>
+      <w:proofErr w:type="spellStart"/>
+      <w:proofErr w:type="gramStart"/>
+      <w:r>
+        <w:t>non car</w:t>
+      </w:r>
+      <w:proofErr w:type="spellEnd"/>
+      <w:proofErr w:type="gramEnd"/>
+      <w:r>
+        <w:t xml:space="preserve"> image.</w:t>
+      </w:r>
+    </w:p>
+    <w:p>
+      <w:pPr>
+        <w:keepNext/>
+        <w:jc w:val="center"/>
+      </w:pPr>
+      <w:r>
+        <w:rPr>
+          <w:noProof/>
+        </w:rPr>
+        <w:lastRenderedPageBreak/>
+        <w:drawing>
+          <wp:inline distT="0" distB="0" distL="0" distR="0">
+            <wp:extent cx="3600450" cy="2514600"/>
+            <wp:effectExtent l="0" t="0" r="0" b="0"/>
+            <wp:docPr id="10" name="Picture 10" descr="A picture containing indoor, electronics, wall&#10;&#10;Description generated with high confidence"/>
+            <wp:cNvGraphicFramePr>
+              <a:graphicFrameLocks xmlns:a="http://schemas.openxmlformats.org/drawingml/2006/main" noChangeAspect="1"/>
+            </wp:cNvGraphicFramePr>
+            <a:graphic xmlns:a="http://schemas.openxmlformats.org/drawingml/2006/main">
+              <a:graphicData uri="http://schemas.openxmlformats.org/drawingml/2006/picture">
+                <pic:pic xmlns:pic="http://schemas.openxmlformats.org/drawingml/2006/picture">
+                  <pic:nvPicPr>
+                    <pic:cNvPr id="10" name="car.png"/>
+                    <pic:cNvPicPr/>
+                  </pic:nvPicPr>
+                  <pic:blipFill>
+                    <a:blip r:embed="rId7">
+                      <a:extLst>
+                        <a:ext uri="{28A0092B-C50C-407E-A947-70E740481C1C}">
+                          <a14:useLocalDpi xmlns:a14="http://schemas.microsoft.com/office/drawing/2010/main" val="0"/>
+                        </a:ext>
+                      </a:extLst>
+                    </a:blip>
+                    <a:stretch>
+                      <a:fillRect/>
+                    </a:stretch>
+                  </pic:blipFill>
+                  <pic:spPr>
+                    <a:xfrm>
+                      <a:off x="0" y="0"/>
+                      <a:ext cx="3600450" cy="2514600"/>
+                    </a:xfrm>
+                    <a:prstGeom prst="rect">
+                      <a:avLst/>
+                    </a:prstGeom>
+                  </pic:spPr>
+                </pic:pic>
+              </a:graphicData>
+            </a:graphic>
+          </wp:inline>
+        </w:drawing>
+      </w:r>
+    </w:p>
+    <w:p>
+      <w:pPr>
+        <w:pStyle w:val="Caption"/>
+        <w:jc w:val="center"/>
+      </w:pPr>
+      <w:r>
+        <w:t xml:space="preserve">Figure </w:t>
+      </w:r>
+      <w:fldSimple w:instr=" SEQ Figure \* ARABIC ">
+        <w:r>
+          <w:rPr>
+            <w:noProof/>
+          </w:rPr>
+          <w:t>5</w:t>
+        </w:r>
+      </w:fldSimple>
+      <w:r>
+        <w:t>. HOG of HLS conversion of car image</w:t>
+      </w:r>
+    </w:p>
+    <w:p>
+      <w:r>
+        <w:t>Here are some example images</w:t>
+      </w:r>
+      <w:r>
+        <w:t xml:space="preserve"> of identified vehicles</w:t>
+      </w:r>
+      <w:r>
+        <w:t>:</w:t>
       </w:r>
     </w:p>
     <w:p>
@@ -526,7 +807,7 @@
                     <pic:cNvPicPr/>
                   </pic:nvPicPr>
                   <pic:blipFill rotWithShape="1">
-                    <a:blip r:embed="rId7">
+                    <a:blip r:embed="rId11">
                       <a:extLst>
                         <a:ext uri="{28A0092B-C50C-407E-A947-70E740481C1C}">
                           <a14:useLocalDpi xmlns:a14="http://schemas.microsoft.com/office/drawing/2010/main" val="0"/>
@@ -573,7 +854,7 @@
           <w:rPr>
             <w:noProof/>
           </w:rPr>
-          <w:t>3</w:t>
+          <w:t>6</w:t>
         </w:r>
       </w:fldSimple>
       <w:r>
@@ -589,7 +870,6 @@
         <w:rPr>
           <w:noProof/>
         </w:rPr>
-        <w:lastRenderedPageBreak/>
         <w:drawing>
           <wp:inline distT="0" distB="0" distL="0" distR="0" wp14:anchorId="312B7673" wp14:editId="6B6BD5CB">
             <wp:extent cx="2616092" cy="1576015"/>
@@ -606,7 +886,7 @@
                     <pic:cNvPicPr/>
                   </pic:nvPicPr>
                   <pic:blipFill rotWithShape="1">
-                    <a:blip r:embed="rId7" cstate="print">
+                    <a:blip r:embed="rId11" cstate="print">
                       <a:extLst>
                         <a:ext uri="{28A0092B-C50C-407E-A947-70E740481C1C}">
                           <a14:useLocalDpi xmlns:a14="http://schemas.microsoft.com/office/drawing/2010/main" val="0"/>
@@ -653,7 +933,7 @@
           <w:rPr>
             <w:noProof/>
           </w:rPr>
-          <w:t>4</w:t>
+          <w:t>7</w:t>
         </w:r>
       </w:fldSimple>
       <w:r>
@@ -669,6 +949,7 @@
         <w:rPr>
           <w:noProof/>
         </w:rPr>
+        <w:lastRenderedPageBreak/>
         <w:drawing>
           <wp:inline distT="0" distB="0" distL="0" distR="0" wp14:anchorId="649A13F8" wp14:editId="05FD0769">
             <wp:extent cx="2615214" cy="1545790"/>
@@ -685,7 +966,7 @@
                     <pic:cNvPicPr/>
                   </pic:nvPicPr>
                   <pic:blipFill rotWithShape="1">
-                    <a:blip r:embed="rId7" cstate="print">
+                    <a:blip r:embed="rId11" cstate="print">
                       <a:extLst>
                         <a:ext uri="{28A0092B-C50C-407E-A947-70E740481C1C}">
                           <a14:useLocalDpi xmlns:a14="http://schemas.microsoft.com/office/drawing/2010/main" val="0"/>
@@ -732,7 +1013,7 @@
           <w:rPr>
             <w:noProof/>
           </w:rPr>
-          <w:t>5</w:t>
+          <w:t>8</w:t>
         </w:r>
       </w:fldSimple>
       <w:r>
@@ -742,6 +1023,17 @@
     <w:p>
       <w:r>
         <w:t>I then combined all the search areas and applied a threshold to the combined heat map to achieve a final image shown below</w:t>
+      </w:r>
+      <w:r>
+        <w:t xml:space="preserve">.  What I found was that even with just 1 HOG channel, 6 directions, and 1 cell per block, 16x16 spatial binning and 16 bucket color </w:t>
+      </w:r>
+      <w:proofErr w:type="gramStart"/>
+      <w:r>
+        <w:t>histogram</w:t>
+      </w:r>
+      <w:proofErr w:type="gramEnd"/>
+      <w:r>
+        <w:t>, my classifier was still scoring around 97%.  Adding more features would yield about 98% but slowed down the image processing quite a bit.  As such, I settled on a lower number of parameters to gain speed.  I was also finding that my classifier was weak on false positives in shadow areas and identifying the white car so I needed to tune the false positive rejection more.</w:t>
       </w:r>
     </w:p>
     <w:p>
@@ -768,7 +1060,7 @@
                     <pic:cNvPicPr/>
                   </pic:nvPicPr>
                   <pic:blipFill rotWithShape="1">
-                    <a:blip r:embed="rId8">
+                    <a:blip r:embed="rId12">
                       <a:extLst>
                         <a:ext uri="{28A0092B-C50C-407E-A947-70E740481C1C}">
                           <a14:useLocalDpi xmlns:a14="http://schemas.microsoft.com/office/drawing/2010/main" val="0"/>
@@ -815,7 +1107,7 @@
           <w:rPr>
             <w:noProof/>
           </w:rPr>
-          <w:t>6</w:t>
+          <w:t>9</w:t>
         </w:r>
       </w:fldSimple>
       <w:r>
@@ -837,6 +1129,7 @@
         <w:pStyle w:val="Heading4"/>
       </w:pPr>
       <w:r>
+        <w:lastRenderedPageBreak/>
         <w:t xml:space="preserve"> 1. Provide a link to your final video output.  Your pipeline should perform reasonably well on the entire project video (somewhat wobbly or unstable bounding boxes are ok </w:t>
       </w:r>
       <w:proofErr w:type="gramStart"/>
@@ -852,7 +1145,7 @@
       <w:r>
         <w:t xml:space="preserve">Here's a </w:t>
       </w:r>
-      <w:hyperlink r:id="rId9" w:history="1">
+      <w:hyperlink r:id="rId13" w:history="1">
         <w:r>
           <w:rPr>
             <w:rStyle w:val="Hyperlink"/>
@@ -881,43 +1174,123 @@
     </w:p>
     <w:p/>
     <w:p>
-      <w:bookmarkStart w:id="0" w:name="_GoBack"/>
-      <w:bookmarkEnd w:id="0"/>
+      <w:r>
+        <w:t xml:space="preserve">The video still exhibits false positive identification.  </w:t>
+      </w:r>
+      <w:r>
+        <w:t>As I mentioned the classifier confidence on shadows and the white car was relatively close while the darker cars are much more confidently identified.</w:t>
+      </w:r>
+    </w:p>
+    <w:p>
+      <w:r>
+        <w:t xml:space="preserve">I implemented a false positive rejection scheme in cell 19 by trying to use </w:t>
+      </w:r>
+      <w:proofErr w:type="spellStart"/>
+      <w:r>
+        <w:t>decision_function</w:t>
+      </w:r>
+      <w:proofErr w:type="spellEnd"/>
+      <w:r>
+        <w:t xml:space="preserve"> to filter out low grade scores.  This is where I was finding that white car identifications and shadows have similar scores.</w:t>
+      </w:r>
+    </w:p>
+    <w:p>
+      <w:r>
+        <w:t xml:space="preserve">Then in cell 27, the video pipeline, I scan the image 3x using different box scales, starting points and overlap to try to find the vehicles.  In here the </w:t>
+      </w:r>
+      <w:proofErr w:type="spellStart"/>
+      <w:r>
+        <w:t>decision_function</w:t>
+      </w:r>
+      <w:proofErr w:type="spellEnd"/>
+      <w:r>
+        <w:t xml:space="preserve"> is used to filter out low quality identifications.  After the </w:t>
+      </w:r>
+      <w:proofErr w:type="spellStart"/>
+      <w:r>
+        <w:t>boxe</w:t>
+      </w:r>
+      <w:proofErr w:type="spellEnd"/>
+      <w:r>
+        <w:t xml:space="preserve"> coordinates have been returned, a heat function is used to filter out identification areas even more. I this case, I used a threshold of 3 to try to keep images of the white car.  </w:t>
+      </w:r>
+    </w:p>
+    <w:p>
+      <w:r>
+        <w:t xml:space="preserve">I then used a Class to hold and x number of images for summing good identifications.  I sum over 10 images and use a high threshold (100) </w:t>
+      </w:r>
+      <w:proofErr w:type="gramStart"/>
+      <w:r>
+        <w:t>in order to</w:t>
+      </w:r>
+      <w:proofErr w:type="gramEnd"/>
+      <w:r>
+        <w:t xml:space="preserve"> try to filter out shadows only appear in the video briefly vs the car which is persistent for longer times</w:t>
+      </w:r>
     </w:p>
     <w:p/>
+    <w:p>
+      <w:pPr>
+        <w:pStyle w:val="Heading3"/>
+      </w:pPr>
+      <w:r>
+        <w:t xml:space="preserve"> Discussion</w:t>
+      </w:r>
+    </w:p>
     <w:p/>
+    <w:p>
+      <w:pPr>
+        <w:pStyle w:val="Heading4"/>
+      </w:pPr>
+      <w:r>
+        <w:t xml:space="preserve"> 1. Briefly discuss any problems / issues you faced in your implementation of this project.  Where will your pipeline likely fail?  What could you do to make it more robust?</w:t>
+      </w:r>
+    </w:p>
     <w:p/>
     <w:p>
       <w:r>
-        <w:t>---</w:t>
-      </w:r>
-    </w:p>
-    <w:p/>
-    <w:p>
-      <w:pPr>
-        <w:pStyle w:val="Heading3"/>
-      </w:pPr>
-      <w:r>
-        <w:t xml:space="preserve"> Discussion</w:t>
-      </w:r>
-    </w:p>
-    <w:p/>
-    <w:p>
-      <w:pPr>
-        <w:pStyle w:val="Heading4"/>
-      </w:pPr>
-      <w:r>
-        <w:t xml:space="preserve"> 1. Briefly discuss any problems / issues you faced in your implementation of this project.  Where will your pipeline likely fail?  What could you do to make it more robust?</w:t>
-      </w:r>
-    </w:p>
-    <w:p/>
-    <w:p>
-      <w:r>
-        <w:t xml:space="preserve">Here I'll talk about the approach I took, what techniques I used, what worked and why, where the pipeline might fail and how I might improve it if I were going to pursue this project further.  </w:t>
+        <w:t xml:space="preserve">Right </w:t>
+      </w:r>
+      <w:proofErr w:type="gramStart"/>
+      <w:r>
+        <w:t>now</w:t>
+      </w:r>
+      <w:proofErr w:type="gramEnd"/>
+      <w:r>
+        <w:t xml:space="preserve"> the pipeline is failing on the </w:t>
+      </w:r>
+      <w:proofErr w:type="spellStart"/>
+      <w:r>
+        <w:t>mis</w:t>
+      </w:r>
+      <w:proofErr w:type="spellEnd"/>
+      <w:r>
+        <w:t>-classifications of shadows as cars and the white car.  Augmentation of the data set might help.</w:t>
+      </w:r>
+    </w:p>
+    <w:p>
+      <w:proofErr w:type="gramStart"/>
+      <w:r>
+        <w:t>Also</w:t>
+      </w:r>
+      <w:proofErr w:type="gramEnd"/>
+      <w:r>
+        <w:t xml:space="preserve"> the false-positive rejection is highly sensitive and very much tuned for this brief video.  Changes in image quality, terrain would make this vehicle identifier struggle.</w:t>
+      </w:r>
+    </w:p>
+    <w:p>
+      <w:r>
+        <w:t>Also, untested is if the car is travelling in the center or right line.  I don’t know how the pipeline will perform with identification of vehicles in the left lane</w:t>
       </w:r>
     </w:p>
     <w:p/>
     <w:sectPr>
+      <w:headerReference w:type="even" r:id="rId14"/>
+      <w:headerReference w:type="default" r:id="rId15"/>
+      <w:footerReference w:type="even" r:id="rId16"/>
+      <w:footerReference w:type="default" r:id="rId17"/>
+      <w:headerReference w:type="first" r:id="rId18"/>
+      <w:footerReference w:type="first" r:id="rId19"/>
       <w:pgSz w:w="12240" w:h="15840"/>
       <w:pgMar w:top="1440" w:right="1440" w:bottom="1440" w:left="1440" w:header="720" w:footer="720" w:gutter="0"/>
       <w:cols w:space="720"/>
@@ -925,6 +1298,181 @@
     </w:sectPr>
   </w:body>
 </w:document>
+</file>
+
+<file path=word/endnotes.xml><?xml version="1.0" encoding="utf-8"?>
+<w:endnotes xmlns:wpc="http://schemas.microsoft.com/office/word/2010/wordprocessingCanvas" xmlns:cx="http://schemas.microsoft.com/office/drawing/2014/chartex" xmlns:cx1="http://schemas.microsoft.com/office/drawing/2015/9/8/chartex" xmlns:cx2="http://schemas.microsoft.com/office/drawing/2015/10/21/chartex" xmlns:cx3="http://schemas.microsoft.com/office/drawing/2016/5/9/chartex" xmlns:cx4="http://schemas.microsoft.com/office/drawing/2016/5/10/chartex" xmlns:cx5="http://schemas.microsoft.com/office/drawing/2016/5/11/chartex" xmlns:cx6="http://schemas.microsoft.com/office/drawing/2016/5/12/chartex" xmlns:cx7="http://schemas.microsoft.com/office/drawing/2016/5/13/chartex" xmlns:cx8="http://schemas.microsoft.com/office/drawing/2016/5/14/chartex" xmlns:mc="http://schemas.openxmlformats.org/markup-compatibility/2006" xmlns:aink="http://schemas.microsoft.com/office/drawing/2016/ink" xmlns:am3d="http://schemas.microsoft.com/office/drawing/2017/model3d" xmlns:o="urn:schemas-microsoft-com:office:office" xmlns:r="http://schemas.openxmlformats.org/officeDocument/2006/relationships" xmlns:m="http://schemas.openxmlformats.org/officeDocument/2006/math" xmlns:v="urn:schemas-microsoft-com:vml" xmlns:wp14="http://schemas.microsoft.com/office/word/2010/wordprocessingDrawing" xmlns:wp="http://schemas.openxmlformats.org/drawingml/2006/wordprocessingDrawing" xmlns:w10="urn:schemas-microsoft-com:office:word" xmlns:w="http://schemas.openxmlformats.org/wordprocessingml/2006/main" xmlns:w14="http://schemas.microsoft.com/office/word/2010/wordml" xmlns:w15="http://schemas.microsoft.com/office/word/2012/wordml" xmlns:w16cid="http://schemas.microsoft.com/office/word/2016/wordml/cid" xmlns:w16se="http://schemas.microsoft.com/office/word/2015/wordml/symex" xmlns:wpg="http://schemas.microsoft.com/office/word/2010/wordprocessingGroup" xmlns:wpi="http://schemas.microsoft.com/office/word/2010/wordprocessingInk" xmlns:wne="http://schemas.microsoft.com/office/word/2006/wordml" xmlns:wps="http://schemas.microsoft.com/office/word/2010/wordprocessingShape" mc:Ignorable="w14 w15 w16se w16cid wp14">
+  <w:endnote w:type="separator" w:id="-1">
+    <w:p>
+      <w:pPr>
+        <w:spacing w:after="0" w:line="240" w:lineRule="auto"/>
+      </w:pPr>
+      <w:r>
+        <w:separator/>
+      </w:r>
+    </w:p>
+  </w:endnote>
+  <w:endnote w:type="continuationSeparator" w:id="0">
+    <w:p>
+      <w:pPr>
+        <w:spacing w:after="0" w:line="240" w:lineRule="auto"/>
+      </w:pPr>
+      <w:r>
+        <w:continuationSeparator/>
+      </w:r>
+    </w:p>
+  </w:endnote>
+</w:endnotes>
+</file>
+
+<file path=word/footer1.xml><?xml version="1.0" encoding="utf-8"?>
+<w:ftr xmlns:wpc="http://schemas.microsoft.com/office/word/2010/wordprocessingCanvas" xmlns:cx="http://schemas.microsoft.com/office/drawing/2014/chartex" xmlns:cx1="http://schemas.microsoft.com/office/drawing/2015/9/8/chartex" xmlns:cx2="http://schemas.microsoft.com/office/drawing/2015/10/21/chartex" xmlns:cx3="http://schemas.microsoft.com/office/drawing/2016/5/9/chartex" xmlns:cx4="http://schemas.microsoft.com/office/drawing/2016/5/10/chartex" xmlns:cx5="http://schemas.microsoft.com/office/drawing/2016/5/11/chartex" xmlns:cx6="http://schemas.microsoft.com/office/drawing/2016/5/12/chartex" xmlns:cx7="http://schemas.microsoft.com/office/drawing/2016/5/13/chartex" xmlns:cx8="http://schemas.microsoft.com/office/drawing/2016/5/14/chartex" xmlns:mc="http://schemas.openxmlformats.org/markup-compatibility/2006" xmlns:aink="http://schemas.microsoft.com/office/drawing/2016/ink" xmlns:am3d="http://schemas.microsoft.com/office/drawing/2017/model3d" xmlns:o="urn:schemas-microsoft-com:office:office" xmlns:r="http://schemas.openxmlformats.org/officeDocument/2006/relationships" xmlns:m="http://schemas.openxmlformats.org/officeDocument/2006/math" xmlns:v="urn:schemas-microsoft-com:vml" xmlns:wp14="http://schemas.microsoft.com/office/word/2010/wordprocessingDrawing" xmlns:wp="http://schemas.openxmlformats.org/drawingml/2006/wordprocessingDrawing" xmlns:w10="urn:schemas-microsoft-com:office:word" xmlns:w="http://schemas.openxmlformats.org/wordprocessingml/2006/main" xmlns:w14="http://schemas.microsoft.com/office/word/2010/wordml" xmlns:w15="http://schemas.microsoft.com/office/word/2012/wordml" xmlns:w16cid="http://schemas.microsoft.com/office/word/2016/wordml/cid" xmlns:w16se="http://schemas.microsoft.com/office/word/2015/wordml/symex" xmlns:wpg="http://schemas.microsoft.com/office/word/2010/wordprocessingGroup" xmlns:wpi="http://schemas.microsoft.com/office/word/2010/wordprocessingInk" xmlns:wne="http://schemas.microsoft.com/office/word/2006/wordml" xmlns:wps="http://schemas.microsoft.com/office/word/2010/wordprocessingShape" mc:Ignorable="w14 w15 w16se w16cid wp14">
+  <w:p>
+    <w:pPr>
+      <w:pStyle w:val="Footer"/>
+    </w:pPr>
+  </w:p>
+</w:ftr>
+</file>
+
+<file path=word/footer2.xml><?xml version="1.0" encoding="utf-8"?>
+<w:ftr xmlns:wpc="http://schemas.microsoft.com/office/word/2010/wordprocessingCanvas" xmlns:cx="http://schemas.microsoft.com/office/drawing/2014/chartex" xmlns:cx1="http://schemas.microsoft.com/office/drawing/2015/9/8/chartex" xmlns:cx2="http://schemas.microsoft.com/office/drawing/2015/10/21/chartex" xmlns:cx3="http://schemas.microsoft.com/office/drawing/2016/5/9/chartex" xmlns:cx4="http://schemas.microsoft.com/office/drawing/2016/5/10/chartex" xmlns:cx5="http://schemas.microsoft.com/office/drawing/2016/5/11/chartex" xmlns:cx6="http://schemas.microsoft.com/office/drawing/2016/5/12/chartex" xmlns:cx7="http://schemas.microsoft.com/office/drawing/2016/5/13/chartex" xmlns:cx8="http://schemas.microsoft.com/office/drawing/2016/5/14/chartex" xmlns:mc="http://schemas.openxmlformats.org/markup-compatibility/2006" xmlns:aink="http://schemas.microsoft.com/office/drawing/2016/ink" xmlns:am3d="http://schemas.microsoft.com/office/drawing/2017/model3d" xmlns:o="urn:schemas-microsoft-com:office:office" xmlns:r="http://schemas.openxmlformats.org/officeDocument/2006/relationships" xmlns:m="http://schemas.openxmlformats.org/officeDocument/2006/math" xmlns:v="urn:schemas-microsoft-com:vml" xmlns:wp14="http://schemas.microsoft.com/office/word/2010/wordprocessingDrawing" xmlns:wp="http://schemas.openxmlformats.org/drawingml/2006/wordprocessingDrawing" xmlns:w10="urn:schemas-microsoft-com:office:word" xmlns:w="http://schemas.openxmlformats.org/wordprocessingml/2006/main" xmlns:w14="http://schemas.microsoft.com/office/word/2010/wordml" xmlns:w15="http://schemas.microsoft.com/office/word/2012/wordml" xmlns:w16cid="http://schemas.microsoft.com/office/word/2016/wordml/cid" xmlns:w16se="http://schemas.microsoft.com/office/word/2015/wordml/symex" xmlns:wpg="http://schemas.microsoft.com/office/word/2010/wordprocessingGroup" xmlns:wpi="http://schemas.microsoft.com/office/word/2010/wordprocessingInk" xmlns:wne="http://schemas.microsoft.com/office/word/2006/wordml" xmlns:wps="http://schemas.microsoft.com/office/word/2010/wordprocessingShape" mc:Ignorable="w14 w15 w16se w16cid wp14">
+  <w:sdt>
+    <w:sdtPr>
+      <w:id w:val="-2109108035"/>
+      <w:docPartObj>
+        <w:docPartGallery w:val="Page Numbers (Bottom of Page)"/>
+        <w:docPartUnique/>
+      </w:docPartObj>
+    </w:sdtPr>
+    <w:sdtEndPr>
+      <w:rPr>
+        <w:noProof/>
+      </w:rPr>
+    </w:sdtEndPr>
+    <w:sdtContent>
+      <w:bookmarkStart w:id="0" w:name="_GoBack" w:displacedByCustomXml="prev"/>
+      <w:bookmarkEnd w:id="0" w:displacedByCustomXml="prev"/>
+      <w:p>
+        <w:pPr>
+          <w:pStyle w:val="Footer"/>
+          <w:jc w:val="center"/>
+        </w:pPr>
+        <w:r>
+          <w:fldChar w:fldCharType="begin"/>
+        </w:r>
+        <w:r>
+          <w:instrText xml:space="preserve"> PAGE   \* MERGEFORMAT </w:instrText>
+        </w:r>
+        <w:r>
+          <w:fldChar w:fldCharType="separate"/>
+        </w:r>
+        <w:r>
+          <w:rPr>
+            <w:noProof/>
+          </w:rPr>
+          <w:t>7</w:t>
+        </w:r>
+        <w:r>
+          <w:rPr>
+            <w:noProof/>
+          </w:rPr>
+          <w:fldChar w:fldCharType="end"/>
+        </w:r>
+      </w:p>
+    </w:sdtContent>
+  </w:sdt>
+  <w:p>
+    <w:pPr>
+      <w:pStyle w:val="Footer"/>
+    </w:pPr>
+  </w:p>
+</w:ftr>
+</file>
+
+<file path=word/footer3.xml><?xml version="1.0" encoding="utf-8"?>
+<w:ftr xmlns:wpc="http://schemas.microsoft.com/office/word/2010/wordprocessingCanvas" xmlns:cx="http://schemas.microsoft.com/office/drawing/2014/chartex" xmlns:cx1="http://schemas.microsoft.com/office/drawing/2015/9/8/chartex" xmlns:cx2="http://schemas.microsoft.com/office/drawing/2015/10/21/chartex" xmlns:cx3="http://schemas.microsoft.com/office/drawing/2016/5/9/chartex" xmlns:cx4="http://schemas.microsoft.com/office/drawing/2016/5/10/chartex" xmlns:cx5="http://schemas.microsoft.com/office/drawing/2016/5/11/chartex" xmlns:cx6="http://schemas.microsoft.com/office/drawing/2016/5/12/chartex" xmlns:cx7="http://schemas.microsoft.com/office/drawing/2016/5/13/chartex" xmlns:cx8="http://schemas.microsoft.com/office/drawing/2016/5/14/chartex" xmlns:mc="http://schemas.openxmlformats.org/markup-compatibility/2006" xmlns:aink="http://schemas.microsoft.com/office/drawing/2016/ink" xmlns:am3d="http://schemas.microsoft.com/office/drawing/2017/model3d" xmlns:o="urn:schemas-microsoft-com:office:office" xmlns:r="http://schemas.openxmlformats.org/officeDocument/2006/relationships" xmlns:m="http://schemas.openxmlformats.org/officeDocument/2006/math" xmlns:v="urn:schemas-microsoft-com:vml" xmlns:wp14="http://schemas.microsoft.com/office/word/2010/wordprocessingDrawing" xmlns:wp="http://schemas.openxmlformats.org/drawingml/2006/wordprocessingDrawing" xmlns:w10="urn:schemas-microsoft-com:office:word" xmlns:w="http://schemas.openxmlformats.org/wordprocessingml/2006/main" xmlns:w14="http://schemas.microsoft.com/office/word/2010/wordml" xmlns:w15="http://schemas.microsoft.com/office/word/2012/wordml" xmlns:w16cid="http://schemas.microsoft.com/office/word/2016/wordml/cid" xmlns:w16se="http://schemas.microsoft.com/office/word/2015/wordml/symex" xmlns:wpg="http://schemas.microsoft.com/office/word/2010/wordprocessingGroup" xmlns:wpi="http://schemas.microsoft.com/office/word/2010/wordprocessingInk" xmlns:wne="http://schemas.microsoft.com/office/word/2006/wordml" xmlns:wps="http://schemas.microsoft.com/office/word/2010/wordprocessingShape" mc:Ignorable="w14 w15 w16se w16cid wp14">
+  <w:p>
+    <w:pPr>
+      <w:pStyle w:val="Footer"/>
+    </w:pPr>
+  </w:p>
+</w:ftr>
+</file>
+
+<file path=word/footnotes.xml><?xml version="1.0" encoding="utf-8"?>
+<w:footnotes xmlns:wpc="http://schemas.microsoft.com/office/word/2010/wordprocessingCanvas" xmlns:cx="http://schemas.microsoft.com/office/drawing/2014/chartex" xmlns:cx1="http://schemas.microsoft.com/office/drawing/2015/9/8/chartex" xmlns:cx2="http://schemas.microsoft.com/office/drawing/2015/10/21/chartex" xmlns:cx3="http://schemas.microsoft.com/office/drawing/2016/5/9/chartex" xmlns:cx4="http://schemas.microsoft.com/office/drawing/2016/5/10/chartex" xmlns:cx5="http://schemas.microsoft.com/office/drawing/2016/5/11/chartex" xmlns:cx6="http://schemas.microsoft.com/office/drawing/2016/5/12/chartex" xmlns:cx7="http://schemas.microsoft.com/office/drawing/2016/5/13/chartex" xmlns:cx8="http://schemas.microsoft.com/office/drawing/2016/5/14/chartex" xmlns:mc="http://schemas.openxmlformats.org/markup-compatibility/2006" xmlns:aink="http://schemas.microsoft.com/office/drawing/2016/ink" xmlns:am3d="http://schemas.microsoft.com/office/drawing/2017/model3d" xmlns:o="urn:schemas-microsoft-com:office:office" xmlns:r="http://schemas.openxmlformats.org/officeDocument/2006/relationships" xmlns:m="http://schemas.openxmlformats.org/officeDocument/2006/math" xmlns:v="urn:schemas-microsoft-com:vml" xmlns:wp14="http://schemas.microsoft.com/office/word/2010/wordprocessingDrawing" xmlns:wp="http://schemas.openxmlformats.org/drawingml/2006/wordprocessingDrawing" xmlns:w10="urn:schemas-microsoft-com:office:word" xmlns:w="http://schemas.openxmlformats.org/wordprocessingml/2006/main" xmlns:w14="http://schemas.microsoft.com/office/word/2010/wordml" xmlns:w15="http://schemas.microsoft.com/office/word/2012/wordml" xmlns:w16cid="http://schemas.microsoft.com/office/word/2016/wordml/cid" xmlns:w16se="http://schemas.microsoft.com/office/word/2015/wordml/symex" xmlns:wpg="http://schemas.microsoft.com/office/word/2010/wordprocessingGroup" xmlns:wpi="http://schemas.microsoft.com/office/word/2010/wordprocessingInk" xmlns:wne="http://schemas.microsoft.com/office/word/2006/wordml" xmlns:wps="http://schemas.microsoft.com/office/word/2010/wordprocessingShape" mc:Ignorable="w14 w15 w16se w16cid wp14">
+  <w:footnote w:type="separator" w:id="-1">
+    <w:p>
+      <w:pPr>
+        <w:spacing w:after="0" w:line="240" w:lineRule="auto"/>
+      </w:pPr>
+      <w:r>
+        <w:separator/>
+      </w:r>
+    </w:p>
+  </w:footnote>
+  <w:footnote w:type="continuationSeparator" w:id="0">
+    <w:p>
+      <w:pPr>
+        <w:spacing w:after="0" w:line="240" w:lineRule="auto"/>
+      </w:pPr>
+      <w:r>
+        <w:continuationSeparator/>
+      </w:r>
+    </w:p>
+  </w:footnote>
+</w:footnotes>
+</file>
+
+<file path=word/header1.xml><?xml version="1.0" encoding="utf-8"?>
+<w:hdr xmlns:wpc="http://schemas.microsoft.com/office/word/2010/wordprocessingCanvas" xmlns:cx="http://schemas.microsoft.com/office/drawing/2014/chartex" xmlns:cx1="http://schemas.microsoft.com/office/drawing/2015/9/8/chartex" xmlns:cx2="http://schemas.microsoft.com/office/drawing/2015/10/21/chartex" xmlns:cx3="http://schemas.microsoft.com/office/drawing/2016/5/9/chartex" xmlns:cx4="http://schemas.microsoft.com/office/drawing/2016/5/10/chartex" xmlns:cx5="http://schemas.microsoft.com/office/drawing/2016/5/11/chartex" xmlns:cx6="http://schemas.microsoft.com/office/drawing/2016/5/12/chartex" xmlns:cx7="http://schemas.microsoft.com/office/drawing/2016/5/13/chartex" xmlns:cx8="http://schemas.microsoft.com/office/drawing/2016/5/14/chartex" xmlns:mc="http://schemas.openxmlformats.org/markup-compatibility/2006" xmlns:aink="http://schemas.microsoft.com/office/drawing/2016/ink" xmlns:am3d="http://schemas.microsoft.com/office/drawing/2017/model3d" xmlns:o="urn:schemas-microsoft-com:office:office" xmlns:r="http://schemas.openxmlformats.org/officeDocument/2006/relationships" xmlns:m="http://schemas.openxmlformats.org/officeDocument/2006/math" xmlns:v="urn:schemas-microsoft-com:vml" xmlns:wp14="http://schemas.microsoft.com/office/word/2010/wordprocessingDrawing" xmlns:wp="http://schemas.openxmlformats.org/drawingml/2006/wordprocessingDrawing" xmlns:w10="urn:schemas-microsoft-com:office:word" xmlns:w="http://schemas.openxmlformats.org/wordprocessingml/2006/main" xmlns:w14="http://schemas.microsoft.com/office/word/2010/wordml" xmlns:w15="http://schemas.microsoft.com/office/word/2012/wordml" xmlns:w16cid="http://schemas.microsoft.com/office/word/2016/wordml/cid" xmlns:w16se="http://schemas.microsoft.com/office/word/2015/wordml/symex" xmlns:wpg="http://schemas.microsoft.com/office/word/2010/wordprocessingGroup" xmlns:wpi="http://schemas.microsoft.com/office/word/2010/wordprocessingInk" xmlns:wne="http://schemas.microsoft.com/office/word/2006/wordml" xmlns:wps="http://schemas.microsoft.com/office/word/2010/wordprocessingShape" mc:Ignorable="w14 w15 w16se w16cid wp14">
+  <w:p>
+    <w:pPr>
+      <w:pStyle w:val="Header"/>
+    </w:pPr>
+  </w:p>
+</w:hdr>
+</file>
+
+<file path=word/header2.xml><?xml version="1.0" encoding="utf-8"?>
+<w:hdr xmlns:wpc="http://schemas.microsoft.com/office/word/2010/wordprocessingCanvas" xmlns:cx="http://schemas.microsoft.com/office/drawing/2014/chartex" xmlns:cx1="http://schemas.microsoft.com/office/drawing/2015/9/8/chartex" xmlns:cx2="http://schemas.microsoft.com/office/drawing/2015/10/21/chartex" xmlns:cx3="http://schemas.microsoft.com/office/drawing/2016/5/9/chartex" xmlns:cx4="http://schemas.microsoft.com/office/drawing/2016/5/10/chartex" xmlns:cx5="http://schemas.microsoft.com/office/drawing/2016/5/11/chartex" xmlns:cx6="http://schemas.microsoft.com/office/drawing/2016/5/12/chartex" xmlns:cx7="http://schemas.microsoft.com/office/drawing/2016/5/13/chartex" xmlns:cx8="http://schemas.microsoft.com/office/drawing/2016/5/14/chartex" xmlns:mc="http://schemas.openxmlformats.org/markup-compatibility/2006" xmlns:aink="http://schemas.microsoft.com/office/drawing/2016/ink" xmlns:am3d="http://schemas.microsoft.com/office/drawing/2017/model3d" xmlns:o="urn:schemas-microsoft-com:office:office" xmlns:r="http://schemas.openxmlformats.org/officeDocument/2006/relationships" xmlns:m="http://schemas.openxmlformats.org/officeDocument/2006/math" xmlns:v="urn:schemas-microsoft-com:vml" xmlns:wp14="http://schemas.microsoft.com/office/word/2010/wordprocessingDrawing" xmlns:wp="http://schemas.openxmlformats.org/drawingml/2006/wordprocessingDrawing" xmlns:w10="urn:schemas-microsoft-com:office:word" xmlns:w="http://schemas.openxmlformats.org/wordprocessingml/2006/main" xmlns:w14="http://schemas.microsoft.com/office/word/2010/wordml" xmlns:w15="http://schemas.microsoft.com/office/word/2012/wordml" xmlns:w16cid="http://schemas.microsoft.com/office/word/2016/wordml/cid" xmlns:w16se="http://schemas.microsoft.com/office/word/2015/wordml/symex" xmlns:wpg="http://schemas.microsoft.com/office/word/2010/wordprocessingGroup" xmlns:wpi="http://schemas.microsoft.com/office/word/2010/wordprocessingInk" xmlns:wne="http://schemas.microsoft.com/office/word/2006/wordml" xmlns:wps="http://schemas.microsoft.com/office/word/2010/wordprocessingShape" mc:Ignorable="w14 w15 w16se w16cid wp14">
+  <w:p>
+    <w:pPr>
+      <w:pStyle w:val="Header"/>
+    </w:pPr>
+    <w:r>
+      <w:t xml:space="preserve">Vehicle Identification </w:t>
+    </w:r>
+    <w:r>
+      <w:ptab w:relativeTo="margin" w:alignment="center" w:leader="none"/>
+    </w:r>
+    <w:r>
+      <w:t>SDC Nano</w:t>
+    </w:r>
+    <w:r>
+      <w:ptab w:relativeTo="margin" w:alignment="right" w:leader="none"/>
+    </w:r>
+    <w:proofErr w:type="spellStart"/>
+    <w:r>
+      <w:t>Avernethy</w:t>
+    </w:r>
+    <w:proofErr w:type="spellEnd"/>
+    <w:r>
+      <w:t xml:space="preserve"> Francisco</w:t>
+    </w:r>
+  </w:p>
+</w:hdr>
+</file>
+
+<file path=word/header3.xml><?xml version="1.0" encoding="utf-8"?>
+<w:hdr xmlns:wpc="http://schemas.microsoft.com/office/word/2010/wordprocessingCanvas" xmlns:cx="http://schemas.microsoft.com/office/drawing/2014/chartex" xmlns:cx1="http://schemas.microsoft.com/office/drawing/2015/9/8/chartex" xmlns:cx2="http://schemas.microsoft.com/office/drawing/2015/10/21/chartex" xmlns:cx3="http://schemas.microsoft.com/office/drawing/2016/5/9/chartex" xmlns:cx4="http://schemas.microsoft.com/office/drawing/2016/5/10/chartex" xmlns:cx5="http://schemas.microsoft.com/office/drawing/2016/5/11/chartex" xmlns:cx6="http://schemas.microsoft.com/office/drawing/2016/5/12/chartex" xmlns:cx7="http://schemas.microsoft.com/office/drawing/2016/5/13/chartex" xmlns:cx8="http://schemas.microsoft.com/office/drawing/2016/5/14/chartex" xmlns:mc="http://schemas.openxmlformats.org/markup-compatibility/2006" xmlns:aink="http://schemas.microsoft.com/office/drawing/2016/ink" xmlns:am3d="http://schemas.microsoft.com/office/drawing/2017/model3d" xmlns:o="urn:schemas-microsoft-com:office:office" xmlns:r="http://schemas.openxmlformats.org/officeDocument/2006/relationships" xmlns:m="http://schemas.openxmlformats.org/officeDocument/2006/math" xmlns:v="urn:schemas-microsoft-com:vml" xmlns:wp14="http://schemas.microsoft.com/office/word/2010/wordprocessingDrawing" xmlns:wp="http://schemas.openxmlformats.org/drawingml/2006/wordprocessingDrawing" xmlns:w10="urn:schemas-microsoft-com:office:word" xmlns:w="http://schemas.openxmlformats.org/wordprocessingml/2006/main" xmlns:w14="http://schemas.microsoft.com/office/word/2010/wordml" xmlns:w15="http://schemas.microsoft.com/office/word/2012/wordml" xmlns:w16cid="http://schemas.microsoft.com/office/word/2016/wordml/cid" xmlns:w16se="http://schemas.microsoft.com/office/word/2015/wordml/symex" xmlns:wpg="http://schemas.microsoft.com/office/word/2010/wordprocessingGroup" xmlns:wpi="http://schemas.microsoft.com/office/word/2010/wordprocessingInk" xmlns:wne="http://schemas.microsoft.com/office/word/2006/wordml" xmlns:wps="http://schemas.microsoft.com/office/word/2010/wordprocessingShape" mc:Ignorable="w14 w15 w16se w16cid wp14">
+  <w:p>
+    <w:pPr>
+      <w:pStyle w:val="Header"/>
+    </w:pPr>
+  </w:p>
+</w:hdr>
 </file>
 
 <file path=word/numbering.xml><?xml version="1.0" encoding="utf-8"?>
@@ -1780,7 +2328,580 @@
       <w:shd w:val="clear" w:color="auto" w:fill="E6E6E6"/>
     </w:rPr>
   </w:style>
+  <w:style w:type="paragraph" w:styleId="Header">
+    <w:name w:val="header"/>
+    <w:basedOn w:val="Normal"/>
+    <w:link w:val="HeaderChar"/>
+    <w:uiPriority w:val="99"/>
+    <w:unhideWhenUsed/>
+    <w:rsid w:val="004F1C83"/>
+    <w:pPr>
+      <w:tabs>
+        <w:tab w:val="center" w:pos="4680"/>
+        <w:tab w:val="right" w:pos="9360"/>
+      </w:tabs>
+      <w:spacing w:after="0" w:line="240" w:lineRule="auto"/>
+    </w:pPr>
+  </w:style>
+  <w:style w:type="character" w:customStyle="1" w:styleId="HeaderChar">
+    <w:name w:val="Header Char"/>
+    <w:basedOn w:val="DefaultParagraphFont"/>
+    <w:link w:val="Header"/>
+    <w:uiPriority w:val="99"/>
+    <w:rsid w:val="004F1C83"/>
+  </w:style>
+  <w:style w:type="paragraph" w:styleId="Footer">
+    <w:name w:val="footer"/>
+    <w:basedOn w:val="Normal"/>
+    <w:link w:val="FooterChar"/>
+    <w:uiPriority w:val="99"/>
+    <w:unhideWhenUsed/>
+    <w:rsid w:val="004F1C83"/>
+    <w:pPr>
+      <w:tabs>
+        <w:tab w:val="center" w:pos="4680"/>
+        <w:tab w:val="right" w:pos="9360"/>
+      </w:tabs>
+      <w:spacing w:after="0" w:line="240" w:lineRule="auto"/>
+    </w:pPr>
+  </w:style>
+  <w:style w:type="character" w:customStyle="1" w:styleId="FooterChar">
+    <w:name w:val="Footer Char"/>
+    <w:basedOn w:val="DefaultParagraphFont"/>
+    <w:link w:val="Footer"/>
+    <w:uiPriority w:val="99"/>
+    <w:rsid w:val="004F1C83"/>
+  </w:style>
 </w:styles>
+</file>
+
+<file path=word/glossary/document.xml><?xml version="1.0" encoding="utf-8"?>
+<w:glossaryDocument xmlns:wpc="http://schemas.microsoft.com/office/word/2010/wordprocessingCanvas" xmlns:cx="http://schemas.microsoft.com/office/drawing/2014/chartex" xmlns:cx1="http://schemas.microsoft.com/office/drawing/2015/9/8/chartex" xmlns:cx2="http://schemas.microsoft.com/office/drawing/2015/10/21/chartex" xmlns:cx3="http://schemas.microsoft.com/office/drawing/2016/5/9/chartex" xmlns:cx4="http://schemas.microsoft.com/office/drawing/2016/5/10/chartex" xmlns:cx5="http://schemas.microsoft.com/office/drawing/2016/5/11/chartex" xmlns:cx6="http://schemas.microsoft.com/office/drawing/2016/5/12/chartex" xmlns:cx7="http://schemas.microsoft.com/office/drawing/2016/5/13/chartex" xmlns:cx8="http://schemas.microsoft.com/office/drawing/2016/5/14/chartex" xmlns:mc="http://schemas.openxmlformats.org/markup-compatibility/2006" xmlns:aink="http://schemas.microsoft.com/office/drawing/2016/ink" xmlns:am3d="http://schemas.microsoft.com/office/drawing/2017/model3d" xmlns:o="urn:schemas-microsoft-com:office:office" xmlns:r="http://schemas.openxmlformats.org/officeDocument/2006/relationships" xmlns:m="http://schemas.openxmlformats.org/officeDocument/2006/math" xmlns:v="urn:schemas-microsoft-com:vml" xmlns:wp14="http://schemas.microsoft.com/office/word/2010/wordprocessingDrawing" xmlns:wp="http://schemas.openxmlformats.org/drawingml/2006/wordprocessingDrawing" xmlns:w10="urn:schemas-microsoft-com:office:word" xmlns:w="http://schemas.openxmlformats.org/wordprocessingml/2006/main" xmlns:w14="http://schemas.microsoft.com/office/word/2010/wordml" xmlns:w15="http://schemas.microsoft.com/office/word/2012/wordml" xmlns:w16cid="http://schemas.microsoft.com/office/word/2016/wordml/cid" xmlns:w16se="http://schemas.microsoft.com/office/word/2015/wordml/symex" xmlns:wpg="http://schemas.microsoft.com/office/word/2010/wordprocessingGroup" xmlns:wpi="http://schemas.microsoft.com/office/word/2010/wordprocessingInk" xmlns:wne="http://schemas.microsoft.com/office/word/2006/wordml" xmlns:wps="http://schemas.microsoft.com/office/word/2010/wordprocessingShape" mc:Ignorable="w14 w15 w16se w16cid wp14"/>
+</file>
+
+<file path=word/glossary/fontTable.xml><?xml version="1.0" encoding="utf-8"?>
+<w:fonts xmlns:mc="http://schemas.openxmlformats.org/markup-compatibility/2006" xmlns:r="http://schemas.openxmlformats.org/officeDocument/2006/relationships" xmlns:w="http://schemas.openxmlformats.org/wordprocessingml/2006/main" xmlns:w14="http://schemas.microsoft.com/office/word/2010/wordml" xmlns:w15="http://schemas.microsoft.com/office/word/2012/wordml" xmlns:w16cid="http://schemas.microsoft.com/office/word/2016/wordml/cid" xmlns:w16se="http://schemas.microsoft.com/office/word/2015/wordml/symex" mc:Ignorable="w14 w15 w16se w16cid">
+  <w:font w:name="Symbol">
+    <w:panose1 w:val="05050102010706020507"/>
+    <w:charset w:val="02"/>
+    <w:family w:val="roman"/>
+    <w:pitch w:val="variable"/>
+    <w:sig w:usb0="00000000" w:usb1="10000000" w:usb2="00000000" w:usb3="00000000" w:csb0="80000000" w:csb1="00000000"/>
+  </w:font>
+  <w:font w:name="Times New Roman">
+    <w:panose1 w:val="02020603050405020304"/>
+    <w:charset w:val="00"/>
+    <w:family w:val="roman"/>
+    <w:pitch w:val="variable"/>
+    <w:sig w:usb0="E0002EFF" w:usb1="C000785B" w:usb2="00000009" w:usb3="00000000" w:csb0="000001FF" w:csb1="00000000"/>
+  </w:font>
+  <w:font w:name="Courier New">
+    <w:panose1 w:val="02070309020205020404"/>
+    <w:charset w:val="00"/>
+    <w:family w:val="modern"/>
+    <w:pitch w:val="fixed"/>
+    <w:sig w:usb0="E0002EFF" w:usb1="C0007843" w:usb2="00000009" w:usb3="00000000" w:csb0="000001FF" w:csb1="00000000"/>
+  </w:font>
+  <w:font w:name="Wingdings">
+    <w:panose1 w:val="05000000000000000000"/>
+    <w:charset w:val="02"/>
+    <w:family w:val="auto"/>
+    <w:pitch w:val="variable"/>
+    <w:sig w:usb0="00000000" w:usb1="10000000" w:usb2="00000000" w:usb3="00000000" w:csb0="80000000" w:csb1="00000000"/>
+  </w:font>
+  <w:font w:name="Calibri">
+    <w:panose1 w:val="020F0502020204030204"/>
+    <w:charset w:val="00"/>
+    <w:family w:val="swiss"/>
+    <w:pitch w:val="variable"/>
+    <w:sig w:usb0="E0002AFF" w:usb1="C000247B" w:usb2="00000009" w:usb3="00000000" w:csb0="000001FF" w:csb1="00000000"/>
+  </w:font>
+  <w:font w:name="Calibri Light">
+    <w:panose1 w:val="020F0302020204030204"/>
+    <w:charset w:val="00"/>
+    <w:family w:val="swiss"/>
+    <w:pitch w:val="variable"/>
+    <w:sig w:usb0="E0002AFF" w:usb1="C000247B" w:usb2="00000009" w:usb3="00000000" w:csb0="000001FF" w:csb1="00000000"/>
+  </w:font>
+</w:fonts>
+</file>
+
+<file path=word/glossary/settings.xml><?xml version="1.0" encoding="utf-8"?>
+<w:settings xmlns:mc="http://schemas.openxmlformats.org/markup-compatibility/2006" xmlns:o="urn:schemas-microsoft-com:office:office" xmlns:r="http://schemas.openxmlformats.org/officeDocument/2006/relationships" xmlns:m="http://schemas.openxmlformats.org/officeDocument/2006/math" xmlns:v="urn:schemas-microsoft-com:vml" xmlns:w10="urn:schemas-microsoft-com:office:word" xmlns:w="http://schemas.openxmlformats.org/wordprocessingml/2006/main" xmlns:w14="http://schemas.microsoft.com/office/word/2010/wordml" xmlns:w15="http://schemas.microsoft.com/office/word/2012/wordml" xmlns:w16cid="http://schemas.microsoft.com/office/word/2016/wordml/cid" xmlns:w16se="http://schemas.microsoft.com/office/word/2015/wordml/symex" xmlns:sl="http://schemas.openxmlformats.org/schemaLibrary/2006/main" mc:Ignorable="w14 w15 w16se w16cid">
+  <w:view w:val="normal"/>
+  <w:defaultTabStop w:val="720"/>
+  <w:characterSpacingControl w:val="doNotCompress"/>
+  <w:compat>
+    <w:useFELayout/>
+    <w:compatSetting w:name="compatibilityMode" w:uri="http://schemas.microsoft.com/office/word" w:val="15"/>
+    <w:compatSetting w:name="overrideTableStyleFontSizeAndJustification" w:uri="http://schemas.microsoft.com/office/word" w:val="1"/>
+    <w:compatSetting w:name="enableOpenTypeFeatures" w:uri="http://schemas.microsoft.com/office/word" w:val="1"/>
+    <w:compatSetting w:name="doNotFlipMirrorIndents" w:uri="http://schemas.microsoft.com/office/word" w:val="1"/>
+    <w:compatSetting w:name="differentiateMultirowTableHeaders" w:uri="http://schemas.microsoft.com/office/word" w:val="1"/>
+  </w:compat>
+  <w:rsids>
+    <w:rsidRoot w:val="00CF394E"/>
+    <w:rsid w:val="003E5DDE"/>
+    <w:rsid w:val="00CF394E"/>
+  </w:rsids>
+  <m:mathPr>
+    <m:mathFont m:val="Cambria Math"/>
+    <m:brkBin m:val="before"/>
+    <m:brkBinSub m:val="--"/>
+    <m:smallFrac m:val="0"/>
+    <m:dispDef/>
+    <m:lMargin m:val="0"/>
+    <m:rMargin m:val="0"/>
+    <m:defJc m:val="centerGroup"/>
+    <m:wrapIndent m:val="1440"/>
+    <m:intLim m:val="subSup"/>
+    <m:naryLim m:val="undOvr"/>
+  </m:mathPr>
+  <w:themeFontLang w:val="en-US"/>
+  <w:clrSchemeMapping w:bg1="light1" w:t1="dark1" w:bg2="light2" w:t2="dark2" w:accent1="accent1" w:accent2="accent2" w:accent3="accent3" w:accent4="accent4" w:accent5="accent5" w:accent6="accent6" w:hyperlink="hyperlink" w:followedHyperlink="followedHyperlink"/>
+  <w:decimalSymbol w:val="."/>
+  <w:listSeparator w:val=","/>
+  <w15:chartTrackingRefBased/>
+</w:settings>
+</file>
+
+<file path=word/glossary/styles.xml><?xml version="1.0" encoding="utf-8"?>
+<w:styles xmlns:mc="http://schemas.openxmlformats.org/markup-compatibility/2006" xmlns:r="http://schemas.openxmlformats.org/officeDocument/2006/relationships" xmlns:w="http://schemas.openxmlformats.org/wordprocessingml/2006/main" xmlns:w14="http://schemas.microsoft.com/office/word/2010/wordml" xmlns:w15="http://schemas.microsoft.com/office/word/2012/wordml" xmlns:w16cid="http://schemas.microsoft.com/office/word/2016/wordml/cid" xmlns:w16se="http://schemas.microsoft.com/office/word/2015/wordml/symex" mc:Ignorable="w14 w15 w16se w16cid">
+  <w:docDefaults>
+    <w:rPrDefault>
+      <w:rPr>
+        <w:rFonts w:asciiTheme="minorHAnsi" w:eastAsiaTheme="minorEastAsia" w:hAnsiTheme="minorHAnsi" w:cstheme="minorBidi"/>
+        <w:sz w:val="22"/>
+        <w:szCs w:val="22"/>
+        <w:lang w:val="en-US" w:eastAsia="en-US" w:bidi="ar-SA"/>
+      </w:rPr>
+    </w:rPrDefault>
+    <w:pPrDefault>
+      <w:pPr>
+        <w:spacing w:after="160" w:line="259" w:lineRule="auto"/>
+      </w:pPr>
+    </w:pPrDefault>
+  </w:docDefaults>
+  <w:latentStyles w:defLockedState="0" w:defUIPriority="99" w:defSemiHidden="0" w:defUnhideWhenUsed="0" w:defQFormat="0" w:count="375">
+    <w:lsdException w:name="Normal" w:uiPriority="0" w:qFormat="1"/>
+    <w:lsdException w:name="heading 1" w:uiPriority="9" w:qFormat="1"/>
+    <w:lsdException w:name="heading 2" w:semiHidden="1" w:uiPriority="9" w:unhideWhenUsed="1" w:qFormat="1"/>
+    <w:lsdException w:name="heading 3" w:semiHidden="1" w:uiPriority="9" w:unhideWhenUsed="1" w:qFormat="1"/>
+    <w:lsdException w:name="heading 4" w:semiHidden="1" w:uiPriority="9" w:unhideWhenUsed="1" w:qFormat="1"/>
+    <w:lsdException w:name="heading 5" w:semiHidden="1" w:uiPriority="9" w:unhideWhenUsed="1" w:qFormat="1"/>
+    <w:lsdException w:name="heading 6" w:semiHidden="1" w:uiPriority="9" w:unhideWhenUsed="1" w:qFormat="1"/>
+    <w:lsdException w:name="heading 7" w:semiHidden="1" w:uiPriority="9" w:unhideWhenUsed="1" w:qFormat="1"/>
+    <w:lsdException w:name="heading 8" w:semiHidden="1" w:uiPriority="9" w:unhideWhenUsed="1" w:qFormat="1"/>
+    <w:lsdException w:name="heading 9" w:semiHidden="1" w:uiPriority="9" w:unhideWhenUsed="1" w:qFormat="1"/>
+    <w:lsdException w:name="index 1" w:semiHidden="1" w:unhideWhenUsed="1"/>
+    <w:lsdException w:name="index 2" w:semiHidden="1" w:unhideWhenUsed="1"/>
+    <w:lsdException w:name="index 3" w:semiHidden="1" w:unhideWhenUsed="1"/>
+    <w:lsdException w:name="index 4" w:semiHidden="1" w:unhideWhenUsed="1"/>
+    <w:lsdException w:name="index 5" w:semiHidden="1" w:unhideWhenUsed="1"/>
+    <w:lsdException w:name="index 6" w:semiHidden="1" w:unhideWhenUsed="1"/>
+    <w:lsdException w:name="index 7" w:semiHidden="1" w:unhideWhenUsed="1"/>
+    <w:lsdException w:name="index 8" w:semiHidden="1" w:unhideWhenUsed="1"/>
+    <w:lsdException w:name="index 9" w:semiHidden="1" w:unhideWhenUsed="1"/>
+    <w:lsdException w:name="toc 1" w:semiHidden="1" w:uiPriority="39" w:unhideWhenUsed="1"/>
+    <w:lsdException w:name="toc 2" w:semiHidden="1" w:uiPriority="39" w:unhideWhenUsed="1"/>
+    <w:lsdException w:name="toc 3" w:semiHidden="1" w:uiPriority="39" w:unhideWhenUsed="1"/>
+    <w:lsdException w:name="toc 4" w:semiHidden="1" w:uiPriority="39" w:unhideWhenUsed="1"/>
+    <w:lsdException w:name="toc 5" w:semiHidden="1" w:uiPriority="39" w:unhideWhenUsed="1"/>
+    <w:lsdException w:name="toc 6" w:semiHidden="1" w:uiPriority="39" w:unhideWhenUsed="1"/>
+    <w:lsdException w:name="toc 7" w:semiHidden="1" w:uiPriority="39" w:unhideWhenUsed="1"/>
+    <w:lsdException w:name="toc 8" w:semiHidden="1" w:uiPriority="39" w:unhideWhenUsed="1"/>
+    <w:lsdException w:name="toc 9" w:semiHidden="1" w:uiPriority="39" w:unhideWhenUsed="1"/>
+    <w:lsdException w:name="Normal Indent" w:semiHidden="1" w:unhideWhenUsed="1"/>
+    <w:lsdException w:name="footnote text" w:semiHidden="1" w:unhideWhenUsed="1"/>
+    <w:lsdException w:name="annotation text" w:semiHidden="1" w:unhideWhenUsed="1"/>
+    <w:lsdException w:name="header" w:semiHidden="1" w:unhideWhenUsed="1"/>
+    <w:lsdException w:name="footer" w:semiHidden="1" w:unhideWhenUsed="1"/>
+    <w:lsdException w:name="index heading" w:semiHidden="1" w:unhideWhenUsed="1"/>
+    <w:lsdException w:name="caption" w:semiHidden="1" w:uiPriority="35" w:unhideWhenUsed="1" w:qFormat="1"/>
+    <w:lsdException w:name="table of figures" w:semiHidden="1" w:unhideWhenUsed="1"/>
+    <w:lsdException w:name="envelope address" w:semiHidden="1" w:unhideWhenUsed="1"/>
+    <w:lsdException w:name="envelope return" w:semiHidden="1" w:unhideWhenUsed="1"/>
+    <w:lsdException w:name="footnote reference" w:semiHidden="1" w:unhideWhenUsed="1"/>
+    <w:lsdException w:name="annotation reference" w:semiHidden="1" w:unhideWhenUsed="1"/>
+    <w:lsdException w:name="line number" w:semiHidden="1" w:unhideWhenUsed="1"/>
+    <w:lsdException w:name="page number" w:semiHidden="1" w:unhideWhenUsed="1"/>
+    <w:lsdException w:name="endnote reference" w:semiHidden="1" w:unhideWhenUsed="1"/>
+    <w:lsdException w:name="endnote text" w:semiHidden="1" w:unhideWhenUsed="1"/>
+    <w:lsdException w:name="table of authorities" w:semiHidden="1" w:unhideWhenUsed="1"/>
+    <w:lsdException w:name="macro" w:semiHidden="1" w:unhideWhenUsed="1"/>
+    <w:lsdException w:name="toa heading" w:semiHidden="1" w:unhideWhenUsed="1"/>
+    <w:lsdException w:name="List" w:semiHidden="1" w:unhideWhenUsed="1"/>
+    <w:lsdException w:name="List Bullet" w:semiHidden="1" w:unhideWhenUsed="1"/>
+    <w:lsdException w:name="List Number" w:semiHidden="1" w:unhideWhenUsed="1"/>
+    <w:lsdException w:name="List 2" w:semiHidden="1" w:unhideWhenUsed="1"/>
+    <w:lsdException w:name="List 3" w:semiHidden="1" w:unhideWhenUsed="1"/>
+    <w:lsdException w:name="List 4" w:semiHidden="1" w:unhideWhenUsed="1"/>
+    <w:lsdException w:name="List 5" w:semiHidden="1" w:unhideWhenUsed="1"/>
+    <w:lsdException w:name="List Bullet 2" w:semiHidden="1" w:unhideWhenUsed="1"/>
+    <w:lsdException w:name="List Bullet 3" w:semiHidden="1" w:unhideWhenUsed="1"/>
+    <w:lsdException w:name="List Bullet 4" w:semiHidden="1" w:unhideWhenUsed="1"/>
+    <w:lsdException w:name="List Bullet 5" w:semiHidden="1" w:unhideWhenUsed="1"/>
+    <w:lsdException w:name="List Number 2" w:semiHidden="1" w:unhideWhenUsed="1"/>
+    <w:lsdException w:name="List Number 3" w:semiHidden="1" w:unhideWhenUsed="1"/>
+    <w:lsdException w:name="List Number 4" w:semiHidden="1" w:unhideWhenUsed="1"/>
+    <w:lsdException w:name="List Number 5" w:semiHidden="1" w:unhideWhenUsed="1"/>
+    <w:lsdException w:name="Title" w:uiPriority="10" w:qFormat="1"/>
+    <w:lsdException w:name="Closing" w:semiHidden="1" w:unhideWhenUsed="1"/>
+    <w:lsdException w:name="Signature" w:semiHidden="1" w:unhideWhenUsed="1"/>
+    <w:lsdException w:name="Default Paragraph Font" w:semiHidden="1" w:uiPriority="1" w:unhideWhenUsed="1"/>
+    <w:lsdException w:name="Body Text" w:semiHidden="1" w:unhideWhenUsed="1"/>
+    <w:lsdException w:name="Body Text Indent" w:semiHidden="1" w:unhideWhenUsed="1"/>
+    <w:lsdException w:name="List Continue" w:semiHidden="1" w:unhideWhenUsed="1"/>
+    <w:lsdException w:name="List Continue 2" w:semiHidden="1" w:unhideWhenUsed="1"/>
+    <w:lsdException w:name="List Continue 3" w:semiHidden="1" w:unhideWhenUsed="1"/>
+    <w:lsdException w:name="List Continue 4" w:semiHidden="1" w:unhideWhenUsed="1"/>
+    <w:lsdException w:name="List Continue 5" w:semiHidden="1" w:unhideWhenUsed="1"/>
+    <w:lsdException w:name="Message Header" w:semiHidden="1" w:unhideWhenUsed="1"/>
+    <w:lsdException w:name="Subtitle" w:uiPriority="11" w:qFormat="1"/>
+    <w:lsdException w:name="Salutation" w:semiHidden="1" w:unhideWhenUsed="1"/>
+    <w:lsdException w:name="Date" w:semiHidden="1" w:unhideWhenUsed="1"/>
+    <w:lsdException w:name="Body Text First Indent" w:semiHidden="1" w:unhideWhenUsed="1"/>
+    <w:lsdException w:name="Body Text First Indent 2" w:semiHidden="1" w:unhideWhenUsed="1"/>
+    <w:lsdException w:name="Note Heading" w:semiHidden="1" w:unhideWhenUsed="1"/>
+    <w:lsdException w:name="Body Text 2" w:semiHidden="1" w:unhideWhenUsed="1"/>
+    <w:lsdException w:name="Body Text 3" w:semiHidden="1" w:unhideWhenUsed="1"/>
+    <w:lsdException w:name="Body Text Indent 2" w:semiHidden="1" w:unhideWhenUsed="1"/>
+    <w:lsdException w:name="Body Text Indent 3" w:semiHidden="1" w:unhideWhenUsed="1"/>
+    <w:lsdException w:name="Block Text" w:semiHidden="1" w:unhideWhenUsed="1"/>
+    <w:lsdException w:name="Hyperlink" w:semiHidden="1" w:unhideWhenUsed="1"/>
+    <w:lsdException w:name="FollowedHyperlink" w:semiHidden="1" w:unhideWhenUsed="1"/>
+    <w:lsdException w:name="Strong" w:uiPriority="22" w:qFormat="1"/>
+    <w:lsdException w:name="Emphasis" w:uiPriority="20" w:qFormat="1"/>
+    <w:lsdException w:name="Document Map" w:semiHidden="1" w:unhideWhenUsed="1"/>
+    <w:lsdException w:name="Plain Text" w:semiHidden="1" w:unhideWhenUsed="1"/>
+    <w:lsdException w:name="E-mail Signature" w:semiHidden="1" w:unhideWhenUsed="1"/>
+    <w:lsdException w:name="HTML Top of Form" w:semiHidden="1" w:unhideWhenUsed="1"/>
+    <w:lsdException w:name="HTML Bottom of Form" w:semiHidden="1" w:unhideWhenUsed="1"/>
+    <w:lsdException w:name="Normal (Web)" w:semiHidden="1" w:unhideWhenUsed="1"/>
+    <w:lsdException w:name="HTML Acronym" w:semiHidden="1" w:unhideWhenUsed="1"/>
+    <w:lsdException w:name="HTML Address" w:semiHidden="1" w:unhideWhenUsed="1"/>
+    <w:lsdException w:name="HTML Cite" w:semiHidden="1" w:unhideWhenUsed="1"/>
+    <w:lsdException w:name="HTML Code" w:semiHidden="1" w:unhideWhenUsed="1"/>
+    <w:lsdException w:name="HTML Definition" w:semiHidden="1" w:unhideWhenUsed="1"/>
+    <w:lsdException w:name="HTML Keyboard" w:semiHidden="1" w:unhideWhenUsed="1"/>
+    <w:lsdException w:name="HTML Preformatted" w:semiHidden="1" w:unhideWhenUsed="1"/>
+    <w:lsdException w:name="HTML Sample" w:semiHidden="1" w:unhideWhenUsed="1"/>
+    <w:lsdException w:name="HTML Typewriter" w:semiHidden="1" w:unhideWhenUsed="1"/>
+    <w:lsdException w:name="HTML Variable" w:semiHidden="1" w:unhideWhenUsed="1"/>
+    <w:lsdException w:name="Normal Table" w:semiHidden="1" w:unhideWhenUsed="1"/>
+    <w:lsdException w:name="annotation subject" w:semiHidden="1" w:unhideWhenUsed="1"/>
+    <w:lsdException w:name="No List" w:semiHidden="1" w:unhideWhenUsed="1"/>
+    <w:lsdException w:name="Outline List 1" w:semiHidden="1" w:unhideWhenUsed="1"/>
+    <w:lsdException w:name="Outline List 2" w:semiHidden="1" w:unhideWhenUsed="1"/>
+    <w:lsdException w:name="Outline List 3" w:semiHidden="1" w:unhideWhenUsed="1"/>
+    <w:lsdException w:name="Table Simple 1" w:semiHidden="1" w:unhideWhenUsed="1"/>
+    <w:lsdException w:name="Table Simple 2" w:semiHidden="1" w:unhideWhenUsed="1"/>
+    <w:lsdException w:name="Table Simple 3" w:semiHidden="1" w:unhideWhenUsed="1"/>
+    <w:lsdException w:name="Table Classic 1" w:semiHidden="1" w:unhideWhenUsed="1"/>
+    <w:lsdException w:name="Table Classic 2" w:semiHidden="1" w:unhideWhenUsed="1"/>
+    <w:lsdException w:name="Table Classic 3" w:semiHidden="1" w:unhideWhenUsed="1"/>
+    <w:lsdException w:name="Table Classic 4" w:semiHidden="1" w:unhideWhenUsed="1"/>
+    <w:lsdException w:name="Table Colorful 1" w:semiHidden="1" w:unhideWhenUsed="1"/>
+    <w:lsdException w:name="Table Colorful 2" w:semiHidden="1" w:unhideWhenUsed="1"/>
+    <w:lsdException w:name="Table Colorful 3" w:semiHidden="1" w:unhideWhenUsed="1"/>
+    <w:lsdException w:name="Table Columns 1" w:semiHidden="1" w:unhideWhenUsed="1"/>
+    <w:lsdException w:name="Table Columns 2" w:semiHidden="1" w:unhideWhenUsed="1"/>
+    <w:lsdException w:name="Table Columns 3" w:semiHidden="1" w:unhideWhenUsed="1"/>
+    <w:lsdException w:name="Table Columns 4" w:semiHidden="1" w:unhideWhenUsed="1"/>
+    <w:lsdException w:name="Table Columns 5" w:semiHidden="1" w:unhideWhenUsed="1"/>
+    <w:lsdException w:name="Table Grid 1" w:semiHidden="1" w:unhideWhenUsed="1"/>
+    <w:lsdException w:name="Table Grid 2" w:semiHidden="1" w:unhideWhenUsed="1"/>
+    <w:lsdException w:name="Table Grid 3" w:semiHidden="1" w:unhideWhenUsed="1"/>
+    <w:lsdException w:name="Table Grid 4" w:semiHidden="1" w:unhideWhenUsed="1"/>
+    <w:lsdException w:name="Table Grid 5" w:semiHidden="1" w:unhideWhenUsed="1"/>
+    <w:lsdException w:name="Table Grid 6" w:semiHidden="1" w:unhideWhenUsed="1"/>
+    <w:lsdException w:name="Table Grid 7" w:semiHidden="1" w:unhideWhenUsed="1"/>
+    <w:lsdException w:name="Table Grid 8" w:semiHidden="1" w:unhideWhenUsed="1"/>
+    <w:lsdException w:name="Table List 1" w:semiHidden="1" w:unhideWhenUsed="1"/>
+    <w:lsdException w:name="Table List 2" w:semiHidden="1" w:unhideWhenUsed="1"/>
+    <w:lsdException w:name="Table List 3" w:semiHidden="1" w:unhideWhenUsed="1"/>
+    <w:lsdException w:name="Table List 4" w:semiHidden="1" w:unhideWhenUsed="1"/>
+    <w:lsdException w:name="Table List 5" w:semiHidden="1" w:unhideWhenUsed="1"/>
+    <w:lsdException w:name="Table List 6" w:semiHidden="1" w:unhideWhenUsed="1"/>
+    <w:lsdException w:name="Table List 7" w:semiHidden="1" w:unhideWhenUsed="1"/>
+    <w:lsdException w:name="Table List 8" w:semiHidden="1" w:unhideWhenUsed="1"/>
+    <w:lsdException w:name="Table 3D effects 1" w:semiHidden="1" w:unhideWhenUsed="1"/>
+    <w:lsdException w:name="Table 3D effects 2" w:semiHidden="1" w:unhideWhenUsed="1"/>
+    <w:lsdException w:name="Table 3D effects 3" w:semiHidden="1" w:unhideWhenUsed="1"/>
+    <w:lsdException w:name="Table Contemporary" w:semiHidden="1" w:unhideWhenUsed="1"/>
+    <w:lsdException w:name="Table Elegant" w:semiHidden="1" w:unhideWhenUsed="1"/>
+    <w:lsdException w:name="Table Professional" w:semiHidden="1" w:unhideWhenUsed="1"/>
+    <w:lsdException w:name="Table Subtle 1" w:semiHidden="1" w:unhideWhenUsed="1"/>
+    <w:lsdException w:name="Table Subtle 2" w:semiHidden="1" w:unhideWhenUsed="1"/>
+    <w:lsdException w:name="Table Web 1" w:semiHidden="1" w:unhideWhenUsed="1"/>
+    <w:lsdException w:name="Table Web 2" w:semiHidden="1" w:unhideWhenUsed="1"/>
+    <w:lsdException w:name="Table Web 3" w:semiHidden="1" w:unhideWhenUsed="1"/>
+    <w:lsdException w:name="Balloon Text" w:semiHidden="1" w:unhideWhenUsed="1"/>
+    <w:lsdException w:name="Table Grid" w:uiPriority="39"/>
+    <w:lsdException w:name="Table Theme" w:semiHidden="1" w:unhideWhenUsed="1"/>
+    <w:lsdException w:name="Placeholder Text" w:semiHidden="1"/>
+    <w:lsdException w:name="No Spacing" w:uiPriority="1" w:qFormat="1"/>
+    <w:lsdException w:name="Light Shading" w:uiPriority="60"/>
+    <w:lsdException w:name="Light List" w:uiPriority="61"/>
+    <w:lsdException w:name="Light Grid" w:uiPriority="62"/>
+    <w:lsdException w:name="Medium Shading 1" w:uiPriority="63"/>
+    <w:lsdException w:name="Medium Shading 2" w:uiPriority="64"/>
+    <w:lsdException w:name="Medium List 1" w:uiPriority="65"/>
+    <w:lsdException w:name="Medium List 2" w:uiPriority="66"/>
+    <w:lsdException w:name="Medium Grid 1" w:uiPriority="67"/>
+    <w:lsdException w:name="Medium Grid 2" w:uiPriority="68"/>
+    <w:lsdException w:name="Medium Grid 3" w:uiPriority="69"/>
+    <w:lsdException w:name="Dark List" w:uiPriority="70"/>
+    <w:lsdException w:name="Colorful Shading" w:uiPriority="71"/>
+    <w:lsdException w:name="Colorful List" w:uiPriority="72"/>
+    <w:lsdException w:name="Colorful Grid" w:uiPriority="73"/>
+    <w:lsdException w:name="Light Shading Accent 1" w:uiPriority="60"/>
+    <w:lsdException w:name="Light List Accent 1" w:uiPriority="61"/>
+    <w:lsdException w:name="Light Grid Accent 1" w:uiPriority="62"/>
+    <w:lsdException w:name="Medium Shading 1 Accent 1" w:uiPriority="63"/>
+    <w:lsdException w:name="Medium Shading 2 Accent 1" w:uiPriority="64"/>
+    <w:lsdException w:name="Medium List 1 Accent 1" w:uiPriority="65"/>
+    <w:lsdException w:name="Revision" w:semiHidden="1"/>
+    <w:lsdException w:name="List Paragraph" w:uiPriority="34" w:qFormat="1"/>
+    <w:lsdException w:name="Quote" w:uiPriority="29" w:qFormat="1"/>
+    <w:lsdException w:name="Intense Quote" w:uiPriority="30" w:qFormat="1"/>
+    <w:lsdException w:name="Medium List 2 Accent 1" w:uiPriority="66"/>
+    <w:lsdException w:name="Medium Grid 1 Accent 1" w:uiPriority="67"/>
+    <w:lsdException w:name="Medium Grid 2 Accent 1" w:uiPriority="68"/>
+    <w:lsdException w:name="Medium Grid 3 Accent 1" w:uiPriority="69"/>
+    <w:lsdException w:name="Dark List Accent 1" w:uiPriority="70"/>
+    <w:lsdException w:name="Colorful Shading Accent 1" w:uiPriority="71"/>
+    <w:lsdException w:name="Colorful List Accent 1" w:uiPriority="72"/>
+    <w:lsdException w:name="Colorful Grid Accent 1" w:uiPriority="73"/>
+    <w:lsdException w:name="Light Shading Accent 2" w:uiPriority="60"/>
+    <w:lsdException w:name="Light List Accent 2" w:uiPriority="61"/>
+    <w:lsdException w:name="Light Grid Accent 2" w:uiPriority="62"/>
+    <w:lsdException w:name="Medium Shading 1 Accent 2" w:uiPriority="63"/>
+    <w:lsdException w:name="Medium Shading 2 Accent 2" w:uiPriority="64"/>
+    <w:lsdException w:name="Medium List 1 Accent 2" w:uiPriority="65"/>
+    <w:lsdException w:name="Medium List 2 Accent 2" w:uiPriority="66"/>
+    <w:lsdException w:name="Medium Grid 1 Accent 2" w:uiPriority="67"/>
+    <w:lsdException w:name="Medium Grid 2 Accent 2" w:uiPriority="68"/>
+    <w:lsdException w:name="Medium Grid 3 Accent 2" w:uiPriority="69"/>
+    <w:lsdException w:name="Dark List Accent 2" w:uiPriority="70"/>
+    <w:lsdException w:name="Colorful Shading Accent 2" w:uiPriority="71"/>
+    <w:lsdException w:name="Colorful List Accent 2" w:uiPriority="72"/>
+    <w:lsdException w:name="Colorful Grid Accent 2" w:uiPriority="73"/>
+    <w:lsdException w:name="Light Shading Accent 3" w:uiPriority="60"/>
+    <w:lsdException w:name="Light List Accent 3" w:uiPriority="61"/>
+    <w:lsdException w:name="Light Grid Accent 3" w:uiPriority="62"/>
+    <w:lsdException w:name="Medium Shading 1 Accent 3" w:uiPriority="63"/>
+    <w:lsdException w:name="Medium Shading 2 Accent 3" w:uiPriority="64"/>
+    <w:lsdException w:name="Medium List 1 Accent 3" w:uiPriority="65"/>
+    <w:lsdException w:name="Medium List 2 Accent 3" w:uiPriority="66"/>
+    <w:lsdException w:name="Medium Grid 1 Accent 3" w:uiPriority="67"/>
+    <w:lsdException w:name="Medium Grid 2 Accent 3" w:uiPriority="68"/>
+    <w:lsdException w:name="Medium Grid 3 Accent 3" w:uiPriority="69"/>
+    <w:lsdException w:name="Dark List Accent 3" w:uiPriority="70"/>
+    <w:lsdException w:name="Colorful Shading Accent 3" w:uiPriority="71"/>
+    <w:lsdException w:name="Colorful List Accent 3" w:uiPriority="72"/>
+    <w:lsdException w:name="Colorful Grid Accent 3" w:uiPriority="73"/>
+    <w:lsdException w:name="Light Shading Accent 4" w:uiPriority="60"/>
+    <w:lsdException w:name="Light List Accent 4" w:uiPriority="61"/>
+    <w:lsdException w:name="Light Grid Accent 4" w:uiPriority="62"/>
+    <w:lsdException w:name="Medium Shading 1 Accent 4" w:uiPriority="63"/>
+    <w:lsdException w:name="Medium Shading 2 Accent 4" w:uiPriority="64"/>
+    <w:lsdException w:name="Medium List 1 Accent 4" w:uiPriority="65"/>
+    <w:lsdException w:name="Medium List 2 Accent 4" w:uiPriority="66"/>
+    <w:lsdException w:name="Medium Grid 1 Accent 4" w:uiPriority="67"/>
+    <w:lsdException w:name="Medium Grid 2 Accent 4" w:uiPriority="68"/>
+    <w:lsdException w:name="Medium Grid 3 Accent 4" w:uiPriority="69"/>
+    <w:lsdException w:name="Dark List Accent 4" w:uiPriority="70"/>
+    <w:lsdException w:name="Colorful Shading Accent 4" w:uiPriority="71"/>
+    <w:lsdException w:name="Colorful List Accent 4" w:uiPriority="72"/>
+    <w:lsdException w:name="Colorful Grid Accent 4" w:uiPriority="73"/>
+    <w:lsdException w:name="Light Shading Accent 5" w:uiPriority="60"/>
+    <w:lsdException w:name="Light List Accent 5" w:uiPriority="61"/>
+    <w:lsdException w:name="Light Grid Accent 5" w:uiPriority="62"/>
+    <w:lsdException w:name="Medium Shading 1 Accent 5" w:uiPriority="63"/>
+    <w:lsdException w:name="Medium Shading 2 Accent 5" w:uiPriority="64"/>
+    <w:lsdException w:name="Medium List 1 Accent 5" w:uiPriority="65"/>
+    <w:lsdException w:name="Medium List 2 Accent 5" w:uiPriority="66"/>
+    <w:lsdException w:name="Medium Grid 1 Accent 5" w:uiPriority="67"/>
+    <w:lsdException w:name="Medium Grid 2 Accent 5" w:uiPriority="68"/>
+    <w:lsdException w:name="Medium Grid 3 Accent 5" w:uiPriority="69"/>
+    <w:lsdException w:name="Dark List Accent 5" w:uiPriority="70"/>
+    <w:lsdException w:name="Colorful Shading Accent 5" w:uiPriority="71"/>
+    <w:lsdException w:name="Colorful List Accent 5" w:uiPriority="72"/>
+    <w:lsdException w:name="Colorful Grid Accent 5" w:uiPriority="73"/>
+    <w:lsdException w:name="Light Shading Accent 6" w:uiPriority="60"/>
+    <w:lsdException w:name="Light List Accent 6" w:uiPriority="61"/>
+    <w:lsdException w:name="Light Grid Accent 6" w:uiPriority="62"/>
+    <w:lsdException w:name="Medium Shading 1 Accent 6" w:uiPriority="63"/>
+    <w:lsdException w:name="Medium Shading 2 Accent 6" w:uiPriority="64"/>
+    <w:lsdException w:name="Medium List 1 Accent 6" w:uiPriority="65"/>
+    <w:lsdException w:name="Medium List 2 Accent 6" w:uiPriority="66"/>
+    <w:lsdException w:name="Medium Grid 1 Accent 6" w:uiPriority="67"/>
+    <w:lsdException w:name="Medium Grid 2 Accent 6" w:uiPriority="68"/>
+    <w:lsdException w:name="Medium Grid 3 Accent 6" w:uiPriority="69"/>
+    <w:lsdException w:name="Dark List Accent 6" w:uiPriority="70"/>
+    <w:lsdException w:name="Colorful Shading Accent 6" w:uiPriority="71"/>
+    <w:lsdException w:name="Colorful List Accent 6" w:uiPriority="72"/>
+    <w:lsdException w:name="Colorful Grid Accent 6" w:uiPriority="73"/>
+    <w:lsdException w:name="Subtle Emphasis" w:uiPriority="19" w:qFormat="1"/>
+    <w:lsdException w:name="Intense Emphasis" w:uiPriority="21" w:qFormat="1"/>
+    <w:lsdException w:name="Subtle Reference" w:uiPriority="31" w:qFormat="1"/>
+    <w:lsdException w:name="Intense Reference" w:uiPriority="32" w:qFormat="1"/>
+    <w:lsdException w:name="Book Title" w:uiPriority="33" w:qFormat="1"/>
+    <w:lsdException w:name="Bibliography" w:semiHidden="1" w:uiPriority="37" w:unhideWhenUsed="1"/>
+    <w:lsdException w:name="TOC Heading" w:semiHidden="1" w:uiPriority="39" w:unhideWhenUsed="1" w:qFormat="1"/>
+    <w:lsdException w:name="Plain Table 1" w:uiPriority="41"/>
+    <w:lsdException w:name="Plain Table 2" w:uiPriority="42"/>
+    <w:lsdException w:name="Plain Table 3" w:uiPriority="43"/>
+    <w:lsdException w:name="Plain Table 4" w:uiPriority="44"/>
+    <w:lsdException w:name="Plain Table 5" w:uiPriority="45"/>
+    <w:lsdException w:name="Grid Table Light" w:uiPriority="40"/>
+    <w:lsdException w:name="Grid Table 1 Light" w:uiPriority="46"/>
+    <w:lsdException w:name="Grid Table 2" w:uiPriority="47"/>
+    <w:lsdException w:name="Grid Table 3" w:uiPriority="48"/>
+    <w:lsdException w:name="Grid Table 4" w:uiPriority="49"/>
+    <w:lsdException w:name="Grid Table 5 Dark" w:uiPriority="50"/>
+    <w:lsdException w:name="Grid Table 6 Colorful" w:uiPriority="51"/>
+    <w:lsdException w:name="Grid Table 7 Colorful" w:uiPriority="52"/>
+    <w:lsdException w:name="Grid Table 1 Light Accent 1" w:uiPriority="46"/>
+    <w:lsdException w:name="Grid Table 2 Accent 1" w:uiPriority="47"/>
+    <w:lsdException w:name="Grid Table 3 Accent 1" w:uiPriority="48"/>
+    <w:lsdException w:name="Grid Table 4 Accent 1" w:uiPriority="49"/>
+    <w:lsdException w:name="Grid Table 5 Dark Accent 1" w:uiPriority="50"/>
+    <w:lsdException w:name="Grid Table 6 Colorful Accent 1" w:uiPriority="51"/>
+    <w:lsdException w:name="Grid Table 7 Colorful Accent 1" w:uiPriority="52"/>
+    <w:lsdException w:name="Grid Table 1 Light Accent 2" w:uiPriority="46"/>
+    <w:lsdException w:name="Grid Table 2 Accent 2" w:uiPriority="47"/>
+    <w:lsdException w:name="Grid Table 3 Accent 2" w:uiPriority="48"/>
+    <w:lsdException w:name="Grid Table 4 Accent 2" w:uiPriority="49"/>
+    <w:lsdException w:name="Grid Table 5 Dark Accent 2" w:uiPriority="50"/>
+    <w:lsdException w:name="Grid Table 6 Colorful Accent 2" w:uiPriority="51"/>
+    <w:lsdException w:name="Grid Table 7 Colorful Accent 2" w:uiPriority="52"/>
+    <w:lsdException w:name="Grid Table 1 Light Accent 3" w:uiPriority="46"/>
+    <w:lsdException w:name="Grid Table 2 Accent 3" w:uiPriority="47"/>
+    <w:lsdException w:name="Grid Table 3 Accent 3" w:uiPriority="48"/>
+    <w:lsdException w:name="Grid Table 4 Accent 3" w:uiPriority="49"/>
+    <w:lsdException w:name="Grid Table 5 Dark Accent 3" w:uiPriority="50"/>
+    <w:lsdException w:name="Grid Table 6 Colorful Accent 3" w:uiPriority="51"/>
+    <w:lsdException w:name="Grid Table 7 Colorful Accent 3" w:uiPriority="52"/>
+    <w:lsdException w:name="Grid Table 1 Light Accent 4" w:uiPriority="46"/>
+    <w:lsdException w:name="Grid Table 2 Accent 4" w:uiPriority="47"/>
+    <w:lsdException w:name="Grid Table 3 Accent 4" w:uiPriority="48"/>
+    <w:lsdException w:name="Grid Table 4 Accent 4" w:uiPriority="49"/>
+    <w:lsdException w:name="Grid Table 5 Dark Accent 4" w:uiPriority="50"/>
+    <w:lsdException w:name="Grid Table 6 Colorful Accent 4" w:uiPriority="51"/>
+    <w:lsdException w:name="Grid Table 7 Colorful Accent 4" w:uiPriority="52"/>
+    <w:lsdException w:name="Grid Table 1 Light Accent 5" w:uiPriority="46"/>
+    <w:lsdException w:name="Grid Table 2 Accent 5" w:uiPriority="47"/>
+    <w:lsdException w:name="Grid Table 3 Accent 5" w:uiPriority="48"/>
+    <w:lsdException w:name="Grid Table 4 Accent 5" w:uiPriority="49"/>
+    <w:lsdException w:name="Grid Table 5 Dark Accent 5" w:uiPriority="50"/>
+    <w:lsdException w:name="Grid Table 6 Colorful Accent 5" w:uiPriority="51"/>
+    <w:lsdException w:name="Grid Table 7 Colorful Accent 5" w:uiPriority="52"/>
+    <w:lsdException w:name="Grid Table 1 Light Accent 6" w:uiPriority="46"/>
+    <w:lsdException w:name="Grid Table 2 Accent 6" w:uiPriority="47"/>
+    <w:lsdException w:name="Grid Table 3 Accent 6" w:uiPriority="48"/>
+    <w:lsdException w:name="Grid Table 4 Accent 6" w:uiPriority="49"/>
+    <w:lsdException w:name="Grid Table 5 Dark Accent 6" w:uiPriority="50"/>
+    <w:lsdException w:name="Grid Table 6 Colorful Accent 6" w:uiPriority="51"/>
+    <w:lsdException w:name="Grid Table 7 Colorful Accent 6" w:uiPriority="52"/>
+    <w:lsdException w:name="List Table 1 Light" w:uiPriority="46"/>
+    <w:lsdException w:name="List Table 2" w:uiPriority="47"/>
+    <w:lsdException w:name="List Table 3" w:uiPriority="48"/>
+    <w:lsdException w:name="List Table 4" w:uiPriority="49"/>
+    <w:lsdException w:name="List Table 5 Dark" w:uiPriority="50"/>
+    <w:lsdException w:name="List Table 6 Colorful" w:uiPriority="51"/>
+    <w:lsdException w:name="List Table 7 Colorful" w:uiPriority="52"/>
+    <w:lsdException w:name="List Table 1 Light Accent 1" w:uiPriority="46"/>
+    <w:lsdException w:name="List Table 2 Accent 1" w:uiPriority="47"/>
+    <w:lsdException w:name="List Table 3 Accent 1" w:uiPriority="48"/>
+    <w:lsdException w:name="List Table 4 Accent 1" w:uiPriority="49"/>
+    <w:lsdException w:name="List Table 5 Dark Accent 1" w:uiPriority="50"/>
+    <w:lsdException w:name="List Table 6 Colorful Accent 1" w:uiPriority="51"/>
+    <w:lsdException w:name="List Table 7 Colorful Accent 1" w:uiPriority="52"/>
+    <w:lsdException w:name="List Table 1 Light Accent 2" w:uiPriority="46"/>
+    <w:lsdException w:name="List Table 2 Accent 2" w:uiPriority="47"/>
+    <w:lsdException w:name="List Table 3 Accent 2" w:uiPriority="48"/>
+    <w:lsdException w:name="List Table 4 Accent 2" w:uiPriority="49"/>
+    <w:lsdException w:name="List Table 5 Dark Accent 2" w:uiPriority="50"/>
+    <w:lsdException w:name="List Table 6 Colorful Accent 2" w:uiPriority="51"/>
+    <w:lsdException w:name="List Table 7 Colorful Accent 2" w:uiPriority="52"/>
+    <w:lsdException w:name="List Table 1 Light Accent 3" w:uiPriority="46"/>
+    <w:lsdException w:name="List Table 2 Accent 3" w:uiPriority="47"/>
+    <w:lsdException w:name="List Table 3 Accent 3" w:uiPriority="48"/>
+    <w:lsdException w:name="List Table 4 Accent 3" w:uiPriority="49"/>
+    <w:lsdException w:name="List Table 5 Dark Accent 3" w:uiPriority="50"/>
+    <w:lsdException w:name="List Table 6 Colorful Accent 3" w:uiPriority="51"/>
+    <w:lsdException w:name="List Table 7 Colorful Accent 3" w:uiPriority="52"/>
+    <w:lsdException w:name="List Table 1 Light Accent 4" w:uiPriority="46"/>
+    <w:lsdException w:name="List Table 2 Accent 4" w:uiPriority="47"/>
+    <w:lsdException w:name="List Table 3 Accent 4" w:uiPriority="48"/>
+    <w:lsdException w:name="List Table 4 Accent 4" w:uiPriority="49"/>
+    <w:lsdException w:name="List Table 5 Dark Accent 4" w:uiPriority="50"/>
+    <w:lsdException w:name="List Table 6 Colorful Accent 4" w:uiPriority="51"/>
+    <w:lsdException w:name="List Table 7 Colorful Accent 4" w:uiPriority="52"/>
+    <w:lsdException w:name="List Table 1 Light Accent 5" w:uiPriority="46"/>
+    <w:lsdException w:name="List Table 2 Accent 5" w:uiPriority="47"/>
+    <w:lsdException w:name="List Table 3 Accent 5" w:uiPriority="48"/>
+    <w:lsdException w:name="List Table 4 Accent 5" w:uiPriority="49"/>
+    <w:lsdException w:name="List Table 5 Dark Accent 5" w:uiPriority="50"/>
+    <w:lsdException w:name="List Table 6 Colorful Accent 5" w:uiPriority="51"/>
+    <w:lsdException w:name="List Table 7 Colorful Accent 5" w:uiPriority="52"/>
+    <w:lsdException w:name="List Table 1 Light Accent 6" w:uiPriority="46"/>
+    <w:lsdException w:name="List Table 2 Accent 6" w:uiPriority="47"/>
+    <w:lsdException w:name="List Table 3 Accent 6" w:uiPriority="48"/>
+    <w:lsdException w:name="List Table 4 Accent 6" w:uiPriority="49"/>
+    <w:lsdException w:name="List Table 5 Dark Accent 6" w:uiPriority="50"/>
+    <w:lsdException w:name="List Table 6 Colorful Accent 6" w:uiPriority="51"/>
+    <w:lsdException w:name="List Table 7 Colorful Accent 6" w:uiPriority="52"/>
+    <w:lsdException w:name="Mention" w:semiHidden="1" w:unhideWhenUsed="1"/>
+    <w:lsdException w:name="Smart Hyperlink" w:semiHidden="1" w:unhideWhenUsed="1"/>
+    <w:lsdException w:name="Hashtag" w:semiHidden="1" w:unhideWhenUsed="1"/>
+    <w:lsdException w:name="Unresolved Mention" w:semiHidden="1" w:unhideWhenUsed="1"/>
+  </w:latentStyles>
+  <w:style w:type="paragraph" w:default="1" w:styleId="Normal">
+    <w:name w:val="Normal"/>
+    <w:qFormat/>
+  </w:style>
+  <w:style w:type="character" w:default="1" w:styleId="DefaultParagraphFont">
+    <w:name w:val="Default Paragraph Font"/>
+    <w:uiPriority w:val="1"/>
+    <w:semiHidden/>
+    <w:unhideWhenUsed/>
+  </w:style>
+  <w:style w:type="table" w:default="1" w:styleId="TableNormal">
+    <w:name w:val="Normal Table"/>
+    <w:uiPriority w:val="99"/>
+    <w:semiHidden/>
+    <w:unhideWhenUsed/>
+    <w:tblPr>
+      <w:tblInd w:w="0" w:type="dxa"/>
+      <w:tblCellMar>
+        <w:top w:w="0" w:type="dxa"/>
+        <w:left w:w="108" w:type="dxa"/>
+        <w:bottom w:w="0" w:type="dxa"/>
+        <w:right w:w="108" w:type="dxa"/>
+      </w:tblCellMar>
+    </w:tblPr>
+  </w:style>
+  <w:style w:type="numbering" w:default="1" w:styleId="NoList">
+    <w:name w:val="No List"/>
+    <w:uiPriority w:val="99"/>
+    <w:semiHidden/>
+    <w:unhideWhenUsed/>
+  </w:style>
+  <w:style w:type="paragraph" w:customStyle="1" w:styleId="30418F52F983475C81E11664DCE7B977">
+    <w:name w:val="30418F52F983475C81E11664DCE7B977"/>
+    <w:rsid w:val="00CF394E"/>
+  </w:style>
+</w:styles>
+</file>
+
+<file path=word/glossary/webSettings.xml><?xml version="1.0" encoding="utf-8"?>
+<w:webSettings xmlns:mc="http://schemas.openxmlformats.org/markup-compatibility/2006" xmlns:r="http://schemas.openxmlformats.org/officeDocument/2006/relationships" xmlns:w="http://schemas.openxmlformats.org/wordprocessingml/2006/main" xmlns:w14="http://schemas.microsoft.com/office/word/2010/wordml" xmlns:w15="http://schemas.microsoft.com/office/word/2012/wordml" xmlns:w16cid="http://schemas.microsoft.com/office/word/2016/wordml/cid" xmlns:w16se="http://schemas.microsoft.com/office/word/2015/wordml/symex" mc:Ignorable="w14 w15 w16se w16cid">
+  <w:optimizeForBrowser/>
+  <w:allowPNG/>
+</w:webSettings>
 </file>
 
 <file path=word/theme/theme1.xml><?xml version="1.0" encoding="utf-8"?>

</xml_diff>

<commit_message>
changed color binning to 32
</commit_message>
<xml_diff>
--- a/Writeup_Avernethy_Francisco.docx
+++ b/Writeup_Avernethy_Francisco.docx
@@ -422,61 +422,104 @@
       </w:r>
       <w:proofErr w:type="spellEnd"/>
       <w:r>
-        <w:t xml:space="preserve"> to further explore the C parameter for the linear kernel and found that 0.001 had a good result  </w:t>
+        <w:t xml:space="preserve"> to further explore the C parameter for the linear kernel and found that 0.001 had a good </w:t>
+      </w:r>
+      <w:proofErr w:type="gramStart"/>
+      <w:r>
+        <w:t>result</w:t>
+      </w:r>
+      <w:r>
+        <w:t xml:space="preserve"> .</w:t>
+      </w:r>
+      <w:proofErr w:type="gramEnd"/>
+    </w:p>
+    <w:p>
+      <w:r>
+        <w:t xml:space="preserve">I ended up using color and spatial features as well.  For color, I knew the white car was </w:t>
+      </w:r>
+      <w:r>
+        <w:t xml:space="preserve">more difficult to classify based on the </w:t>
+      </w:r>
+      <w:proofErr w:type="spellStart"/>
+      <w:r>
+        <w:t>decision_function</w:t>
+      </w:r>
+      <w:proofErr w:type="spellEnd"/>
+      <w:r>
+        <w:t xml:space="preserve"> value output in comparison to the shadows.  32 bins seemed to work more effectively compared to 16 bins.</w:t>
+      </w:r>
+    </w:p>
+    <w:p>
+      <w:r>
+        <w:t>For spatial features, I tried to base my decision on the pixelated image and trying to judge any visual differences based on the spatial feature visualization.  Visually, I could see none but knew that computation time was compromised at values greater than 16x16 so I stuck with 16x16.</w:t>
+      </w:r>
+    </w:p>
+    <w:p>
+      <w:r>
+        <w:t xml:space="preserve">The classifier uses all three </w:t>
+      </w:r>
+      <w:proofErr w:type="spellStart"/>
+      <w:r>
+        <w:t>featuers</w:t>
+      </w:r>
+      <w:proofErr w:type="spellEnd"/>
+      <w:r>
+        <w:t xml:space="preserve"> (1 channel HOG, 32 bin color histogram, and 16x16 spatial features)</w:t>
+      </w:r>
+      <w:bookmarkStart w:id="0" w:name="_GoBack"/>
+      <w:bookmarkEnd w:id="0"/>
+    </w:p>
+    <w:p>
+      <w:pPr>
+        <w:pStyle w:val="Heading3"/>
+      </w:pPr>
+      <w:r>
+        <w:t xml:space="preserve"> Sliding Window Search</w:t>
       </w:r>
     </w:p>
     <w:p/>
     <w:p>
       <w:pPr>
-        <w:pStyle w:val="Heading3"/>
-      </w:pPr>
-      <w:r>
-        <w:t xml:space="preserve"> Sliding Window Search</w:t>
+        <w:pStyle w:val="Heading4"/>
+      </w:pPr>
+      <w:r>
+        <w:t xml:space="preserve"> 1. Describe how (and identify where in your code) you implemented a sliding window search.  How did you decide what scales to search and how much to overlap windows?</w:t>
       </w:r>
     </w:p>
     <w:p/>
     <w:p>
+      <w:r>
+        <w:t xml:space="preserve">To implement a sliding windows search, I used the code from Lesson 21, Step 35 of Object Detection and modified it a bit so that it would work with the feature selection parameters and HOG channel selectors.  </w:t>
+      </w:r>
+      <w:proofErr w:type="gramStart"/>
+      <w:r>
+        <w:t>In order to</w:t>
+      </w:r>
+      <w:proofErr w:type="gramEnd"/>
+      <w:r>
+        <w:t xml:space="preserve"> see how the parameters worked I checked the output in the lesson, and used the same image to check my results.  </w:t>
+      </w:r>
+    </w:p>
+    <w:p>
+      <w:r>
+        <w:t xml:space="preserve">I settled on using smaller scales in the upper region of the area where I wanted to find cars (400 and more) and larger scales in the lower region, keeping in mind processing time.  I settled on using 3 sweeps </w:t>
+      </w:r>
+      <w:r>
+        <w:t xml:space="preserve">which seem to be able to classify vehicles both lower into the frame and higher up in the frame </w:t>
+      </w:r>
+    </w:p>
+    <w:p/>
+    <w:p>
       <w:pPr>
         <w:pStyle w:val="Heading4"/>
       </w:pPr>
       <w:r>
-        <w:t xml:space="preserve"> 1. Describe how (and identify where in your code) you implemented a sliding window search.  How did you decide what scales to search and how much to overlap windows?</w:t>
+        <w:t xml:space="preserve"> 2. Show some examples of test images to demonstrate how your pipeline is working.  What did you do to optimize the performance of your classifier?</w:t>
       </w:r>
     </w:p>
     <w:p/>
     <w:p>
       <w:r>
-        <w:t xml:space="preserve">To implement a sliding windows search, I used the code from Lesson 21, Step 35 of Object Detection and modified it a bit so that it would work with the feature selection parameters and HOG channel selectors.  </w:t>
-      </w:r>
-      <w:proofErr w:type="gramStart"/>
-      <w:r>
-        <w:t>In order to</w:t>
-      </w:r>
-      <w:proofErr w:type="gramEnd"/>
-      <w:r>
-        <w:t xml:space="preserve"> see how the parameters worked I checked the output in the lesson, and used the same image to check my results.  </w:t>
-      </w:r>
-    </w:p>
-    <w:p>
-      <w:r>
-        <w:t xml:space="preserve">I settled on using smaller scales in the upper region of the area where I wanted to find cars (400 and more) and larger scales in the lower region, keeping in mind processing time.  I settled on using 3 sweeps </w:t>
-      </w:r>
-      <w:r>
-        <w:t xml:space="preserve">which seem to be able to classify vehicles both lower into the frame and higher up in the frame </w:t>
-      </w:r>
-    </w:p>
-    <w:p/>
-    <w:p>
-      <w:pPr>
-        <w:pStyle w:val="Heading4"/>
-      </w:pPr>
-      <w:r>
-        <w:t xml:space="preserve"> 2. Show some examples of test images to demonstrate how your pipeline is working.  What did you do to optimize the performance of your classifier?</w:t>
-      </w:r>
-    </w:p>
-    <w:p/>
-    <w:p>
-      <w:r>
         <w:t>Ultimately,</w:t>
       </w:r>
       <w:r>
@@ -498,7 +541,19 @@
         <w:t>1</w:t>
       </w:r>
       <w:r>
-        <w:t xml:space="preserve">-channel HOG features plus spatially binned color and histograms of color in the feature vector, which provided a nice result.  </w:t>
+        <w:t>-channel HOG features plus spatially binned</w:t>
+      </w:r>
+      <w:r>
+        <w:t xml:space="preserve"> (16x16)</w:t>
+      </w:r>
+      <w:r>
+        <w:t xml:space="preserve"> color and histograms of color </w:t>
+      </w:r>
+      <w:r>
+        <w:t xml:space="preserve">(32 bins) </w:t>
+      </w:r>
+      <w:r>
+        <w:t xml:space="preserve">in the feature vector, which provided a nice result.  </w:t>
       </w:r>
       <w:r>
         <w:t xml:space="preserve">I played around with </w:t>
@@ -1025,7 +1080,13 @@
         <w:t>I then combined all the search areas and applied a threshold to the combined heat map to achieve a final image shown below</w:t>
       </w:r>
       <w:r>
-        <w:t xml:space="preserve">.  What I found was that even with just 1 HOG channel, 6 directions, and 1 cell per block, 16x16 spatial binning and 16 bucket color </w:t>
+        <w:t xml:space="preserve">.  What I found was that even with just 1 HOG channel, 6 directions, and 1 cell per block, 16x16 spatial binning and </w:t>
+      </w:r>
+      <w:r>
+        <w:t>32</w:t>
+      </w:r>
+      <w:r>
+        <w:t xml:space="preserve"> bucket color </w:t>
       </w:r>
       <w:proofErr w:type="gramStart"/>
       <w:r>
@@ -1285,12 +1346,8 @@
     </w:p>
     <w:p/>
     <w:sectPr>
-      <w:headerReference w:type="even" r:id="rId14"/>
-      <w:headerReference w:type="default" r:id="rId15"/>
-      <w:footerReference w:type="even" r:id="rId16"/>
-      <w:footerReference w:type="default" r:id="rId17"/>
-      <w:headerReference w:type="first" r:id="rId18"/>
-      <w:footerReference w:type="first" r:id="rId19"/>
+      <w:headerReference w:type="default" r:id="rId14"/>
+      <w:footerReference w:type="default" r:id="rId15"/>
       <w:pgSz w:w="12240" w:h="15840"/>
       <w:pgMar w:top="1440" w:right="1440" w:bottom="1440" w:left="1440" w:header="720" w:footer="720" w:gutter="0"/>
       <w:cols w:space="720"/>
@@ -1326,16 +1383,6 @@
 </file>
 
 <file path=word/footer1.xml><?xml version="1.0" encoding="utf-8"?>
-<w:ftr xmlns:wpc="http://schemas.microsoft.com/office/word/2010/wordprocessingCanvas" xmlns:cx="http://schemas.microsoft.com/office/drawing/2014/chartex" xmlns:cx1="http://schemas.microsoft.com/office/drawing/2015/9/8/chartex" xmlns:cx2="http://schemas.microsoft.com/office/drawing/2015/10/21/chartex" xmlns:cx3="http://schemas.microsoft.com/office/drawing/2016/5/9/chartex" xmlns:cx4="http://schemas.microsoft.com/office/drawing/2016/5/10/chartex" xmlns:cx5="http://schemas.microsoft.com/office/drawing/2016/5/11/chartex" xmlns:cx6="http://schemas.microsoft.com/office/drawing/2016/5/12/chartex" xmlns:cx7="http://schemas.microsoft.com/office/drawing/2016/5/13/chartex" xmlns:cx8="http://schemas.microsoft.com/office/drawing/2016/5/14/chartex" xmlns:mc="http://schemas.openxmlformats.org/markup-compatibility/2006" xmlns:aink="http://schemas.microsoft.com/office/drawing/2016/ink" xmlns:am3d="http://schemas.microsoft.com/office/drawing/2017/model3d" xmlns:o="urn:schemas-microsoft-com:office:office" xmlns:r="http://schemas.openxmlformats.org/officeDocument/2006/relationships" xmlns:m="http://schemas.openxmlformats.org/officeDocument/2006/math" xmlns:v="urn:schemas-microsoft-com:vml" xmlns:wp14="http://schemas.microsoft.com/office/word/2010/wordprocessingDrawing" xmlns:wp="http://schemas.openxmlformats.org/drawingml/2006/wordprocessingDrawing" xmlns:w10="urn:schemas-microsoft-com:office:word" xmlns:w="http://schemas.openxmlformats.org/wordprocessingml/2006/main" xmlns:w14="http://schemas.microsoft.com/office/word/2010/wordml" xmlns:w15="http://schemas.microsoft.com/office/word/2012/wordml" xmlns:w16cid="http://schemas.microsoft.com/office/word/2016/wordml/cid" xmlns:w16se="http://schemas.microsoft.com/office/word/2015/wordml/symex" xmlns:wpg="http://schemas.microsoft.com/office/word/2010/wordprocessingGroup" xmlns:wpi="http://schemas.microsoft.com/office/word/2010/wordprocessingInk" xmlns:wne="http://schemas.microsoft.com/office/word/2006/wordml" xmlns:wps="http://schemas.microsoft.com/office/word/2010/wordprocessingShape" mc:Ignorable="w14 w15 w16se w16cid wp14">
-  <w:p>
-    <w:pPr>
-      <w:pStyle w:val="Footer"/>
-    </w:pPr>
-  </w:p>
-</w:ftr>
-</file>
-
-<file path=word/footer2.xml><?xml version="1.0" encoding="utf-8"?>
 <w:ftr xmlns:wpc="http://schemas.microsoft.com/office/word/2010/wordprocessingCanvas" xmlns:cx="http://schemas.microsoft.com/office/drawing/2014/chartex" xmlns:cx1="http://schemas.microsoft.com/office/drawing/2015/9/8/chartex" xmlns:cx2="http://schemas.microsoft.com/office/drawing/2015/10/21/chartex" xmlns:cx3="http://schemas.microsoft.com/office/drawing/2016/5/9/chartex" xmlns:cx4="http://schemas.microsoft.com/office/drawing/2016/5/10/chartex" xmlns:cx5="http://schemas.microsoft.com/office/drawing/2016/5/11/chartex" xmlns:cx6="http://schemas.microsoft.com/office/drawing/2016/5/12/chartex" xmlns:cx7="http://schemas.microsoft.com/office/drawing/2016/5/13/chartex" xmlns:cx8="http://schemas.microsoft.com/office/drawing/2016/5/14/chartex" xmlns:mc="http://schemas.openxmlformats.org/markup-compatibility/2006" xmlns:aink="http://schemas.microsoft.com/office/drawing/2016/ink" xmlns:am3d="http://schemas.microsoft.com/office/drawing/2017/model3d" xmlns:o="urn:schemas-microsoft-com:office:office" xmlns:r="http://schemas.openxmlformats.org/officeDocument/2006/relationships" xmlns:m="http://schemas.openxmlformats.org/officeDocument/2006/math" xmlns:v="urn:schemas-microsoft-com:vml" xmlns:wp14="http://schemas.microsoft.com/office/word/2010/wordprocessingDrawing" xmlns:wp="http://schemas.openxmlformats.org/drawingml/2006/wordprocessingDrawing" xmlns:w10="urn:schemas-microsoft-com:office:word" xmlns:w="http://schemas.openxmlformats.org/wordprocessingml/2006/main" xmlns:w14="http://schemas.microsoft.com/office/word/2010/wordml" xmlns:w15="http://schemas.microsoft.com/office/word/2012/wordml" xmlns:w16cid="http://schemas.microsoft.com/office/word/2016/wordml/cid" xmlns:w16se="http://schemas.microsoft.com/office/word/2015/wordml/symex" xmlns:wpg="http://schemas.microsoft.com/office/word/2010/wordprocessingGroup" xmlns:wpi="http://schemas.microsoft.com/office/word/2010/wordprocessingInk" xmlns:wne="http://schemas.microsoft.com/office/word/2006/wordml" xmlns:wps="http://schemas.microsoft.com/office/word/2010/wordprocessingShape" mc:Ignorable="w14 w15 w16se w16cid wp14">
   <w:sdt>
     <w:sdtPr>
@@ -1351,8 +1398,6 @@
       </w:rPr>
     </w:sdtEndPr>
     <w:sdtContent>
-      <w:bookmarkStart w:id="0" w:name="_GoBack" w:displacedByCustomXml="prev"/>
-      <w:bookmarkEnd w:id="0" w:displacedByCustomXml="prev"/>
       <w:p>
         <w:pPr>
           <w:pStyle w:val="Footer"/>
@@ -1390,16 +1435,6 @@
 </w:ftr>
 </file>
 
-<file path=word/footer3.xml><?xml version="1.0" encoding="utf-8"?>
-<w:ftr xmlns:wpc="http://schemas.microsoft.com/office/word/2010/wordprocessingCanvas" xmlns:cx="http://schemas.microsoft.com/office/drawing/2014/chartex" xmlns:cx1="http://schemas.microsoft.com/office/drawing/2015/9/8/chartex" xmlns:cx2="http://schemas.microsoft.com/office/drawing/2015/10/21/chartex" xmlns:cx3="http://schemas.microsoft.com/office/drawing/2016/5/9/chartex" xmlns:cx4="http://schemas.microsoft.com/office/drawing/2016/5/10/chartex" xmlns:cx5="http://schemas.microsoft.com/office/drawing/2016/5/11/chartex" xmlns:cx6="http://schemas.microsoft.com/office/drawing/2016/5/12/chartex" xmlns:cx7="http://schemas.microsoft.com/office/drawing/2016/5/13/chartex" xmlns:cx8="http://schemas.microsoft.com/office/drawing/2016/5/14/chartex" xmlns:mc="http://schemas.openxmlformats.org/markup-compatibility/2006" xmlns:aink="http://schemas.microsoft.com/office/drawing/2016/ink" xmlns:am3d="http://schemas.microsoft.com/office/drawing/2017/model3d" xmlns:o="urn:schemas-microsoft-com:office:office" xmlns:r="http://schemas.openxmlformats.org/officeDocument/2006/relationships" xmlns:m="http://schemas.openxmlformats.org/officeDocument/2006/math" xmlns:v="urn:schemas-microsoft-com:vml" xmlns:wp14="http://schemas.microsoft.com/office/word/2010/wordprocessingDrawing" xmlns:wp="http://schemas.openxmlformats.org/drawingml/2006/wordprocessingDrawing" xmlns:w10="urn:schemas-microsoft-com:office:word" xmlns:w="http://schemas.openxmlformats.org/wordprocessingml/2006/main" xmlns:w14="http://schemas.microsoft.com/office/word/2010/wordml" xmlns:w15="http://schemas.microsoft.com/office/word/2012/wordml" xmlns:w16cid="http://schemas.microsoft.com/office/word/2016/wordml/cid" xmlns:w16se="http://schemas.microsoft.com/office/word/2015/wordml/symex" xmlns:wpg="http://schemas.microsoft.com/office/word/2010/wordprocessingGroup" xmlns:wpi="http://schemas.microsoft.com/office/word/2010/wordprocessingInk" xmlns:wne="http://schemas.microsoft.com/office/word/2006/wordml" xmlns:wps="http://schemas.microsoft.com/office/word/2010/wordprocessingShape" mc:Ignorable="w14 w15 w16se w16cid wp14">
-  <w:p>
-    <w:pPr>
-      <w:pStyle w:val="Footer"/>
-    </w:pPr>
-  </w:p>
-</w:ftr>
-</file>
-
 <file path=word/footnotes.xml><?xml version="1.0" encoding="utf-8"?>
 <w:footnotes xmlns:wpc="http://schemas.microsoft.com/office/word/2010/wordprocessingCanvas" xmlns:cx="http://schemas.microsoft.com/office/drawing/2014/chartex" xmlns:cx1="http://schemas.microsoft.com/office/drawing/2015/9/8/chartex" xmlns:cx2="http://schemas.microsoft.com/office/drawing/2015/10/21/chartex" xmlns:cx3="http://schemas.microsoft.com/office/drawing/2016/5/9/chartex" xmlns:cx4="http://schemas.microsoft.com/office/drawing/2016/5/10/chartex" xmlns:cx5="http://schemas.microsoft.com/office/drawing/2016/5/11/chartex" xmlns:cx6="http://schemas.microsoft.com/office/drawing/2016/5/12/chartex" xmlns:cx7="http://schemas.microsoft.com/office/drawing/2016/5/13/chartex" xmlns:cx8="http://schemas.microsoft.com/office/drawing/2016/5/14/chartex" xmlns:mc="http://schemas.openxmlformats.org/markup-compatibility/2006" xmlns:aink="http://schemas.microsoft.com/office/drawing/2016/ink" xmlns:am3d="http://schemas.microsoft.com/office/drawing/2017/model3d" xmlns:o="urn:schemas-microsoft-com:office:office" xmlns:r="http://schemas.openxmlformats.org/officeDocument/2006/relationships" xmlns:m="http://schemas.openxmlformats.org/officeDocument/2006/math" xmlns:v="urn:schemas-microsoft-com:vml" xmlns:wp14="http://schemas.microsoft.com/office/word/2010/wordprocessingDrawing" xmlns:wp="http://schemas.openxmlformats.org/drawingml/2006/wordprocessingDrawing" xmlns:w10="urn:schemas-microsoft-com:office:word" xmlns:w="http://schemas.openxmlformats.org/wordprocessingml/2006/main" xmlns:w14="http://schemas.microsoft.com/office/word/2010/wordml" xmlns:w15="http://schemas.microsoft.com/office/word/2012/wordml" xmlns:w16cid="http://schemas.microsoft.com/office/word/2016/wordml/cid" xmlns:w16se="http://schemas.microsoft.com/office/word/2015/wordml/symex" xmlns:wpg="http://schemas.microsoft.com/office/word/2010/wordprocessingGroup" xmlns:wpi="http://schemas.microsoft.com/office/word/2010/wordprocessingInk" xmlns:wne="http://schemas.microsoft.com/office/word/2006/wordml" xmlns:wps="http://schemas.microsoft.com/office/word/2010/wordprocessingShape" mc:Ignorable="w14 w15 w16se w16cid wp14">
   <w:footnote w:type="separator" w:id="-1">
@@ -1426,16 +1461,6 @@
 </file>
 
 <file path=word/header1.xml><?xml version="1.0" encoding="utf-8"?>
-<w:hdr xmlns:wpc="http://schemas.microsoft.com/office/word/2010/wordprocessingCanvas" xmlns:cx="http://schemas.microsoft.com/office/drawing/2014/chartex" xmlns:cx1="http://schemas.microsoft.com/office/drawing/2015/9/8/chartex" xmlns:cx2="http://schemas.microsoft.com/office/drawing/2015/10/21/chartex" xmlns:cx3="http://schemas.microsoft.com/office/drawing/2016/5/9/chartex" xmlns:cx4="http://schemas.microsoft.com/office/drawing/2016/5/10/chartex" xmlns:cx5="http://schemas.microsoft.com/office/drawing/2016/5/11/chartex" xmlns:cx6="http://schemas.microsoft.com/office/drawing/2016/5/12/chartex" xmlns:cx7="http://schemas.microsoft.com/office/drawing/2016/5/13/chartex" xmlns:cx8="http://schemas.microsoft.com/office/drawing/2016/5/14/chartex" xmlns:mc="http://schemas.openxmlformats.org/markup-compatibility/2006" xmlns:aink="http://schemas.microsoft.com/office/drawing/2016/ink" xmlns:am3d="http://schemas.microsoft.com/office/drawing/2017/model3d" xmlns:o="urn:schemas-microsoft-com:office:office" xmlns:r="http://schemas.openxmlformats.org/officeDocument/2006/relationships" xmlns:m="http://schemas.openxmlformats.org/officeDocument/2006/math" xmlns:v="urn:schemas-microsoft-com:vml" xmlns:wp14="http://schemas.microsoft.com/office/word/2010/wordprocessingDrawing" xmlns:wp="http://schemas.openxmlformats.org/drawingml/2006/wordprocessingDrawing" xmlns:w10="urn:schemas-microsoft-com:office:word" xmlns:w="http://schemas.openxmlformats.org/wordprocessingml/2006/main" xmlns:w14="http://schemas.microsoft.com/office/word/2010/wordml" xmlns:w15="http://schemas.microsoft.com/office/word/2012/wordml" xmlns:w16cid="http://schemas.microsoft.com/office/word/2016/wordml/cid" xmlns:w16se="http://schemas.microsoft.com/office/word/2015/wordml/symex" xmlns:wpg="http://schemas.microsoft.com/office/word/2010/wordprocessingGroup" xmlns:wpi="http://schemas.microsoft.com/office/word/2010/wordprocessingInk" xmlns:wne="http://schemas.microsoft.com/office/word/2006/wordml" xmlns:wps="http://schemas.microsoft.com/office/word/2010/wordprocessingShape" mc:Ignorable="w14 w15 w16se w16cid wp14">
-  <w:p>
-    <w:pPr>
-      <w:pStyle w:val="Header"/>
-    </w:pPr>
-  </w:p>
-</w:hdr>
-</file>
-
-<file path=word/header2.xml><?xml version="1.0" encoding="utf-8"?>
 <w:hdr xmlns:wpc="http://schemas.microsoft.com/office/word/2010/wordprocessingCanvas" xmlns:cx="http://schemas.microsoft.com/office/drawing/2014/chartex" xmlns:cx1="http://schemas.microsoft.com/office/drawing/2015/9/8/chartex" xmlns:cx2="http://schemas.microsoft.com/office/drawing/2015/10/21/chartex" xmlns:cx3="http://schemas.microsoft.com/office/drawing/2016/5/9/chartex" xmlns:cx4="http://schemas.microsoft.com/office/drawing/2016/5/10/chartex" xmlns:cx5="http://schemas.microsoft.com/office/drawing/2016/5/11/chartex" xmlns:cx6="http://schemas.microsoft.com/office/drawing/2016/5/12/chartex" xmlns:cx7="http://schemas.microsoft.com/office/drawing/2016/5/13/chartex" xmlns:cx8="http://schemas.microsoft.com/office/drawing/2016/5/14/chartex" xmlns:mc="http://schemas.openxmlformats.org/markup-compatibility/2006" xmlns:aink="http://schemas.microsoft.com/office/drawing/2016/ink" xmlns:am3d="http://schemas.microsoft.com/office/drawing/2017/model3d" xmlns:o="urn:schemas-microsoft-com:office:office" xmlns:r="http://schemas.openxmlformats.org/officeDocument/2006/relationships" xmlns:m="http://schemas.openxmlformats.org/officeDocument/2006/math" xmlns:v="urn:schemas-microsoft-com:vml" xmlns:wp14="http://schemas.microsoft.com/office/word/2010/wordprocessingDrawing" xmlns:wp="http://schemas.openxmlformats.org/drawingml/2006/wordprocessingDrawing" xmlns:w10="urn:schemas-microsoft-com:office:word" xmlns:w="http://schemas.openxmlformats.org/wordprocessingml/2006/main" xmlns:w14="http://schemas.microsoft.com/office/word/2010/wordml" xmlns:w15="http://schemas.microsoft.com/office/word/2012/wordml" xmlns:w16cid="http://schemas.microsoft.com/office/word/2016/wordml/cid" xmlns:w16se="http://schemas.microsoft.com/office/word/2015/wordml/symex" xmlns:wpg="http://schemas.microsoft.com/office/word/2010/wordprocessingGroup" xmlns:wpi="http://schemas.microsoft.com/office/word/2010/wordprocessingInk" xmlns:wne="http://schemas.microsoft.com/office/word/2006/wordml" xmlns:wps="http://schemas.microsoft.com/office/word/2010/wordprocessingShape" mc:Ignorable="w14 w15 w16se w16cid wp14">
   <w:p>
     <w:pPr>
@@ -1461,16 +1486,6 @@
     <w:r>
       <w:t xml:space="preserve"> Francisco</w:t>
     </w:r>
-  </w:p>
-</w:hdr>
-</file>
-
-<file path=word/header3.xml><?xml version="1.0" encoding="utf-8"?>
-<w:hdr xmlns:wpc="http://schemas.microsoft.com/office/word/2010/wordprocessingCanvas" xmlns:cx="http://schemas.microsoft.com/office/drawing/2014/chartex" xmlns:cx1="http://schemas.microsoft.com/office/drawing/2015/9/8/chartex" xmlns:cx2="http://schemas.microsoft.com/office/drawing/2015/10/21/chartex" xmlns:cx3="http://schemas.microsoft.com/office/drawing/2016/5/9/chartex" xmlns:cx4="http://schemas.microsoft.com/office/drawing/2016/5/10/chartex" xmlns:cx5="http://schemas.microsoft.com/office/drawing/2016/5/11/chartex" xmlns:cx6="http://schemas.microsoft.com/office/drawing/2016/5/12/chartex" xmlns:cx7="http://schemas.microsoft.com/office/drawing/2016/5/13/chartex" xmlns:cx8="http://schemas.microsoft.com/office/drawing/2016/5/14/chartex" xmlns:mc="http://schemas.openxmlformats.org/markup-compatibility/2006" xmlns:aink="http://schemas.microsoft.com/office/drawing/2016/ink" xmlns:am3d="http://schemas.microsoft.com/office/drawing/2017/model3d" xmlns:o="urn:schemas-microsoft-com:office:office" xmlns:r="http://schemas.openxmlformats.org/officeDocument/2006/relationships" xmlns:m="http://schemas.openxmlformats.org/officeDocument/2006/math" xmlns:v="urn:schemas-microsoft-com:vml" xmlns:wp14="http://schemas.microsoft.com/office/word/2010/wordprocessingDrawing" xmlns:wp="http://schemas.openxmlformats.org/drawingml/2006/wordprocessingDrawing" xmlns:w10="urn:schemas-microsoft-com:office:word" xmlns:w="http://schemas.openxmlformats.org/wordprocessingml/2006/main" xmlns:w14="http://schemas.microsoft.com/office/word/2010/wordml" xmlns:w15="http://schemas.microsoft.com/office/word/2012/wordml" xmlns:w16cid="http://schemas.microsoft.com/office/word/2016/wordml/cid" xmlns:w16se="http://schemas.microsoft.com/office/word/2015/wordml/symex" xmlns:wpg="http://schemas.microsoft.com/office/word/2010/wordprocessingGroup" xmlns:wpi="http://schemas.microsoft.com/office/word/2010/wordprocessingInk" xmlns:wne="http://schemas.microsoft.com/office/word/2006/wordml" xmlns:wps="http://schemas.microsoft.com/office/word/2010/wordprocessingShape" mc:Ignorable="w14 w15 w16se w16cid wp14">
-  <w:p>
-    <w:pPr>
-      <w:pStyle w:val="Header"/>
-    </w:pPr>
   </w:p>
 </w:hdr>
 </file>
@@ -2441,8 +2456,8 @@
   </w:compat>
   <w:rsids>
     <w:rsidRoot w:val="00CF394E"/>
-    <w:rsid w:val="003E5DDE"/>
     <w:rsid w:val="00CF394E"/>
+    <w:rsid w:val="00D76D37"/>
   </w:rsids>
   <m:mathPr>
     <m:mathFont m:val="Cambria Math"/>

</xml_diff>

<commit_message>
created pdf file of writeup
</commit_message>
<xml_diff>
--- a/Writeup_Avernethy_Francisco.docx
+++ b/Writeup_Avernethy_Francisco.docx
@@ -6,6 +6,8 @@
       <w:pPr>
         <w:pStyle w:val="Heading1"/>
       </w:pPr>
+      <w:bookmarkStart w:id="0" w:name="_GoBack"/>
+      <w:bookmarkEnd w:id="0"/>
       <w:r>
         <w:t>Vehicle Detection Project</w:t>
       </w:r>
@@ -117,43 +119,16 @@
     <w:p/>
     <w:p>
       <w:r>
-        <w:t xml:space="preserve">The code for this step is contained in the </w:t>
-      </w:r>
-      <w:r>
-        <w:t>code cell #15 of the jupyter notebook.  The hog features are extracted by ‘get_hog_features’</w:t>
+        <w:t>The code for this step is contained in the code cell #15 of the jupyter notebook.  The hog features are extracted by ‘get_hog_features’</w:t>
       </w:r>
     </w:p>
     <w:p/>
     <w:p>
       <w:r>
-        <w:t>I started by reading in all the `vehicle` and `non-vehicle` images.  Here is an example of one of each of the `vehicle` and `non-vehicle` classes</w:t>
-      </w:r>
-      <w:r>
-        <w:t xml:space="preserve"> using an HLS image transformation</w:t>
-      </w:r>
-      <w:r>
-        <w:t xml:space="preserve"> with </w:t>
-      </w:r>
-      <w:r>
-        <w:t>HOG parameters of `orientations=</w:t>
-      </w:r>
-      <w:r>
-        <w:t>6</w:t>
-      </w:r>
-      <w:r>
-        <w:t>`, `pixels_per_cell=(8, 8)` and `cells_per_block=(</w:t>
-      </w:r>
-      <w:r>
-        <w:t>1</w:t>
-      </w:r>
-      <w:r>
-        <w:t xml:space="preserve">, </w:t>
-      </w:r>
-      <w:r>
-        <w:t>1</w:t>
-      </w:r>
-      <w:r>
-        <w:t>)</w:t>
+        <w:t>I started by reading in all the `vehicle` and `non-vehicle` images.  Here is an example of one of each of the `vehicle` and `non-vehicle` classes using an HLS image transformation</w:t>
+      </w:r>
+      <w:r>
+        <w:t xml:space="preserve"> with HOG parameters of `orientations=6`, `pixels_per_cell=(8, 8)` and `cells_per_block=(1, 1)</w:t>
       </w:r>
       <w:r>
         <w:t>:</w:t>
@@ -169,7 +144,6 @@
         <w:rPr>
           <w:noProof/>
         </w:rPr>
-        <w:lastRenderedPageBreak/>
         <w:drawing>
           <wp:inline distT="0" distB="0" distL="0" distR="0">
             <wp:extent cx="3600450" cy="2514600"/>
@@ -221,14 +195,27 @@
       <w:r>
         <w:t xml:space="preserve">Figure </w:t>
       </w:r>
-      <w:fldSimple w:instr=" SEQ Figure \* ARABIC ">
-        <w:r>
-          <w:rPr>
-            <w:noProof/>
-          </w:rPr>
-          <w:t>1</w:t>
-        </w:r>
-      </w:fldSimple>
+      <w:r>
+        <w:fldChar w:fldCharType="begin"/>
+      </w:r>
+      <w:r>
+        <w:instrText xml:space="preserve"> SEQ Figure \* ARABIC </w:instrText>
+      </w:r>
+      <w:r>
+        <w:fldChar w:fldCharType="separate"/>
+      </w:r>
+      <w:r>
+        <w:rPr>
+          <w:noProof/>
+        </w:rPr>
+        <w:t>1</w:t>
+      </w:r>
+      <w:r>
+        <w:rPr>
+          <w:noProof/>
+        </w:rPr>
+        <w:fldChar w:fldCharType="end"/>
+      </w:r>
       <w:r>
         <w:t>. HOG features, car, HLS</w:t>
       </w:r>
@@ -293,14 +280,27 @@
       <w:r>
         <w:t xml:space="preserve">Figure </w:t>
       </w:r>
-      <w:fldSimple w:instr=" SEQ Figure \* ARABIC ">
-        <w:r>
-          <w:rPr>
-            <w:noProof/>
-          </w:rPr>
-          <w:t>2</w:t>
-        </w:r>
-      </w:fldSimple>
+      <w:r>
+        <w:fldChar w:fldCharType="begin"/>
+      </w:r>
+      <w:r>
+        <w:instrText xml:space="preserve"> SEQ Figure \* ARABIC </w:instrText>
+      </w:r>
+      <w:r>
+        <w:fldChar w:fldCharType="separate"/>
+      </w:r>
+      <w:r>
+        <w:rPr>
+          <w:noProof/>
+        </w:rPr>
+        <w:t>2</w:t>
+      </w:r>
+      <w:r>
+        <w:rPr>
+          <w:noProof/>
+        </w:rPr>
+        <w:fldChar w:fldCharType="end"/>
+      </w:r>
       <w:r>
         <w:t>. HOG Features, not car</w:t>
       </w:r>
@@ -330,7 +330,6 @@
         <w:pStyle w:val="Heading4"/>
       </w:pPr>
       <w:r>
-        <w:lastRenderedPageBreak/>
         <w:t xml:space="preserve"> 3. Describe how (and identify where in your code) you trained a classifier using your selected HOG features (and color features if you used them).</w:t>
       </w:r>
     </w:p>
@@ -457,7 +456,6 @@
         <w:rPr>
           <w:noProof/>
         </w:rPr>
-        <w:lastRenderedPageBreak/>
         <w:drawing>
           <wp:inline distT="0" distB="0" distL="0" distR="0">
             <wp:extent cx="3028950" cy="2400300"/>
@@ -509,14 +507,27 @@
       <w:r>
         <w:t xml:space="preserve">Figure </w:t>
       </w:r>
-      <w:fldSimple w:instr=" SEQ Figure \* ARABIC ">
-        <w:r>
-          <w:rPr>
-            <w:noProof/>
-          </w:rPr>
-          <w:t>3</w:t>
-        </w:r>
-      </w:fldSimple>
+      <w:r>
+        <w:fldChar w:fldCharType="begin"/>
+      </w:r>
+      <w:r>
+        <w:instrText xml:space="preserve"> SEQ Figure \* ARABIC </w:instrText>
+      </w:r>
+      <w:r>
+        <w:fldChar w:fldCharType="separate"/>
+      </w:r>
+      <w:r>
+        <w:rPr>
+          <w:noProof/>
+        </w:rPr>
+        <w:t>3</w:t>
+      </w:r>
+      <w:r>
+        <w:rPr>
+          <w:noProof/>
+        </w:rPr>
+        <w:fldChar w:fldCharType="end"/>
+      </w:r>
       <w:r>
         <w:t>.  Image layer visualization</w:t>
       </w:r>
@@ -586,14 +597,27 @@
       <w:r>
         <w:t xml:space="preserve">Figure </w:t>
       </w:r>
-      <w:fldSimple w:instr=" SEQ Figure \* ARABIC ">
-        <w:r>
-          <w:rPr>
-            <w:noProof/>
-          </w:rPr>
-          <w:t>4</w:t>
-        </w:r>
-      </w:fldSimple>
+      <w:r>
+        <w:fldChar w:fldCharType="begin"/>
+      </w:r>
+      <w:r>
+        <w:instrText xml:space="preserve"> SEQ Figure \* ARABIC </w:instrText>
+      </w:r>
+      <w:r>
+        <w:fldChar w:fldCharType="separate"/>
+      </w:r>
+      <w:r>
+        <w:rPr>
+          <w:noProof/>
+        </w:rPr>
+        <w:t>4</w:t>
+      </w:r>
+      <w:r>
+        <w:rPr>
+          <w:noProof/>
+        </w:rPr>
+        <w:fldChar w:fldCharType="end"/>
+      </w:r>
       <w:r>
         <w:t>. Spatial Binning Visualization</w:t>
       </w:r>
@@ -615,7 +639,6 @@
         <w:rPr>
           <w:noProof/>
         </w:rPr>
-        <w:lastRenderedPageBreak/>
         <w:drawing>
           <wp:inline distT="0" distB="0" distL="0" distR="0">
             <wp:extent cx="3600450" cy="2514600"/>
@@ -667,14 +690,27 @@
       <w:r>
         <w:t xml:space="preserve">Figure </w:t>
       </w:r>
-      <w:fldSimple w:instr=" SEQ Figure \* ARABIC ">
-        <w:r>
-          <w:rPr>
-            <w:noProof/>
-          </w:rPr>
-          <w:t>5</w:t>
-        </w:r>
-      </w:fldSimple>
+      <w:r>
+        <w:fldChar w:fldCharType="begin"/>
+      </w:r>
+      <w:r>
+        <w:instrText xml:space="preserve"> SEQ Figure \* ARABIC </w:instrText>
+      </w:r>
+      <w:r>
+        <w:fldChar w:fldCharType="separate"/>
+      </w:r>
+      <w:r>
+        <w:rPr>
+          <w:noProof/>
+        </w:rPr>
+        <w:t>5</w:t>
+      </w:r>
+      <w:r>
+        <w:rPr>
+          <w:noProof/>
+        </w:rPr>
+        <w:fldChar w:fldCharType="end"/>
+      </w:r>
       <w:r>
         <w:t>. HOG of HLS conversion of car image</w:t>
       </w:r>
@@ -757,14 +793,27 @@
       <w:r>
         <w:t xml:space="preserve">Figure </w:t>
       </w:r>
-      <w:fldSimple w:instr=" SEQ Figure \* ARABIC ">
-        <w:r>
-          <w:rPr>
-            <w:noProof/>
-          </w:rPr>
-          <w:t>6</w:t>
-        </w:r>
-      </w:fldSimple>
+      <w:r>
+        <w:fldChar w:fldCharType="begin"/>
+      </w:r>
+      <w:r>
+        <w:instrText xml:space="preserve"> SEQ Figure \* ARABIC </w:instrText>
+      </w:r>
+      <w:r>
+        <w:fldChar w:fldCharType="separate"/>
+      </w:r>
+      <w:r>
+        <w:rPr>
+          <w:noProof/>
+        </w:rPr>
+        <w:t>6</w:t>
+      </w:r>
+      <w:r>
+        <w:rPr>
+          <w:noProof/>
+        </w:rPr>
+        <w:fldChar w:fldCharType="end"/>
+      </w:r>
       <w:r>
         <w:t>.  Search in upper portion</w:t>
       </w:r>
@@ -836,14 +885,27 @@
       <w:r>
         <w:t xml:space="preserve">Figure </w:t>
       </w:r>
-      <w:fldSimple w:instr=" SEQ Figure \* ARABIC ">
-        <w:r>
-          <w:rPr>
-            <w:noProof/>
-          </w:rPr>
-          <w:t>7</w:t>
-        </w:r>
-      </w:fldSimple>
+      <w:r>
+        <w:fldChar w:fldCharType="begin"/>
+      </w:r>
+      <w:r>
+        <w:instrText xml:space="preserve"> SEQ Figure \* ARABIC </w:instrText>
+      </w:r>
+      <w:r>
+        <w:fldChar w:fldCharType="separate"/>
+      </w:r>
+      <w:r>
+        <w:rPr>
+          <w:noProof/>
+        </w:rPr>
+        <w:t>7</w:t>
+      </w:r>
+      <w:r>
+        <w:rPr>
+          <w:noProof/>
+        </w:rPr>
+        <w:fldChar w:fldCharType="end"/>
+      </w:r>
       <w:r>
         <w:t>. Search in middle portion</w:t>
       </w:r>
@@ -857,7 +919,6 @@
         <w:rPr>
           <w:noProof/>
         </w:rPr>
-        <w:lastRenderedPageBreak/>
         <w:drawing>
           <wp:inline distT="0" distB="0" distL="0" distR="0" wp14:anchorId="649A13F8" wp14:editId="05FD0769">
             <wp:extent cx="2615214" cy="1545790"/>
@@ -916,14 +977,27 @@
       <w:r>
         <w:t xml:space="preserve">Figure </w:t>
       </w:r>
-      <w:fldSimple w:instr=" SEQ Figure \* ARABIC ">
-        <w:r>
-          <w:rPr>
-            <w:noProof/>
-          </w:rPr>
-          <w:t>8</w:t>
-        </w:r>
-      </w:fldSimple>
+      <w:r>
+        <w:fldChar w:fldCharType="begin"/>
+      </w:r>
+      <w:r>
+        <w:instrText xml:space="preserve"> SEQ Figure \* ARABIC </w:instrText>
+      </w:r>
+      <w:r>
+        <w:fldChar w:fldCharType="separate"/>
+      </w:r>
+      <w:r>
+        <w:rPr>
+          <w:noProof/>
+        </w:rPr>
+        <w:t>8</w:t>
+      </w:r>
+      <w:r>
+        <w:rPr>
+          <w:noProof/>
+        </w:rPr>
+        <w:fldChar w:fldCharType="end"/>
+      </w:r>
       <w:r>
         <w:t>. Search in Lower Portion</w:t>
       </w:r>
@@ -1008,14 +1082,27 @@
       <w:r>
         <w:t xml:space="preserve">Figure </w:t>
       </w:r>
-      <w:fldSimple w:instr=" SEQ Figure \* ARABIC ">
-        <w:r>
-          <w:rPr>
-            <w:noProof/>
-          </w:rPr>
-          <w:t>9</w:t>
-        </w:r>
-      </w:fldSimple>
+      <w:r>
+        <w:fldChar w:fldCharType="begin"/>
+      </w:r>
+      <w:r>
+        <w:instrText xml:space="preserve"> SEQ Figure \* ARABIC </w:instrText>
+      </w:r>
+      <w:r>
+        <w:fldChar w:fldCharType="separate"/>
+      </w:r>
+      <w:r>
+        <w:rPr>
+          <w:noProof/>
+        </w:rPr>
+        <w:t>9</w:t>
+      </w:r>
+      <w:r>
+        <w:rPr>
+          <w:noProof/>
+        </w:rPr>
+        <w:fldChar w:fldCharType="end"/>
+      </w:r>
       <w:r>
         <w:t>. Combination of all search areas</w:t>
       </w:r>
@@ -1035,7 +1122,6 @@
         <w:pStyle w:val="Heading4"/>
       </w:pPr>
       <w:r>
-        <w:lastRenderedPageBreak/>
         <w:t xml:space="preserve"> 1. Provide a link to your final video output.  Your pipeline should perform reasonably well on the entire project video (somewhat wobbly or unstable bounding boxes are ok as long as you are identifying the vehicles most of the time with minimal false positives.)</w:t>
       </w:r>
     </w:p>
@@ -1051,8 +1137,6 @@
           <w:t>link to my video</w:t>
         </w:r>
       </w:hyperlink>
-      <w:bookmarkStart w:id="0" w:name="_GoBack"/>
-      <w:bookmarkEnd w:id="0"/>
     </w:p>
     <w:p/>
     <w:p/>
@@ -2163,535 +2247,6 @@
 </w:styles>
 </file>
 
-<file path=word/glossary/document.xml><?xml version="1.0" encoding="utf-8"?>
-<w:glossaryDocument xmlns:wpc="http://schemas.microsoft.com/office/word/2010/wordprocessingCanvas" xmlns:cx="http://schemas.microsoft.com/office/drawing/2014/chartex" xmlns:cx1="http://schemas.microsoft.com/office/drawing/2015/9/8/chartex" xmlns:cx2="http://schemas.microsoft.com/office/drawing/2015/10/21/chartex" xmlns:cx3="http://schemas.microsoft.com/office/drawing/2016/5/9/chartex" xmlns:cx4="http://schemas.microsoft.com/office/drawing/2016/5/10/chartex" xmlns:cx5="http://schemas.microsoft.com/office/drawing/2016/5/11/chartex" xmlns:cx6="http://schemas.microsoft.com/office/drawing/2016/5/12/chartex" xmlns:cx7="http://schemas.microsoft.com/office/drawing/2016/5/13/chartex" xmlns:cx8="http://schemas.microsoft.com/office/drawing/2016/5/14/chartex" xmlns:mc="http://schemas.openxmlformats.org/markup-compatibility/2006" xmlns:aink="http://schemas.microsoft.com/office/drawing/2016/ink" xmlns:am3d="http://schemas.microsoft.com/office/drawing/2017/model3d" xmlns:o="urn:schemas-microsoft-com:office:office" xmlns:r="http://schemas.openxmlformats.org/officeDocument/2006/relationships" xmlns:m="http://schemas.openxmlformats.org/officeDocument/2006/math" xmlns:v="urn:schemas-microsoft-com:vml" xmlns:wp14="http://schemas.microsoft.com/office/word/2010/wordprocessingDrawing" xmlns:wp="http://schemas.openxmlformats.org/drawingml/2006/wordprocessingDrawing" xmlns:w10="urn:schemas-microsoft-com:office:word" xmlns:w="http://schemas.openxmlformats.org/wordprocessingml/2006/main" xmlns:w14="http://schemas.microsoft.com/office/word/2010/wordml" xmlns:w15="http://schemas.microsoft.com/office/word/2012/wordml" xmlns:w16cid="http://schemas.microsoft.com/office/word/2016/wordml/cid" xmlns:w16se="http://schemas.microsoft.com/office/word/2015/wordml/symex" xmlns:wpg="http://schemas.microsoft.com/office/word/2010/wordprocessingGroup" xmlns:wpi="http://schemas.microsoft.com/office/word/2010/wordprocessingInk" xmlns:wne="http://schemas.microsoft.com/office/word/2006/wordml" xmlns:wps="http://schemas.microsoft.com/office/word/2010/wordprocessingShape" mc:Ignorable="w14 w15 w16se w16cid wp14"/>
-</file>
-
-<file path=word/glossary/fontTable.xml><?xml version="1.0" encoding="utf-8"?>
-<w:fonts xmlns:mc="http://schemas.openxmlformats.org/markup-compatibility/2006" xmlns:r="http://schemas.openxmlformats.org/officeDocument/2006/relationships" xmlns:w="http://schemas.openxmlformats.org/wordprocessingml/2006/main" xmlns:w14="http://schemas.microsoft.com/office/word/2010/wordml" xmlns:w15="http://schemas.microsoft.com/office/word/2012/wordml" xmlns:w16cid="http://schemas.microsoft.com/office/word/2016/wordml/cid" xmlns:w16se="http://schemas.microsoft.com/office/word/2015/wordml/symex" mc:Ignorable="w14 w15 w16se w16cid">
-  <w:font w:name="Symbol">
-    <w:panose1 w:val="05050102010706020507"/>
-    <w:charset w:val="02"/>
-    <w:family w:val="roman"/>
-    <w:pitch w:val="variable"/>
-    <w:sig w:usb0="00000000" w:usb1="10000000" w:usb2="00000000" w:usb3="00000000" w:csb0="80000000" w:csb1="00000000"/>
-  </w:font>
-  <w:font w:name="Times New Roman">
-    <w:panose1 w:val="02020603050405020304"/>
-    <w:charset w:val="00"/>
-    <w:family w:val="roman"/>
-    <w:pitch w:val="variable"/>
-    <w:sig w:usb0="E0002EFF" w:usb1="C000785B" w:usb2="00000009" w:usb3="00000000" w:csb0="000001FF" w:csb1="00000000"/>
-  </w:font>
-  <w:font w:name="Courier New">
-    <w:panose1 w:val="02070309020205020404"/>
-    <w:charset w:val="00"/>
-    <w:family w:val="modern"/>
-    <w:pitch w:val="fixed"/>
-    <w:sig w:usb0="E0002EFF" w:usb1="C0007843" w:usb2="00000009" w:usb3="00000000" w:csb0="000001FF" w:csb1="00000000"/>
-  </w:font>
-  <w:font w:name="Wingdings">
-    <w:panose1 w:val="05000000000000000000"/>
-    <w:charset w:val="02"/>
-    <w:family w:val="auto"/>
-    <w:pitch w:val="variable"/>
-    <w:sig w:usb0="00000000" w:usb1="10000000" w:usb2="00000000" w:usb3="00000000" w:csb0="80000000" w:csb1="00000000"/>
-  </w:font>
-  <w:font w:name="Calibri">
-    <w:panose1 w:val="020F0502020204030204"/>
-    <w:charset w:val="00"/>
-    <w:family w:val="swiss"/>
-    <w:pitch w:val="variable"/>
-    <w:sig w:usb0="E0002AFF" w:usb1="C000247B" w:usb2="00000009" w:usb3="00000000" w:csb0="000001FF" w:csb1="00000000"/>
-  </w:font>
-  <w:font w:name="Calibri Light">
-    <w:panose1 w:val="020F0302020204030204"/>
-    <w:charset w:val="00"/>
-    <w:family w:val="swiss"/>
-    <w:pitch w:val="variable"/>
-    <w:sig w:usb0="E0002AFF" w:usb1="C000247B" w:usb2="00000009" w:usb3="00000000" w:csb0="000001FF" w:csb1="00000000"/>
-  </w:font>
-</w:fonts>
-</file>
-
-<file path=word/glossary/settings.xml><?xml version="1.0" encoding="utf-8"?>
-<w:settings xmlns:mc="http://schemas.openxmlformats.org/markup-compatibility/2006" xmlns:o="urn:schemas-microsoft-com:office:office" xmlns:r="http://schemas.openxmlformats.org/officeDocument/2006/relationships" xmlns:m="http://schemas.openxmlformats.org/officeDocument/2006/math" xmlns:v="urn:schemas-microsoft-com:vml" xmlns:w10="urn:schemas-microsoft-com:office:word" xmlns:w="http://schemas.openxmlformats.org/wordprocessingml/2006/main" xmlns:w14="http://schemas.microsoft.com/office/word/2010/wordml" xmlns:w15="http://schemas.microsoft.com/office/word/2012/wordml" xmlns:w16cid="http://schemas.microsoft.com/office/word/2016/wordml/cid" xmlns:w16se="http://schemas.microsoft.com/office/word/2015/wordml/symex" xmlns:sl="http://schemas.openxmlformats.org/schemaLibrary/2006/main" mc:Ignorable="w14 w15 w16se w16cid">
-  <w:view w:val="normal"/>
-  <w:defaultTabStop w:val="720"/>
-  <w:characterSpacingControl w:val="doNotCompress"/>
-  <w:compat>
-    <w:useFELayout/>
-    <w:compatSetting w:name="compatibilityMode" w:uri="http://schemas.microsoft.com/office/word" w:val="15"/>
-    <w:compatSetting w:name="overrideTableStyleFontSizeAndJustification" w:uri="http://schemas.microsoft.com/office/word" w:val="1"/>
-    <w:compatSetting w:name="enableOpenTypeFeatures" w:uri="http://schemas.microsoft.com/office/word" w:val="1"/>
-    <w:compatSetting w:name="doNotFlipMirrorIndents" w:uri="http://schemas.microsoft.com/office/word" w:val="1"/>
-    <w:compatSetting w:name="differentiateMultirowTableHeaders" w:uri="http://schemas.microsoft.com/office/word" w:val="1"/>
-  </w:compat>
-  <w:rsids>
-    <w:rsidRoot w:val="00CF394E"/>
-    <w:rsid w:val="00CF394E"/>
-    <w:rsid w:val="00EA19A0"/>
-  </w:rsids>
-  <m:mathPr>
-    <m:mathFont m:val="Cambria Math"/>
-    <m:brkBin m:val="before"/>
-    <m:brkBinSub m:val="--"/>
-    <m:smallFrac m:val="0"/>
-    <m:dispDef/>
-    <m:lMargin m:val="0"/>
-    <m:rMargin m:val="0"/>
-    <m:defJc m:val="centerGroup"/>
-    <m:wrapIndent m:val="1440"/>
-    <m:intLim m:val="subSup"/>
-    <m:naryLim m:val="undOvr"/>
-  </m:mathPr>
-  <w:themeFontLang w:val="en-US"/>
-  <w:clrSchemeMapping w:bg1="light1" w:t1="dark1" w:bg2="light2" w:t2="dark2" w:accent1="accent1" w:accent2="accent2" w:accent3="accent3" w:accent4="accent4" w:accent5="accent5" w:accent6="accent6" w:hyperlink="hyperlink" w:followedHyperlink="followedHyperlink"/>
-  <w:decimalSymbol w:val="."/>
-  <w:listSeparator w:val=","/>
-  <w15:chartTrackingRefBased/>
-</w:settings>
-</file>
-
-<file path=word/glossary/styles.xml><?xml version="1.0" encoding="utf-8"?>
-<w:styles xmlns:mc="http://schemas.openxmlformats.org/markup-compatibility/2006" xmlns:r="http://schemas.openxmlformats.org/officeDocument/2006/relationships" xmlns:w="http://schemas.openxmlformats.org/wordprocessingml/2006/main" xmlns:w14="http://schemas.microsoft.com/office/word/2010/wordml" xmlns:w15="http://schemas.microsoft.com/office/word/2012/wordml" xmlns:w16cid="http://schemas.microsoft.com/office/word/2016/wordml/cid" xmlns:w16se="http://schemas.microsoft.com/office/word/2015/wordml/symex" mc:Ignorable="w14 w15 w16se w16cid">
-  <w:docDefaults>
-    <w:rPrDefault>
-      <w:rPr>
-        <w:rFonts w:asciiTheme="minorHAnsi" w:eastAsiaTheme="minorEastAsia" w:hAnsiTheme="minorHAnsi" w:cstheme="minorBidi"/>
-        <w:sz w:val="22"/>
-        <w:szCs w:val="22"/>
-        <w:lang w:val="en-US" w:eastAsia="en-US" w:bidi="ar-SA"/>
-      </w:rPr>
-    </w:rPrDefault>
-    <w:pPrDefault>
-      <w:pPr>
-        <w:spacing w:after="160" w:line="259" w:lineRule="auto"/>
-      </w:pPr>
-    </w:pPrDefault>
-  </w:docDefaults>
-  <w:latentStyles w:defLockedState="0" w:defUIPriority="99" w:defSemiHidden="0" w:defUnhideWhenUsed="0" w:defQFormat="0" w:count="375">
-    <w:lsdException w:name="Normal" w:uiPriority="0" w:qFormat="1"/>
-    <w:lsdException w:name="heading 1" w:uiPriority="9" w:qFormat="1"/>
-    <w:lsdException w:name="heading 2" w:semiHidden="1" w:uiPriority="9" w:unhideWhenUsed="1" w:qFormat="1"/>
-    <w:lsdException w:name="heading 3" w:semiHidden="1" w:uiPriority="9" w:unhideWhenUsed="1" w:qFormat="1"/>
-    <w:lsdException w:name="heading 4" w:semiHidden="1" w:uiPriority="9" w:unhideWhenUsed="1" w:qFormat="1"/>
-    <w:lsdException w:name="heading 5" w:semiHidden="1" w:uiPriority="9" w:unhideWhenUsed="1" w:qFormat="1"/>
-    <w:lsdException w:name="heading 6" w:semiHidden="1" w:uiPriority="9" w:unhideWhenUsed="1" w:qFormat="1"/>
-    <w:lsdException w:name="heading 7" w:semiHidden="1" w:uiPriority="9" w:unhideWhenUsed="1" w:qFormat="1"/>
-    <w:lsdException w:name="heading 8" w:semiHidden="1" w:uiPriority="9" w:unhideWhenUsed="1" w:qFormat="1"/>
-    <w:lsdException w:name="heading 9" w:semiHidden="1" w:uiPriority="9" w:unhideWhenUsed="1" w:qFormat="1"/>
-    <w:lsdException w:name="index 1" w:semiHidden="1" w:unhideWhenUsed="1"/>
-    <w:lsdException w:name="index 2" w:semiHidden="1" w:unhideWhenUsed="1"/>
-    <w:lsdException w:name="index 3" w:semiHidden="1" w:unhideWhenUsed="1"/>
-    <w:lsdException w:name="index 4" w:semiHidden="1" w:unhideWhenUsed="1"/>
-    <w:lsdException w:name="index 5" w:semiHidden="1" w:unhideWhenUsed="1"/>
-    <w:lsdException w:name="index 6" w:semiHidden="1" w:unhideWhenUsed="1"/>
-    <w:lsdException w:name="index 7" w:semiHidden="1" w:unhideWhenUsed="1"/>
-    <w:lsdException w:name="index 8" w:semiHidden="1" w:unhideWhenUsed="1"/>
-    <w:lsdException w:name="index 9" w:semiHidden="1" w:unhideWhenUsed="1"/>
-    <w:lsdException w:name="toc 1" w:semiHidden="1" w:uiPriority="39" w:unhideWhenUsed="1"/>
-    <w:lsdException w:name="toc 2" w:semiHidden="1" w:uiPriority="39" w:unhideWhenUsed="1"/>
-    <w:lsdException w:name="toc 3" w:semiHidden="1" w:uiPriority="39" w:unhideWhenUsed="1"/>
-    <w:lsdException w:name="toc 4" w:semiHidden="1" w:uiPriority="39" w:unhideWhenUsed="1"/>
-    <w:lsdException w:name="toc 5" w:semiHidden="1" w:uiPriority="39" w:unhideWhenUsed="1"/>
-    <w:lsdException w:name="toc 6" w:semiHidden="1" w:uiPriority="39" w:unhideWhenUsed="1"/>
-    <w:lsdException w:name="toc 7" w:semiHidden="1" w:uiPriority="39" w:unhideWhenUsed="1"/>
-    <w:lsdException w:name="toc 8" w:semiHidden="1" w:uiPriority="39" w:unhideWhenUsed="1"/>
-    <w:lsdException w:name="toc 9" w:semiHidden="1" w:uiPriority="39" w:unhideWhenUsed="1"/>
-    <w:lsdException w:name="Normal Indent" w:semiHidden="1" w:unhideWhenUsed="1"/>
-    <w:lsdException w:name="footnote text" w:semiHidden="1" w:unhideWhenUsed="1"/>
-    <w:lsdException w:name="annotation text" w:semiHidden="1" w:unhideWhenUsed="1"/>
-    <w:lsdException w:name="header" w:semiHidden="1" w:unhideWhenUsed="1"/>
-    <w:lsdException w:name="footer" w:semiHidden="1" w:unhideWhenUsed="1"/>
-    <w:lsdException w:name="index heading" w:semiHidden="1" w:unhideWhenUsed="1"/>
-    <w:lsdException w:name="caption" w:semiHidden="1" w:uiPriority="35" w:unhideWhenUsed="1" w:qFormat="1"/>
-    <w:lsdException w:name="table of figures" w:semiHidden="1" w:unhideWhenUsed="1"/>
-    <w:lsdException w:name="envelope address" w:semiHidden="1" w:unhideWhenUsed="1"/>
-    <w:lsdException w:name="envelope return" w:semiHidden="1" w:unhideWhenUsed="1"/>
-    <w:lsdException w:name="footnote reference" w:semiHidden="1" w:unhideWhenUsed="1"/>
-    <w:lsdException w:name="annotation reference" w:semiHidden="1" w:unhideWhenUsed="1"/>
-    <w:lsdException w:name="line number" w:semiHidden="1" w:unhideWhenUsed="1"/>
-    <w:lsdException w:name="page number" w:semiHidden="1" w:unhideWhenUsed="1"/>
-    <w:lsdException w:name="endnote reference" w:semiHidden="1" w:unhideWhenUsed="1"/>
-    <w:lsdException w:name="endnote text" w:semiHidden="1" w:unhideWhenUsed="1"/>
-    <w:lsdException w:name="table of authorities" w:semiHidden="1" w:unhideWhenUsed="1"/>
-    <w:lsdException w:name="macro" w:semiHidden="1" w:unhideWhenUsed="1"/>
-    <w:lsdException w:name="toa heading" w:semiHidden="1" w:unhideWhenUsed="1"/>
-    <w:lsdException w:name="List" w:semiHidden="1" w:unhideWhenUsed="1"/>
-    <w:lsdException w:name="List Bullet" w:semiHidden="1" w:unhideWhenUsed="1"/>
-    <w:lsdException w:name="List Number" w:semiHidden="1" w:unhideWhenUsed="1"/>
-    <w:lsdException w:name="List 2" w:semiHidden="1" w:unhideWhenUsed="1"/>
-    <w:lsdException w:name="List 3" w:semiHidden="1" w:unhideWhenUsed="1"/>
-    <w:lsdException w:name="List 4" w:semiHidden="1" w:unhideWhenUsed="1"/>
-    <w:lsdException w:name="List 5" w:semiHidden="1" w:unhideWhenUsed="1"/>
-    <w:lsdException w:name="List Bullet 2" w:semiHidden="1" w:unhideWhenUsed="1"/>
-    <w:lsdException w:name="List Bullet 3" w:semiHidden="1" w:unhideWhenUsed="1"/>
-    <w:lsdException w:name="List Bullet 4" w:semiHidden="1" w:unhideWhenUsed="1"/>
-    <w:lsdException w:name="List Bullet 5" w:semiHidden="1" w:unhideWhenUsed="1"/>
-    <w:lsdException w:name="List Number 2" w:semiHidden="1" w:unhideWhenUsed="1"/>
-    <w:lsdException w:name="List Number 3" w:semiHidden="1" w:unhideWhenUsed="1"/>
-    <w:lsdException w:name="List Number 4" w:semiHidden="1" w:unhideWhenUsed="1"/>
-    <w:lsdException w:name="List Number 5" w:semiHidden="1" w:unhideWhenUsed="1"/>
-    <w:lsdException w:name="Title" w:uiPriority="10" w:qFormat="1"/>
-    <w:lsdException w:name="Closing" w:semiHidden="1" w:unhideWhenUsed="1"/>
-    <w:lsdException w:name="Signature" w:semiHidden="1" w:unhideWhenUsed="1"/>
-    <w:lsdException w:name="Default Paragraph Font" w:semiHidden="1" w:uiPriority="1" w:unhideWhenUsed="1"/>
-    <w:lsdException w:name="Body Text" w:semiHidden="1" w:unhideWhenUsed="1"/>
-    <w:lsdException w:name="Body Text Indent" w:semiHidden="1" w:unhideWhenUsed="1"/>
-    <w:lsdException w:name="List Continue" w:semiHidden="1" w:unhideWhenUsed="1"/>
-    <w:lsdException w:name="List Continue 2" w:semiHidden="1" w:unhideWhenUsed="1"/>
-    <w:lsdException w:name="List Continue 3" w:semiHidden="1" w:unhideWhenUsed="1"/>
-    <w:lsdException w:name="List Continue 4" w:semiHidden="1" w:unhideWhenUsed="1"/>
-    <w:lsdException w:name="List Continue 5" w:semiHidden="1" w:unhideWhenUsed="1"/>
-    <w:lsdException w:name="Message Header" w:semiHidden="1" w:unhideWhenUsed="1"/>
-    <w:lsdException w:name="Subtitle" w:uiPriority="11" w:qFormat="1"/>
-    <w:lsdException w:name="Salutation" w:semiHidden="1" w:unhideWhenUsed="1"/>
-    <w:lsdException w:name="Date" w:semiHidden="1" w:unhideWhenUsed="1"/>
-    <w:lsdException w:name="Body Text First Indent" w:semiHidden="1" w:unhideWhenUsed="1"/>
-    <w:lsdException w:name="Body Text First Indent 2" w:semiHidden="1" w:unhideWhenUsed="1"/>
-    <w:lsdException w:name="Note Heading" w:semiHidden="1" w:unhideWhenUsed="1"/>
-    <w:lsdException w:name="Body Text 2" w:semiHidden="1" w:unhideWhenUsed="1"/>
-    <w:lsdException w:name="Body Text 3" w:semiHidden="1" w:unhideWhenUsed="1"/>
-    <w:lsdException w:name="Body Text Indent 2" w:semiHidden="1" w:unhideWhenUsed="1"/>
-    <w:lsdException w:name="Body Text Indent 3" w:semiHidden="1" w:unhideWhenUsed="1"/>
-    <w:lsdException w:name="Block Text" w:semiHidden="1" w:unhideWhenUsed="1"/>
-    <w:lsdException w:name="Hyperlink" w:semiHidden="1" w:unhideWhenUsed="1"/>
-    <w:lsdException w:name="FollowedHyperlink" w:semiHidden="1" w:unhideWhenUsed="1"/>
-    <w:lsdException w:name="Strong" w:uiPriority="22" w:qFormat="1"/>
-    <w:lsdException w:name="Emphasis" w:uiPriority="20" w:qFormat="1"/>
-    <w:lsdException w:name="Document Map" w:semiHidden="1" w:unhideWhenUsed="1"/>
-    <w:lsdException w:name="Plain Text" w:semiHidden="1" w:unhideWhenUsed="1"/>
-    <w:lsdException w:name="E-mail Signature" w:semiHidden="1" w:unhideWhenUsed="1"/>
-    <w:lsdException w:name="HTML Top of Form" w:semiHidden="1" w:unhideWhenUsed="1"/>
-    <w:lsdException w:name="HTML Bottom of Form" w:semiHidden="1" w:unhideWhenUsed="1"/>
-    <w:lsdException w:name="Normal (Web)" w:semiHidden="1" w:unhideWhenUsed="1"/>
-    <w:lsdException w:name="HTML Acronym" w:semiHidden="1" w:unhideWhenUsed="1"/>
-    <w:lsdException w:name="HTML Address" w:semiHidden="1" w:unhideWhenUsed="1"/>
-    <w:lsdException w:name="HTML Cite" w:semiHidden="1" w:unhideWhenUsed="1"/>
-    <w:lsdException w:name="HTML Code" w:semiHidden="1" w:unhideWhenUsed="1"/>
-    <w:lsdException w:name="HTML Definition" w:semiHidden="1" w:unhideWhenUsed="1"/>
-    <w:lsdException w:name="HTML Keyboard" w:semiHidden="1" w:unhideWhenUsed="1"/>
-    <w:lsdException w:name="HTML Preformatted" w:semiHidden="1" w:unhideWhenUsed="1"/>
-    <w:lsdException w:name="HTML Sample" w:semiHidden="1" w:unhideWhenUsed="1"/>
-    <w:lsdException w:name="HTML Typewriter" w:semiHidden="1" w:unhideWhenUsed="1"/>
-    <w:lsdException w:name="HTML Variable" w:semiHidden="1" w:unhideWhenUsed="1"/>
-    <w:lsdException w:name="Normal Table" w:semiHidden="1" w:unhideWhenUsed="1"/>
-    <w:lsdException w:name="annotation subject" w:semiHidden="1" w:unhideWhenUsed="1"/>
-    <w:lsdException w:name="No List" w:semiHidden="1" w:unhideWhenUsed="1"/>
-    <w:lsdException w:name="Outline List 1" w:semiHidden="1" w:unhideWhenUsed="1"/>
-    <w:lsdException w:name="Outline List 2" w:semiHidden="1" w:unhideWhenUsed="1"/>
-    <w:lsdException w:name="Outline List 3" w:semiHidden="1" w:unhideWhenUsed="1"/>
-    <w:lsdException w:name="Table Simple 1" w:semiHidden="1" w:unhideWhenUsed="1"/>
-    <w:lsdException w:name="Table Simple 2" w:semiHidden="1" w:unhideWhenUsed="1"/>
-    <w:lsdException w:name="Table Simple 3" w:semiHidden="1" w:unhideWhenUsed="1"/>
-    <w:lsdException w:name="Table Classic 1" w:semiHidden="1" w:unhideWhenUsed="1"/>
-    <w:lsdException w:name="Table Classic 2" w:semiHidden="1" w:unhideWhenUsed="1"/>
-    <w:lsdException w:name="Table Classic 3" w:semiHidden="1" w:unhideWhenUsed="1"/>
-    <w:lsdException w:name="Table Classic 4" w:semiHidden="1" w:unhideWhenUsed="1"/>
-    <w:lsdException w:name="Table Colorful 1" w:semiHidden="1" w:unhideWhenUsed="1"/>
-    <w:lsdException w:name="Table Colorful 2" w:semiHidden="1" w:unhideWhenUsed="1"/>
-    <w:lsdException w:name="Table Colorful 3" w:semiHidden="1" w:unhideWhenUsed="1"/>
-    <w:lsdException w:name="Table Columns 1" w:semiHidden="1" w:unhideWhenUsed="1"/>
-    <w:lsdException w:name="Table Columns 2" w:semiHidden="1" w:unhideWhenUsed="1"/>
-    <w:lsdException w:name="Table Columns 3" w:semiHidden="1" w:unhideWhenUsed="1"/>
-    <w:lsdException w:name="Table Columns 4" w:semiHidden="1" w:unhideWhenUsed="1"/>
-    <w:lsdException w:name="Table Columns 5" w:semiHidden="1" w:unhideWhenUsed="1"/>
-    <w:lsdException w:name="Table Grid 1" w:semiHidden="1" w:unhideWhenUsed="1"/>
-    <w:lsdException w:name="Table Grid 2" w:semiHidden="1" w:unhideWhenUsed="1"/>
-    <w:lsdException w:name="Table Grid 3" w:semiHidden="1" w:unhideWhenUsed="1"/>
-    <w:lsdException w:name="Table Grid 4" w:semiHidden="1" w:unhideWhenUsed="1"/>
-    <w:lsdException w:name="Table Grid 5" w:semiHidden="1" w:unhideWhenUsed="1"/>
-    <w:lsdException w:name="Table Grid 6" w:semiHidden="1" w:unhideWhenUsed="1"/>
-    <w:lsdException w:name="Table Grid 7" w:semiHidden="1" w:unhideWhenUsed="1"/>
-    <w:lsdException w:name="Table Grid 8" w:semiHidden="1" w:unhideWhenUsed="1"/>
-    <w:lsdException w:name="Table List 1" w:semiHidden="1" w:unhideWhenUsed="1"/>
-    <w:lsdException w:name="Table List 2" w:semiHidden="1" w:unhideWhenUsed="1"/>
-    <w:lsdException w:name="Table List 3" w:semiHidden="1" w:unhideWhenUsed="1"/>
-    <w:lsdException w:name="Table List 4" w:semiHidden="1" w:unhideWhenUsed="1"/>
-    <w:lsdException w:name="Table List 5" w:semiHidden="1" w:unhideWhenUsed="1"/>
-    <w:lsdException w:name="Table List 6" w:semiHidden="1" w:unhideWhenUsed="1"/>
-    <w:lsdException w:name="Table List 7" w:semiHidden="1" w:unhideWhenUsed="1"/>
-    <w:lsdException w:name="Table List 8" w:semiHidden="1" w:unhideWhenUsed="1"/>
-    <w:lsdException w:name="Table 3D effects 1" w:semiHidden="1" w:unhideWhenUsed="1"/>
-    <w:lsdException w:name="Table 3D effects 2" w:semiHidden="1" w:unhideWhenUsed="1"/>
-    <w:lsdException w:name="Table 3D effects 3" w:semiHidden="1" w:unhideWhenUsed="1"/>
-    <w:lsdException w:name="Table Contemporary" w:semiHidden="1" w:unhideWhenUsed="1"/>
-    <w:lsdException w:name="Table Elegant" w:semiHidden="1" w:unhideWhenUsed="1"/>
-    <w:lsdException w:name="Table Professional" w:semiHidden="1" w:unhideWhenUsed="1"/>
-    <w:lsdException w:name="Table Subtle 1" w:semiHidden="1" w:unhideWhenUsed="1"/>
-    <w:lsdException w:name="Table Subtle 2" w:semiHidden="1" w:unhideWhenUsed="1"/>
-    <w:lsdException w:name="Table Web 1" w:semiHidden="1" w:unhideWhenUsed="1"/>
-    <w:lsdException w:name="Table Web 2" w:semiHidden="1" w:unhideWhenUsed="1"/>
-    <w:lsdException w:name="Table Web 3" w:semiHidden="1" w:unhideWhenUsed="1"/>
-    <w:lsdException w:name="Balloon Text" w:semiHidden="1" w:unhideWhenUsed="1"/>
-    <w:lsdException w:name="Table Grid" w:uiPriority="39"/>
-    <w:lsdException w:name="Table Theme" w:semiHidden="1" w:unhideWhenUsed="1"/>
-    <w:lsdException w:name="Placeholder Text" w:semiHidden="1"/>
-    <w:lsdException w:name="No Spacing" w:uiPriority="1" w:qFormat="1"/>
-    <w:lsdException w:name="Light Shading" w:uiPriority="60"/>
-    <w:lsdException w:name="Light List" w:uiPriority="61"/>
-    <w:lsdException w:name="Light Grid" w:uiPriority="62"/>
-    <w:lsdException w:name="Medium Shading 1" w:uiPriority="63"/>
-    <w:lsdException w:name="Medium Shading 2" w:uiPriority="64"/>
-    <w:lsdException w:name="Medium List 1" w:uiPriority="65"/>
-    <w:lsdException w:name="Medium List 2" w:uiPriority="66"/>
-    <w:lsdException w:name="Medium Grid 1" w:uiPriority="67"/>
-    <w:lsdException w:name="Medium Grid 2" w:uiPriority="68"/>
-    <w:lsdException w:name="Medium Grid 3" w:uiPriority="69"/>
-    <w:lsdException w:name="Dark List" w:uiPriority="70"/>
-    <w:lsdException w:name="Colorful Shading" w:uiPriority="71"/>
-    <w:lsdException w:name="Colorful List" w:uiPriority="72"/>
-    <w:lsdException w:name="Colorful Grid" w:uiPriority="73"/>
-    <w:lsdException w:name="Light Shading Accent 1" w:uiPriority="60"/>
-    <w:lsdException w:name="Light List Accent 1" w:uiPriority="61"/>
-    <w:lsdException w:name="Light Grid Accent 1" w:uiPriority="62"/>
-    <w:lsdException w:name="Medium Shading 1 Accent 1" w:uiPriority="63"/>
-    <w:lsdException w:name="Medium Shading 2 Accent 1" w:uiPriority="64"/>
-    <w:lsdException w:name="Medium List 1 Accent 1" w:uiPriority="65"/>
-    <w:lsdException w:name="Revision" w:semiHidden="1"/>
-    <w:lsdException w:name="List Paragraph" w:uiPriority="34" w:qFormat="1"/>
-    <w:lsdException w:name="Quote" w:uiPriority="29" w:qFormat="1"/>
-    <w:lsdException w:name="Intense Quote" w:uiPriority="30" w:qFormat="1"/>
-    <w:lsdException w:name="Medium List 2 Accent 1" w:uiPriority="66"/>
-    <w:lsdException w:name="Medium Grid 1 Accent 1" w:uiPriority="67"/>
-    <w:lsdException w:name="Medium Grid 2 Accent 1" w:uiPriority="68"/>
-    <w:lsdException w:name="Medium Grid 3 Accent 1" w:uiPriority="69"/>
-    <w:lsdException w:name="Dark List Accent 1" w:uiPriority="70"/>
-    <w:lsdException w:name="Colorful Shading Accent 1" w:uiPriority="71"/>
-    <w:lsdException w:name="Colorful List Accent 1" w:uiPriority="72"/>
-    <w:lsdException w:name="Colorful Grid Accent 1" w:uiPriority="73"/>
-    <w:lsdException w:name="Light Shading Accent 2" w:uiPriority="60"/>
-    <w:lsdException w:name="Light List Accent 2" w:uiPriority="61"/>
-    <w:lsdException w:name="Light Grid Accent 2" w:uiPriority="62"/>
-    <w:lsdException w:name="Medium Shading 1 Accent 2" w:uiPriority="63"/>
-    <w:lsdException w:name="Medium Shading 2 Accent 2" w:uiPriority="64"/>
-    <w:lsdException w:name="Medium List 1 Accent 2" w:uiPriority="65"/>
-    <w:lsdException w:name="Medium List 2 Accent 2" w:uiPriority="66"/>
-    <w:lsdException w:name="Medium Grid 1 Accent 2" w:uiPriority="67"/>
-    <w:lsdException w:name="Medium Grid 2 Accent 2" w:uiPriority="68"/>
-    <w:lsdException w:name="Medium Grid 3 Accent 2" w:uiPriority="69"/>
-    <w:lsdException w:name="Dark List Accent 2" w:uiPriority="70"/>
-    <w:lsdException w:name="Colorful Shading Accent 2" w:uiPriority="71"/>
-    <w:lsdException w:name="Colorful List Accent 2" w:uiPriority="72"/>
-    <w:lsdException w:name="Colorful Grid Accent 2" w:uiPriority="73"/>
-    <w:lsdException w:name="Light Shading Accent 3" w:uiPriority="60"/>
-    <w:lsdException w:name="Light List Accent 3" w:uiPriority="61"/>
-    <w:lsdException w:name="Light Grid Accent 3" w:uiPriority="62"/>
-    <w:lsdException w:name="Medium Shading 1 Accent 3" w:uiPriority="63"/>
-    <w:lsdException w:name="Medium Shading 2 Accent 3" w:uiPriority="64"/>
-    <w:lsdException w:name="Medium List 1 Accent 3" w:uiPriority="65"/>
-    <w:lsdException w:name="Medium List 2 Accent 3" w:uiPriority="66"/>
-    <w:lsdException w:name="Medium Grid 1 Accent 3" w:uiPriority="67"/>
-    <w:lsdException w:name="Medium Grid 2 Accent 3" w:uiPriority="68"/>
-    <w:lsdException w:name="Medium Grid 3 Accent 3" w:uiPriority="69"/>
-    <w:lsdException w:name="Dark List Accent 3" w:uiPriority="70"/>
-    <w:lsdException w:name="Colorful Shading Accent 3" w:uiPriority="71"/>
-    <w:lsdException w:name="Colorful List Accent 3" w:uiPriority="72"/>
-    <w:lsdException w:name="Colorful Grid Accent 3" w:uiPriority="73"/>
-    <w:lsdException w:name="Light Shading Accent 4" w:uiPriority="60"/>
-    <w:lsdException w:name="Light List Accent 4" w:uiPriority="61"/>
-    <w:lsdException w:name="Light Grid Accent 4" w:uiPriority="62"/>
-    <w:lsdException w:name="Medium Shading 1 Accent 4" w:uiPriority="63"/>
-    <w:lsdException w:name="Medium Shading 2 Accent 4" w:uiPriority="64"/>
-    <w:lsdException w:name="Medium List 1 Accent 4" w:uiPriority="65"/>
-    <w:lsdException w:name="Medium List 2 Accent 4" w:uiPriority="66"/>
-    <w:lsdException w:name="Medium Grid 1 Accent 4" w:uiPriority="67"/>
-    <w:lsdException w:name="Medium Grid 2 Accent 4" w:uiPriority="68"/>
-    <w:lsdException w:name="Medium Grid 3 Accent 4" w:uiPriority="69"/>
-    <w:lsdException w:name="Dark List Accent 4" w:uiPriority="70"/>
-    <w:lsdException w:name="Colorful Shading Accent 4" w:uiPriority="71"/>
-    <w:lsdException w:name="Colorful List Accent 4" w:uiPriority="72"/>
-    <w:lsdException w:name="Colorful Grid Accent 4" w:uiPriority="73"/>
-    <w:lsdException w:name="Light Shading Accent 5" w:uiPriority="60"/>
-    <w:lsdException w:name="Light List Accent 5" w:uiPriority="61"/>
-    <w:lsdException w:name="Light Grid Accent 5" w:uiPriority="62"/>
-    <w:lsdException w:name="Medium Shading 1 Accent 5" w:uiPriority="63"/>
-    <w:lsdException w:name="Medium Shading 2 Accent 5" w:uiPriority="64"/>
-    <w:lsdException w:name="Medium List 1 Accent 5" w:uiPriority="65"/>
-    <w:lsdException w:name="Medium List 2 Accent 5" w:uiPriority="66"/>
-    <w:lsdException w:name="Medium Grid 1 Accent 5" w:uiPriority="67"/>
-    <w:lsdException w:name="Medium Grid 2 Accent 5" w:uiPriority="68"/>
-    <w:lsdException w:name="Medium Grid 3 Accent 5" w:uiPriority="69"/>
-    <w:lsdException w:name="Dark List Accent 5" w:uiPriority="70"/>
-    <w:lsdException w:name="Colorful Shading Accent 5" w:uiPriority="71"/>
-    <w:lsdException w:name="Colorful List Accent 5" w:uiPriority="72"/>
-    <w:lsdException w:name="Colorful Grid Accent 5" w:uiPriority="73"/>
-    <w:lsdException w:name="Light Shading Accent 6" w:uiPriority="60"/>
-    <w:lsdException w:name="Light List Accent 6" w:uiPriority="61"/>
-    <w:lsdException w:name="Light Grid Accent 6" w:uiPriority="62"/>
-    <w:lsdException w:name="Medium Shading 1 Accent 6" w:uiPriority="63"/>
-    <w:lsdException w:name="Medium Shading 2 Accent 6" w:uiPriority="64"/>
-    <w:lsdException w:name="Medium List 1 Accent 6" w:uiPriority="65"/>
-    <w:lsdException w:name="Medium List 2 Accent 6" w:uiPriority="66"/>
-    <w:lsdException w:name="Medium Grid 1 Accent 6" w:uiPriority="67"/>
-    <w:lsdException w:name="Medium Grid 2 Accent 6" w:uiPriority="68"/>
-    <w:lsdException w:name="Medium Grid 3 Accent 6" w:uiPriority="69"/>
-    <w:lsdException w:name="Dark List Accent 6" w:uiPriority="70"/>
-    <w:lsdException w:name="Colorful Shading Accent 6" w:uiPriority="71"/>
-    <w:lsdException w:name="Colorful List Accent 6" w:uiPriority="72"/>
-    <w:lsdException w:name="Colorful Grid Accent 6" w:uiPriority="73"/>
-    <w:lsdException w:name="Subtle Emphasis" w:uiPriority="19" w:qFormat="1"/>
-    <w:lsdException w:name="Intense Emphasis" w:uiPriority="21" w:qFormat="1"/>
-    <w:lsdException w:name="Subtle Reference" w:uiPriority="31" w:qFormat="1"/>
-    <w:lsdException w:name="Intense Reference" w:uiPriority="32" w:qFormat="1"/>
-    <w:lsdException w:name="Book Title" w:uiPriority="33" w:qFormat="1"/>
-    <w:lsdException w:name="Bibliography" w:semiHidden="1" w:uiPriority="37" w:unhideWhenUsed="1"/>
-    <w:lsdException w:name="TOC Heading" w:semiHidden="1" w:uiPriority="39" w:unhideWhenUsed="1" w:qFormat="1"/>
-    <w:lsdException w:name="Plain Table 1" w:uiPriority="41"/>
-    <w:lsdException w:name="Plain Table 2" w:uiPriority="42"/>
-    <w:lsdException w:name="Plain Table 3" w:uiPriority="43"/>
-    <w:lsdException w:name="Plain Table 4" w:uiPriority="44"/>
-    <w:lsdException w:name="Plain Table 5" w:uiPriority="45"/>
-    <w:lsdException w:name="Grid Table Light" w:uiPriority="40"/>
-    <w:lsdException w:name="Grid Table 1 Light" w:uiPriority="46"/>
-    <w:lsdException w:name="Grid Table 2" w:uiPriority="47"/>
-    <w:lsdException w:name="Grid Table 3" w:uiPriority="48"/>
-    <w:lsdException w:name="Grid Table 4" w:uiPriority="49"/>
-    <w:lsdException w:name="Grid Table 5 Dark" w:uiPriority="50"/>
-    <w:lsdException w:name="Grid Table 6 Colorful" w:uiPriority="51"/>
-    <w:lsdException w:name="Grid Table 7 Colorful" w:uiPriority="52"/>
-    <w:lsdException w:name="Grid Table 1 Light Accent 1" w:uiPriority="46"/>
-    <w:lsdException w:name="Grid Table 2 Accent 1" w:uiPriority="47"/>
-    <w:lsdException w:name="Grid Table 3 Accent 1" w:uiPriority="48"/>
-    <w:lsdException w:name="Grid Table 4 Accent 1" w:uiPriority="49"/>
-    <w:lsdException w:name="Grid Table 5 Dark Accent 1" w:uiPriority="50"/>
-    <w:lsdException w:name="Grid Table 6 Colorful Accent 1" w:uiPriority="51"/>
-    <w:lsdException w:name="Grid Table 7 Colorful Accent 1" w:uiPriority="52"/>
-    <w:lsdException w:name="Grid Table 1 Light Accent 2" w:uiPriority="46"/>
-    <w:lsdException w:name="Grid Table 2 Accent 2" w:uiPriority="47"/>
-    <w:lsdException w:name="Grid Table 3 Accent 2" w:uiPriority="48"/>
-    <w:lsdException w:name="Grid Table 4 Accent 2" w:uiPriority="49"/>
-    <w:lsdException w:name="Grid Table 5 Dark Accent 2" w:uiPriority="50"/>
-    <w:lsdException w:name="Grid Table 6 Colorful Accent 2" w:uiPriority="51"/>
-    <w:lsdException w:name="Grid Table 7 Colorful Accent 2" w:uiPriority="52"/>
-    <w:lsdException w:name="Grid Table 1 Light Accent 3" w:uiPriority="46"/>
-    <w:lsdException w:name="Grid Table 2 Accent 3" w:uiPriority="47"/>
-    <w:lsdException w:name="Grid Table 3 Accent 3" w:uiPriority="48"/>
-    <w:lsdException w:name="Grid Table 4 Accent 3" w:uiPriority="49"/>
-    <w:lsdException w:name="Grid Table 5 Dark Accent 3" w:uiPriority="50"/>
-    <w:lsdException w:name="Grid Table 6 Colorful Accent 3" w:uiPriority="51"/>
-    <w:lsdException w:name="Grid Table 7 Colorful Accent 3" w:uiPriority="52"/>
-    <w:lsdException w:name="Grid Table 1 Light Accent 4" w:uiPriority="46"/>
-    <w:lsdException w:name="Grid Table 2 Accent 4" w:uiPriority="47"/>
-    <w:lsdException w:name="Grid Table 3 Accent 4" w:uiPriority="48"/>
-    <w:lsdException w:name="Grid Table 4 Accent 4" w:uiPriority="49"/>
-    <w:lsdException w:name="Grid Table 5 Dark Accent 4" w:uiPriority="50"/>
-    <w:lsdException w:name="Grid Table 6 Colorful Accent 4" w:uiPriority="51"/>
-    <w:lsdException w:name="Grid Table 7 Colorful Accent 4" w:uiPriority="52"/>
-    <w:lsdException w:name="Grid Table 1 Light Accent 5" w:uiPriority="46"/>
-    <w:lsdException w:name="Grid Table 2 Accent 5" w:uiPriority="47"/>
-    <w:lsdException w:name="Grid Table 3 Accent 5" w:uiPriority="48"/>
-    <w:lsdException w:name="Grid Table 4 Accent 5" w:uiPriority="49"/>
-    <w:lsdException w:name="Grid Table 5 Dark Accent 5" w:uiPriority="50"/>
-    <w:lsdException w:name="Grid Table 6 Colorful Accent 5" w:uiPriority="51"/>
-    <w:lsdException w:name="Grid Table 7 Colorful Accent 5" w:uiPriority="52"/>
-    <w:lsdException w:name="Grid Table 1 Light Accent 6" w:uiPriority="46"/>
-    <w:lsdException w:name="Grid Table 2 Accent 6" w:uiPriority="47"/>
-    <w:lsdException w:name="Grid Table 3 Accent 6" w:uiPriority="48"/>
-    <w:lsdException w:name="Grid Table 4 Accent 6" w:uiPriority="49"/>
-    <w:lsdException w:name="Grid Table 5 Dark Accent 6" w:uiPriority="50"/>
-    <w:lsdException w:name="Grid Table 6 Colorful Accent 6" w:uiPriority="51"/>
-    <w:lsdException w:name="Grid Table 7 Colorful Accent 6" w:uiPriority="52"/>
-    <w:lsdException w:name="List Table 1 Light" w:uiPriority="46"/>
-    <w:lsdException w:name="List Table 2" w:uiPriority="47"/>
-    <w:lsdException w:name="List Table 3" w:uiPriority="48"/>
-    <w:lsdException w:name="List Table 4" w:uiPriority="49"/>
-    <w:lsdException w:name="List Table 5 Dark" w:uiPriority="50"/>
-    <w:lsdException w:name="List Table 6 Colorful" w:uiPriority="51"/>
-    <w:lsdException w:name="List Table 7 Colorful" w:uiPriority="52"/>
-    <w:lsdException w:name="List Table 1 Light Accent 1" w:uiPriority="46"/>
-    <w:lsdException w:name="List Table 2 Accent 1" w:uiPriority="47"/>
-    <w:lsdException w:name="List Table 3 Accent 1" w:uiPriority="48"/>
-    <w:lsdException w:name="List Table 4 Accent 1" w:uiPriority="49"/>
-    <w:lsdException w:name="List Table 5 Dark Accent 1" w:uiPriority="50"/>
-    <w:lsdException w:name="List Table 6 Colorful Accent 1" w:uiPriority="51"/>
-    <w:lsdException w:name="List Table 7 Colorful Accent 1" w:uiPriority="52"/>
-    <w:lsdException w:name="List Table 1 Light Accent 2" w:uiPriority="46"/>
-    <w:lsdException w:name="List Table 2 Accent 2" w:uiPriority="47"/>
-    <w:lsdException w:name="List Table 3 Accent 2" w:uiPriority="48"/>
-    <w:lsdException w:name="List Table 4 Accent 2" w:uiPriority="49"/>
-    <w:lsdException w:name="List Table 5 Dark Accent 2" w:uiPriority="50"/>
-    <w:lsdException w:name="List Table 6 Colorful Accent 2" w:uiPriority="51"/>
-    <w:lsdException w:name="List Table 7 Colorful Accent 2" w:uiPriority="52"/>
-    <w:lsdException w:name="List Table 1 Light Accent 3" w:uiPriority="46"/>
-    <w:lsdException w:name="List Table 2 Accent 3" w:uiPriority="47"/>
-    <w:lsdException w:name="List Table 3 Accent 3" w:uiPriority="48"/>
-    <w:lsdException w:name="List Table 4 Accent 3" w:uiPriority="49"/>
-    <w:lsdException w:name="List Table 5 Dark Accent 3" w:uiPriority="50"/>
-    <w:lsdException w:name="List Table 6 Colorful Accent 3" w:uiPriority="51"/>
-    <w:lsdException w:name="List Table 7 Colorful Accent 3" w:uiPriority="52"/>
-    <w:lsdException w:name="List Table 1 Light Accent 4" w:uiPriority="46"/>
-    <w:lsdException w:name="List Table 2 Accent 4" w:uiPriority="47"/>
-    <w:lsdException w:name="List Table 3 Accent 4" w:uiPriority="48"/>
-    <w:lsdException w:name="List Table 4 Accent 4" w:uiPriority="49"/>
-    <w:lsdException w:name="List Table 5 Dark Accent 4" w:uiPriority="50"/>
-    <w:lsdException w:name="List Table 6 Colorful Accent 4" w:uiPriority="51"/>
-    <w:lsdException w:name="List Table 7 Colorful Accent 4" w:uiPriority="52"/>
-    <w:lsdException w:name="List Table 1 Light Accent 5" w:uiPriority="46"/>
-    <w:lsdException w:name="List Table 2 Accent 5" w:uiPriority="47"/>
-    <w:lsdException w:name="List Table 3 Accent 5" w:uiPriority="48"/>
-    <w:lsdException w:name="List Table 4 Accent 5" w:uiPriority="49"/>
-    <w:lsdException w:name="List Table 5 Dark Accent 5" w:uiPriority="50"/>
-    <w:lsdException w:name="List Table 6 Colorful Accent 5" w:uiPriority="51"/>
-    <w:lsdException w:name="List Table 7 Colorful Accent 5" w:uiPriority="52"/>
-    <w:lsdException w:name="List Table 1 Light Accent 6" w:uiPriority="46"/>
-    <w:lsdException w:name="List Table 2 Accent 6" w:uiPriority="47"/>
-    <w:lsdException w:name="List Table 3 Accent 6" w:uiPriority="48"/>
-    <w:lsdException w:name="List Table 4 Accent 6" w:uiPriority="49"/>
-    <w:lsdException w:name="List Table 5 Dark Accent 6" w:uiPriority="50"/>
-    <w:lsdException w:name="List Table 6 Colorful Accent 6" w:uiPriority="51"/>
-    <w:lsdException w:name="List Table 7 Colorful Accent 6" w:uiPriority="52"/>
-    <w:lsdException w:name="Mention" w:semiHidden="1" w:unhideWhenUsed="1"/>
-    <w:lsdException w:name="Smart Hyperlink" w:semiHidden="1" w:unhideWhenUsed="1"/>
-    <w:lsdException w:name="Hashtag" w:semiHidden="1" w:unhideWhenUsed="1"/>
-    <w:lsdException w:name="Unresolved Mention" w:semiHidden="1" w:unhideWhenUsed="1"/>
-  </w:latentStyles>
-  <w:style w:type="paragraph" w:default="1" w:styleId="Normal">
-    <w:name w:val="Normal"/>
-    <w:qFormat/>
-  </w:style>
-  <w:style w:type="character" w:default="1" w:styleId="DefaultParagraphFont">
-    <w:name w:val="Default Paragraph Font"/>
-    <w:uiPriority w:val="1"/>
-    <w:semiHidden/>
-    <w:unhideWhenUsed/>
-  </w:style>
-  <w:style w:type="table" w:default="1" w:styleId="TableNormal">
-    <w:name w:val="Normal Table"/>
-    <w:uiPriority w:val="99"/>
-    <w:semiHidden/>
-    <w:unhideWhenUsed/>
-    <w:tblPr>
-      <w:tblInd w:w="0" w:type="dxa"/>
-      <w:tblCellMar>
-        <w:top w:w="0" w:type="dxa"/>
-        <w:left w:w="108" w:type="dxa"/>
-        <w:bottom w:w="0" w:type="dxa"/>
-        <w:right w:w="108" w:type="dxa"/>
-      </w:tblCellMar>
-    </w:tblPr>
-  </w:style>
-  <w:style w:type="numbering" w:default="1" w:styleId="NoList">
-    <w:name w:val="No List"/>
-    <w:uiPriority w:val="99"/>
-    <w:semiHidden/>
-    <w:unhideWhenUsed/>
-  </w:style>
-  <w:style w:type="paragraph" w:customStyle="1" w:styleId="30418F52F983475C81E11664DCE7B977">
-    <w:name w:val="30418F52F983475C81E11664DCE7B977"/>
-    <w:rsid w:val="00CF394E"/>
-  </w:style>
-</w:styles>
-</file>
-
-<file path=word/glossary/webSettings.xml><?xml version="1.0" encoding="utf-8"?>
-<w:webSettings xmlns:mc="http://schemas.openxmlformats.org/markup-compatibility/2006" xmlns:r="http://schemas.openxmlformats.org/officeDocument/2006/relationships" xmlns:w="http://schemas.openxmlformats.org/wordprocessingml/2006/main" xmlns:w14="http://schemas.microsoft.com/office/word/2010/wordml" xmlns:w15="http://schemas.microsoft.com/office/word/2012/wordml" xmlns:w16cid="http://schemas.microsoft.com/office/word/2016/wordml/cid" xmlns:w16se="http://schemas.microsoft.com/office/word/2015/wordml/symex" mc:Ignorable="w14 w15 w16se w16cid">
-  <w:optimizeForBrowser/>
-  <w:allowPNG/>
-</w:webSettings>
-</file>
-
 <file path=word/theme/theme1.xml><?xml version="1.0" encoding="utf-8"?>
 <a:theme xmlns:a="http://schemas.openxmlformats.org/drawingml/2006/main" name="Office Theme">
   <a:themeElements>

</xml_diff>

<commit_message>
changed filtering parameters -> reduction in false positives
</commit_message>
<xml_diff>
--- a/Writeup_Avernethy_Francisco.docx
+++ b/Writeup_Avernethy_Francisco.docx
@@ -6,8 +6,6 @@
       <w:pPr>
         <w:pStyle w:val="Heading1"/>
       </w:pPr>
-      <w:bookmarkStart w:id="0" w:name="_GoBack"/>
-      <w:bookmarkEnd w:id="0"/>
       <w:r>
         <w:t>Vehicle Detection Project</w:t>
       </w:r>
@@ -128,7 +126,25 @@
         <w:t>I started by reading in all the `vehicle` and `non-vehicle` images.  Here is an example of one of each of the `vehicle` and `non-vehicle` classes using an HLS image transformation</w:t>
       </w:r>
       <w:r>
-        <w:t xml:space="preserve"> with HOG parameters of `orientations=6`, `pixels_per_cell=(8, 8)` and `cells_per_block=(1, 1)</w:t>
+        <w:t xml:space="preserve"> with HOG parameters of `orientations=</w:t>
+      </w:r>
+      <w:r>
+        <w:t>12</w:t>
+      </w:r>
+      <w:r>
+        <w:t>`, `pixels_per_cell=(8, 8)` and `cells_per_block=(</w:t>
+      </w:r>
+      <w:r>
+        <w:t>2</w:t>
+      </w:r>
+      <w:r>
+        <w:t xml:space="preserve">, </w:t>
+      </w:r>
+      <w:r>
+        <w:t>2</w:t>
+      </w:r>
+      <w:r>
+        <w:t>)</w:t>
       </w:r>
       <w:r>
         <w:t>:</w:t>
@@ -195,27 +211,14 @@
       <w:r>
         <w:t xml:space="preserve">Figure </w:t>
       </w:r>
-      <w:r>
-        <w:fldChar w:fldCharType="begin"/>
-      </w:r>
-      <w:r>
-        <w:instrText xml:space="preserve"> SEQ Figure \* ARABIC </w:instrText>
-      </w:r>
-      <w:r>
-        <w:fldChar w:fldCharType="separate"/>
-      </w:r>
-      <w:r>
-        <w:rPr>
-          <w:noProof/>
-        </w:rPr>
-        <w:t>1</w:t>
-      </w:r>
-      <w:r>
-        <w:rPr>
-          <w:noProof/>
-        </w:rPr>
-        <w:fldChar w:fldCharType="end"/>
-      </w:r>
+      <w:fldSimple w:instr=" SEQ Figure \* ARABIC ">
+        <w:r>
+          <w:rPr>
+            <w:noProof/>
+          </w:rPr>
+          <w:t>1</w:t>
+        </w:r>
+      </w:fldSimple>
       <w:r>
         <w:t>. HOG features, car, HLS</w:t>
       </w:r>
@@ -280,27 +283,14 @@
       <w:r>
         <w:t xml:space="preserve">Figure </w:t>
       </w:r>
-      <w:r>
-        <w:fldChar w:fldCharType="begin"/>
-      </w:r>
-      <w:r>
-        <w:instrText xml:space="preserve"> SEQ Figure \* ARABIC </w:instrText>
-      </w:r>
-      <w:r>
-        <w:fldChar w:fldCharType="separate"/>
-      </w:r>
-      <w:r>
-        <w:rPr>
-          <w:noProof/>
-        </w:rPr>
-        <w:t>2</w:t>
-      </w:r>
-      <w:r>
-        <w:rPr>
-          <w:noProof/>
-        </w:rPr>
-        <w:fldChar w:fldCharType="end"/>
-      </w:r>
+      <w:fldSimple w:instr=" SEQ Figure \* ARABIC ">
+        <w:r>
+          <w:rPr>
+            <w:noProof/>
+          </w:rPr>
+          <w:t>2</w:t>
+        </w:r>
+      </w:fldSimple>
       <w:r>
         <w:t>. HOG Features, not car</w:t>
       </w:r>
@@ -321,7 +311,22 @@
         <w:t>I tried various combinations of parameters and</w:t>
       </w:r>
       <w:r>
-        <w:t xml:space="preserve"> because I was trying different combinations was interested in speed.  I started with 6 orientations, 8 pixesl and 1 cell per block and combined with using only the hog features for the L channel, was able to achieve ~0.95 test accuracy, with a linear classifier with C = 0.001</w:t>
+        <w:t xml:space="preserve"> because I was trying different combinations was interested in speed.  </w:t>
+      </w:r>
+      <w:r>
+        <w:t xml:space="preserve">But then ended up using much more parameters to have a better result.  </w:t>
+      </w:r>
+      <w:r>
+        <w:t>I start</w:t>
+      </w:r>
+      <w:r>
+        <w:t>ed with 6 orientations, 8 pixels</w:t>
+      </w:r>
+      <w:r>
+        <w:t xml:space="preserve"> and 1 cell per block and combined with using only the hog features for the L channel, was able to achieve ~0.95 test accuracy, with a linear classifier with C = 0.001</w:t>
+      </w:r>
+      <w:r>
+        <w:t>.  I finally chose to go with 12 orientations, 8 pixels and 2 cells per block</w:t>
       </w:r>
     </w:p>
     <w:p/>
@@ -352,12 +357,27 @@
     </w:p>
     <w:p>
       <w:r>
-        <w:t>For spatial features, I tried to base my decision on the pixelated image and trying to judge any visual differences based on the spatial feature visualization.  Visually, I could see none but knew that computation time was compromised at values greater than 16x16 so I stuck with 16x16.</w:t>
-      </w:r>
-    </w:p>
-    <w:p>
-      <w:r>
-        <w:t>The classifier uses all three featuers (1 channel HOG, 32 bin color histogram, and 16x16 spatial features)</w:t>
+        <w:t xml:space="preserve">For spatial features, I tried to base my decision on the pixelated image and trying to judge any visual differences based on the spatial feature visualization.  Visually, I could see none but </w:t>
+      </w:r>
+      <w:r>
+        <w:t>when I increased the spatial dimensions to 32 the performance got better</w:t>
+      </w:r>
+    </w:p>
+    <w:p>
+      <w:r>
+        <w:t>The c</w:t>
+      </w:r>
+      <w:r>
+        <w:t>lassifier uses all three features (3</w:t>
+      </w:r>
+      <w:r>
+        <w:t xml:space="preserve"> channel HOG</w:t>
+      </w:r>
+      <w:r>
+        <w:t>, 32 bin color histogram, and 32x132</w:t>
+      </w:r>
+      <w:r>
+        <w:t xml:space="preserve"> spatial features)</w:t>
       </w:r>
     </w:p>
     <w:p>
@@ -421,13 +441,19 @@
         <w:t xml:space="preserve"> </w:t>
       </w:r>
       <w:r>
-        <w:t>1</w:t>
+        <w:t>3</w:t>
       </w:r>
       <w:r>
         <w:t>-channel HOG features plus spatially binned</w:t>
       </w:r>
       <w:r>
-        <w:t xml:space="preserve"> (16x16)</w:t>
+        <w:t xml:space="preserve"> (</w:t>
+      </w:r>
+      <w:r>
+        <w:t>32x32</w:t>
+      </w:r>
+      <w:r>
+        <w:t>)</w:t>
       </w:r>
       <w:r>
         <w:t xml:space="preserve"> color and histograms of color </w:t>
@@ -507,27 +533,14 @@
       <w:r>
         <w:t xml:space="preserve">Figure </w:t>
       </w:r>
-      <w:r>
-        <w:fldChar w:fldCharType="begin"/>
-      </w:r>
-      <w:r>
-        <w:instrText xml:space="preserve"> SEQ Figure \* ARABIC </w:instrText>
-      </w:r>
-      <w:r>
-        <w:fldChar w:fldCharType="separate"/>
-      </w:r>
-      <w:r>
-        <w:rPr>
-          <w:noProof/>
-        </w:rPr>
-        <w:t>3</w:t>
-      </w:r>
-      <w:r>
-        <w:rPr>
-          <w:noProof/>
-        </w:rPr>
-        <w:fldChar w:fldCharType="end"/>
-      </w:r>
+      <w:fldSimple w:instr=" SEQ Figure \* ARABIC ">
+        <w:r>
+          <w:rPr>
+            <w:noProof/>
+          </w:rPr>
+          <w:t>3</w:t>
+        </w:r>
+      </w:fldSimple>
       <w:r>
         <w:t>.  Image layer visualization</w:t>
       </w:r>
@@ -535,6 +548,9 @@
     <w:p>
       <w:r>
         <w:t>I also wanted to understand how spatial images varied using the parameters and what the feature vector might look like. In Cell 14 I explored what these images and vectors looked like so I could choose the dimension for spatial binning</w:t>
+      </w:r>
+      <w:r>
+        <w:t>.  This is an example of 16x16.  32x32 results in a more clear picture</w:t>
       </w:r>
     </w:p>
     <w:p>
@@ -597,27 +613,14 @@
       <w:r>
         <w:t xml:space="preserve">Figure </w:t>
       </w:r>
-      <w:r>
-        <w:fldChar w:fldCharType="begin"/>
-      </w:r>
-      <w:r>
-        <w:instrText xml:space="preserve"> SEQ Figure \* ARABIC </w:instrText>
-      </w:r>
-      <w:r>
-        <w:fldChar w:fldCharType="separate"/>
-      </w:r>
-      <w:r>
-        <w:rPr>
-          <w:noProof/>
-        </w:rPr>
-        <w:t>4</w:t>
-      </w:r>
-      <w:r>
-        <w:rPr>
-          <w:noProof/>
-        </w:rPr>
-        <w:fldChar w:fldCharType="end"/>
-      </w:r>
+      <w:fldSimple w:instr=" SEQ Figure \* ARABIC ">
+        <w:r>
+          <w:rPr>
+            <w:noProof/>
+          </w:rPr>
+          <w:t>4</w:t>
+        </w:r>
+      </w:fldSimple>
       <w:r>
         <w:t>. Spatial Binning Visualization</w:t>
       </w:r>
@@ -690,27 +693,14 @@
       <w:r>
         <w:t xml:space="preserve">Figure </w:t>
       </w:r>
-      <w:r>
-        <w:fldChar w:fldCharType="begin"/>
-      </w:r>
-      <w:r>
-        <w:instrText xml:space="preserve"> SEQ Figure \* ARABIC </w:instrText>
-      </w:r>
-      <w:r>
-        <w:fldChar w:fldCharType="separate"/>
-      </w:r>
-      <w:r>
-        <w:rPr>
-          <w:noProof/>
-        </w:rPr>
-        <w:t>5</w:t>
-      </w:r>
-      <w:r>
-        <w:rPr>
-          <w:noProof/>
-        </w:rPr>
-        <w:fldChar w:fldCharType="end"/>
-      </w:r>
+      <w:fldSimple w:instr=" SEQ Figure \* ARABIC ">
+        <w:r>
+          <w:rPr>
+            <w:noProof/>
+          </w:rPr>
+          <w:t>5</w:t>
+        </w:r>
+      </w:fldSimple>
       <w:r>
         <w:t>. HOG of HLS conversion of car image</w:t>
       </w:r>
@@ -793,27 +783,14 @@
       <w:r>
         <w:t xml:space="preserve">Figure </w:t>
       </w:r>
-      <w:r>
-        <w:fldChar w:fldCharType="begin"/>
-      </w:r>
-      <w:r>
-        <w:instrText xml:space="preserve"> SEQ Figure \* ARABIC </w:instrText>
-      </w:r>
-      <w:r>
-        <w:fldChar w:fldCharType="separate"/>
-      </w:r>
-      <w:r>
-        <w:rPr>
-          <w:noProof/>
-        </w:rPr>
-        <w:t>6</w:t>
-      </w:r>
-      <w:r>
-        <w:rPr>
-          <w:noProof/>
-        </w:rPr>
-        <w:fldChar w:fldCharType="end"/>
-      </w:r>
+      <w:fldSimple w:instr=" SEQ Figure \* ARABIC ">
+        <w:r>
+          <w:rPr>
+            <w:noProof/>
+          </w:rPr>
+          <w:t>6</w:t>
+        </w:r>
+      </w:fldSimple>
       <w:r>
         <w:t>.  Search in upper portion</w:t>
       </w:r>
@@ -885,27 +862,14 @@
       <w:r>
         <w:t xml:space="preserve">Figure </w:t>
       </w:r>
-      <w:r>
-        <w:fldChar w:fldCharType="begin"/>
-      </w:r>
-      <w:r>
-        <w:instrText xml:space="preserve"> SEQ Figure \* ARABIC </w:instrText>
-      </w:r>
-      <w:r>
-        <w:fldChar w:fldCharType="separate"/>
-      </w:r>
-      <w:r>
-        <w:rPr>
-          <w:noProof/>
-        </w:rPr>
-        <w:t>7</w:t>
-      </w:r>
-      <w:r>
-        <w:rPr>
-          <w:noProof/>
-        </w:rPr>
-        <w:fldChar w:fldCharType="end"/>
-      </w:r>
+      <w:fldSimple w:instr=" SEQ Figure \* ARABIC ">
+        <w:r>
+          <w:rPr>
+            <w:noProof/>
+          </w:rPr>
+          <w:t>7</w:t>
+        </w:r>
+      </w:fldSimple>
       <w:r>
         <w:t>. Search in middle portion</w:t>
       </w:r>
@@ -977,27 +941,14 @@
       <w:r>
         <w:t xml:space="preserve">Figure </w:t>
       </w:r>
-      <w:r>
-        <w:fldChar w:fldCharType="begin"/>
-      </w:r>
-      <w:r>
-        <w:instrText xml:space="preserve"> SEQ Figure \* ARABIC </w:instrText>
-      </w:r>
-      <w:r>
-        <w:fldChar w:fldCharType="separate"/>
-      </w:r>
-      <w:r>
-        <w:rPr>
-          <w:noProof/>
-        </w:rPr>
-        <w:t>8</w:t>
-      </w:r>
-      <w:r>
-        <w:rPr>
-          <w:noProof/>
-        </w:rPr>
-        <w:fldChar w:fldCharType="end"/>
-      </w:r>
+      <w:fldSimple w:instr=" SEQ Figure \* ARABIC ">
+        <w:r>
+          <w:rPr>
+            <w:noProof/>
+          </w:rPr>
+          <w:t>8</w:t>
+        </w:r>
+      </w:fldSimple>
       <w:r>
         <w:t>. Search in Lower Portion</w:t>
       </w:r>
@@ -1013,7 +964,13 @@
         <w:t>32</w:t>
       </w:r>
       <w:r>
-        <w:t xml:space="preserve"> bucket color histogram, my classifier was still scoring around 97%.  Adding more features would yield about 98% but slowed down the image processing quite a bit.  As such, I settled on a lower number of parameters to gain speed.  I was also finding that my classifier was weak on false positives in shadow areas and identifying the white car so I needed to tune the false positive rejection more.</w:t>
+        <w:t xml:space="preserve"> bucket color histogram, my classifier was still scoring around 97%.  Adding more features would yield about 98% but slowed down the image processing quite a bit.  </w:t>
+      </w:r>
+      <w:r>
+        <w:t>Video performance with around 98% was better so I settled on the higher number of parameters</w:t>
+      </w:r>
+      <w:r>
+        <w:t>.  I was also finding that my classifier was weak on false positives in shadow areas and identifying the white car so I needed to tune the false positive rejection more.</w:t>
       </w:r>
     </w:p>
     <w:p>
@@ -1082,27 +1039,14 @@
       <w:r>
         <w:t xml:space="preserve">Figure </w:t>
       </w:r>
-      <w:r>
-        <w:fldChar w:fldCharType="begin"/>
-      </w:r>
-      <w:r>
-        <w:instrText xml:space="preserve"> SEQ Figure \* ARABIC </w:instrText>
-      </w:r>
-      <w:r>
-        <w:fldChar w:fldCharType="separate"/>
-      </w:r>
-      <w:r>
-        <w:rPr>
-          <w:noProof/>
-        </w:rPr>
-        <w:t>9</w:t>
-      </w:r>
-      <w:r>
-        <w:rPr>
-          <w:noProof/>
-        </w:rPr>
-        <w:fldChar w:fldCharType="end"/>
-      </w:r>
+      <w:fldSimple w:instr=" SEQ Figure \* ARABIC ">
+        <w:r>
+          <w:rPr>
+            <w:noProof/>
+          </w:rPr>
+          <w:t>9</w:t>
+        </w:r>
+      </w:fldSimple>
       <w:r>
         <w:t>. Combination of all search areas</w:t>
       </w:r>
@@ -1164,7 +1108,15 @@
     </w:p>
     <w:p>
       <w:r>
-        <w:t xml:space="preserve">Then in cell 27, the video pipeline, I scan the image 3x using different box scales, starting points and overlap to try to find the vehicles.  In here the decision_function is used to filter out low quality identifications.  After the boxe coordinates have been returned, a heat function is used to filter out identification areas even more. I this case, I used a threshold of 3 to try to keep images of the white car.  </w:t>
+        <w:t>Then in cell 27, the video pipeline, I scan the image 3x using different box scales, starting points and overlap to try to find the vehicles.  In here the decision_function is used to filter out low quality identifications.  After the boxe</w:t>
+      </w:r>
+      <w:r>
+        <w:t>d</w:t>
+      </w:r>
+      <w:bookmarkStart w:id="0" w:name="_GoBack"/>
+      <w:bookmarkEnd w:id="0"/>
+      <w:r>
+        <w:t xml:space="preserve"> coordinates have been returned, a heat function is used to filter out identification areas even more. I this case, I used a threshold of 3 to try to keep images of the white car.  </w:t>
       </w:r>
     </w:p>
     <w:p>

</xml_diff>

<commit_message>
change to YCrCB colorspace adjust false positive rejection tuning
</commit_message>
<xml_diff>
--- a/Writeup_Avernethy_Francisco.docx
+++ b/Writeup_Avernethy_Francisco.docx
@@ -146,6 +146,41 @@
       <w:r>
         <w:t>)</w:t>
       </w:r>
+    </w:p>
+    <w:p>
+      <w:pPr>
+        <w:rPr>
+          <w:b/>
+        </w:rPr>
+      </w:pPr>
+      <w:r>
+        <w:rPr>
+          <w:b/>
+        </w:rPr>
+        <w:t>UPDATE</w:t>
+      </w:r>
+      <w:r>
+        <w:rPr>
+          <w:b/>
+        </w:rPr>
+        <w:t xml:space="preserve"> after review</w:t>
+      </w:r>
+      <w:bookmarkStart w:id="0" w:name="_GoBack"/>
+      <w:bookmarkEnd w:id="0"/>
+      <w:r>
+        <w:rPr>
+          <w:b/>
+        </w:rPr>
+        <w:t xml:space="preserve">: changed to </w:t>
+      </w:r>
+      <w:r>
+        <w:rPr>
+          <w:b/>
+        </w:rPr>
+        <w:t>YCrCB color space for better performance on false positives. Adjusted false positive rejection tuning to reflect the lower false positive rate</w:t>
+      </w:r>
+    </w:p>
+    <w:p>
       <w:r>
         <w:t>:</w:t>
       </w:r>
@@ -1113,8 +1148,6 @@
       <w:r>
         <w:t>d</w:t>
       </w:r>
-      <w:bookmarkStart w:id="0" w:name="_GoBack"/>
-      <w:bookmarkEnd w:id="0"/>
       <w:r>
         <w:t xml:space="preserve"> coordinates have been returned, a heat function is used to filter out identification areas even more. I this case, I used a threshold of 3 to try to keep images of the white car.  </w:t>
       </w:r>

</xml_diff>